<commit_message>
finished course project text and added presentation
</commit_message>
<xml_diff>
--- a/iot_project@danarossa.gmail.com/course_text.docx
+++ b/iot_project@danarossa.gmail.com/course_text.docx
@@ -30,81 +30,184 @@
     <w:p>
       <w:pPr>
         <w:pStyle w:val="614"/>
+        <w:ind w:left="709" w:firstLine="0"/>
         <w:jc w:val="center"/>
+        <w:pageBreakBefore w:val="false"/>
         <w:spacing w:after="283" w:afterAutospacing="0"/>
       </w:pPr>
       <w:r>
-        <w:t xml:space="preserve">Актуальність завдан</w:t>
-      </w:r>
-      <w:r>
-        <w:t xml:space="preserve">ня</w:t>
-      </w:r>
-      <w:r/>
-    </w:p>
-    <w:p>
-      <w:pPr>
-        <w:rPr>
-          <w:sz w:val="28"/>
-        </w:rPr>
-      </w:pPr>
-      <w:r>
-        <w:rPr>
-          <w:sz w:val="28"/>
-        </w:rPr>
-      </w:r>
-      <w:r>
-        <w:rPr>
-          <w:sz w:val="28"/>
-        </w:rPr>
-      </w:r>
-      <w:r/>
-    </w:p>
-    <w:p>
-      <w:pPr>
-        <w:pStyle w:val="614"/>
+        <w:t xml:space="preserve">1.</w:t>
+      </w:r>
+      <w:r>
         <w:rPr>
           <w:rFonts w:ascii="Times New Roman" w:hAnsi="Times New Roman" w:cs="Times New Roman" w:eastAsia="Times New Roman"/>
           <w:b w:val="false"/>
           <w:sz w:val="32"/>
         </w:rPr>
-      </w:pPr>
-      <w:r>
+        <w:t xml:space="preserve"> </w:t>
+      </w:r>
+      <w:r/>
+      <w:r>
+        <w:t xml:space="preserve">Актуальність завдан</w:t>
+      </w:r>
+      <w:r>
+        <w:t xml:space="preserve">ня</w:t>
+      </w:r>
+      <w:r/>
+    </w:p>
+    <w:p>
+      <w:r>
+        <w:rPr>
+          <w:sz w:val="28"/>
+        </w:rPr>
+      </w:r>
+      <w:r>
+        <w:rPr>
+          <w:sz w:val="28"/>
+        </w:rPr>
+        <w:t xml:space="preserve">В сучасному світі люди усе більше і більше звикають до інтрактивності девайсів. У мобільних пристроях давно живуть Google Assistent , Siri та інші помічники, що готові відповідати на питання голосом та реагувати на нашу мову. У світі десктоп пристроїв схожі помічники все ще не дуже поширені. У</w:t>
+      </w:r>
+      <w:r>
+        <w:rPr>
+          <w:sz w:val="28"/>
+        </w:rPr>
+        <w:t xml:space="preserve"> Windows Cortana, але оскільки операційна система не є безкоштовною, цей помічник не є доступним для кожного. Але користувачі Лінуксу також мають багато опцій розумних помічників, серед них такі як </w:t>
+      </w:r>
+      <w:r>
+        <w:rPr>
+          <w:sz w:val="28"/>
+        </w:rPr>
+      </w:r>
+      <w:r>
+        <w:t xml:space="preserve">Mycroft, </w:t>
+      </w:r>
+      <w:r>
+        <w:t xml:space="preserve">Kalliope, </w:t>
+      </w:r>
+      <w:r>
+        <w:t xml:space="preserve">Stephanie, </w:t>
+      </w:r>
+      <w:r>
+        <w:t xml:space="preserve">Jasper, </w:t>
+      </w:r>
+      <w:r>
+        <w:t xml:space="preserve">Jarvis та багато інших. Вони пропонують такі функтції, як сторення нагадувань, нотаток, пошук, створення нагадувань та інші. У даній роботі була зроблена спроба розробити додаток, що так само зміг би розуміти голос людини і реагувати на нього. Додаток може бути використаний для оптимізації роботи із системою, може бути корисним людям, що мають обмежені можливості або просто надають перевагу аудіо шортказам замість візуальних. </w:t>
+      </w:r>
+      <w:r/>
+      <w:r>
+        <w:rPr>
+          <w:rFonts w:ascii="Liberation Sans" w:hAnsi="Liberation Sans" w:cs="Liberation Sans" w:eastAsia="Liberation Sans"/>
+          <w:b/>
+          <w:color w:val="363636"/>
+        </w:rPr>
+      </w:r>
+      <w:r>
+        <w:rPr>
+          <w:rFonts w:ascii="Liberation Sans" w:hAnsi="Liberation Sans" w:cs="Liberation Sans" w:eastAsia="Liberation Sans"/>
+          <w:b/>
+          <w:color w:val="363636"/>
+        </w:rPr>
+      </w:r>
+    </w:p>
+    <w:p>
+      <w:pPr>
+        <w:rPr>
+          <w:sz w:val="28"/>
+        </w:rPr>
+      </w:pPr>
+      <w:r/>
+      <w:r/>
+    </w:p>
+    <w:p>
+      <w:pPr>
+        <w:rPr>
+          <w:sz w:val="28"/>
+        </w:rPr>
+      </w:pPr>
+      <w:r>
+        <w:rPr>
+          <w:sz w:val="28"/>
+        </w:rPr>
+      </w:r>
+      <w:r>
+        <w:rPr>
+          <w:sz w:val="28"/>
+        </w:rPr>
+      </w:r>
+    </w:p>
+    <w:p>
+      <w:pPr>
+        <w:pStyle w:val="614"/>
+        <w:pageBreakBefore/>
+      </w:pPr>
+      <w:r>
+        <w:t xml:space="preserve">2. Завдання</w:t>
+      </w:r>
+      <w:r>
+        <w:t xml:space="preserve"> роботи</w:t>
+      </w:r>
+      <w:r/>
+      <w:r/>
+    </w:p>
+    <w:p>
+      <w:r>
+        <w:t xml:space="preserve">Розробити програмне забеспечення (додаток), що дозволить запускати різні програми за допомогою голосових команд. </w:t>
+      </w:r>
+      <w:r/>
+    </w:p>
+    <w:p>
+      <w:r/>
+      <w:r/>
+    </w:p>
+    <w:p>
+      <w:pPr>
+        <w:pStyle w:val="614"/>
+        <w:pageBreakBefore w:val="false"/>
         <w:rPr>
           <w:rFonts w:ascii="Times New Roman" w:hAnsi="Times New Roman" w:cs="Times New Roman" w:eastAsia="Times New Roman"/>
           <w:b w:val="false"/>
           <w:sz w:val="32"/>
         </w:rPr>
-        <w:t xml:space="preserve">Завдання</w:t>
-      </w:r>
+      </w:pPr>
       <w:r>
         <w:rPr>
           <w:rFonts w:ascii="Times New Roman" w:hAnsi="Times New Roman" w:cs="Times New Roman" w:eastAsia="Times New Roman"/>
           <w:b w:val="false"/>
           <w:sz w:val="32"/>
         </w:rPr>
-        <w:t xml:space="preserve"> роботи</w:t>
-      </w:r>
-      <w:r>
-        <w:rPr>
-          <w:sz w:val="32"/>
-        </w:rPr>
-      </w:r>
-      <w:r/>
-    </w:p>
-    <w:p>
-      <w:r>
-        <w:t xml:space="preserve">Розробити програмне забеспечення (додаток), що дозволить запускати різні програми за допомогою голосових команд. </w:t>
-      </w:r>
-      <w:r/>
-    </w:p>
-    <w:p>
-      <w:pPr>
-        <w:pStyle w:val="614"/>
+        <w:t xml:space="preserve">3. </w:t>
+      </w:r>
+      <w:r>
         <w:rPr>
           <w:rFonts w:ascii="Times New Roman" w:hAnsi="Times New Roman" w:cs="Times New Roman" w:eastAsia="Times New Roman"/>
           <w:b w:val="false"/>
           <w:sz w:val="32"/>
         </w:rPr>
+        <w:t xml:space="preserve">Вибір апаратного забезпечення</w:t>
+      </w:r>
+      <w:r>
+        <w:rPr>
+          <w:sz w:val="36"/>
+        </w:rPr>
+      </w:r>
+      <w:r/>
+    </w:p>
+    <w:p>
+      <w:pPr>
+        <w:jc w:val="both"/>
+      </w:pPr>
+      <w:r>
+        <w:t xml:space="preserve">В якості апаратного забеспечення був використаний мікрофон, встановлений у ноутбуці - як приклад сенсору, який використовується мільйонами людей кожного дня. </w:t>
+      </w:r>
+      <w:r/>
+    </w:p>
+    <w:p>
+      <w:pPr>
+        <w:pStyle w:val="614"/>
+        <w:pageBreakBefore w:val="false"/>
+        <w:rPr>
+          <w:sz w:val="32"/>
+        </w:rPr>
       </w:pPr>
       <w:r>
         <w:rPr>
@@ -112,45 +215,7 @@
           <w:b w:val="false"/>
           <w:sz w:val="32"/>
         </w:rPr>
-      </w:r>
-      <w:r>
-        <w:rPr>
-          <w:rFonts w:ascii="Times New Roman" w:hAnsi="Times New Roman" w:cs="Times New Roman" w:eastAsia="Times New Roman"/>
-          <w:b w:val="false"/>
-          <w:sz w:val="32"/>
-        </w:rPr>
-        <w:t xml:space="preserve">Вибір апаратного забезпечення</w:t>
-      </w:r>
-      <w:r>
-        <w:rPr>
-          <w:sz w:val="36"/>
-        </w:rPr>
-      </w:r>
-      <w:r/>
-    </w:p>
-    <w:p>
-      <w:pPr>
-        <w:jc w:val="both"/>
-      </w:pPr>
-      <w:r>
-        <w:t xml:space="preserve">В якості апаратного забеспечення був використаний мікрофон, встановлений у ноутбуці - як приклад сенсору, який використовується мільйонами людей кожного дня. </w:t>
-      </w:r>
-      <w:r/>
-    </w:p>
-    <w:p>
-      <w:pPr>
-        <w:pStyle w:val="614"/>
-        <w:rPr>
-          <w:sz w:val="32"/>
-        </w:rPr>
-      </w:pPr>
-      <w:r>
-        <w:rPr>
-          <w:rFonts w:ascii="Times New Roman" w:hAnsi="Times New Roman" w:cs="Times New Roman" w:eastAsia="Times New Roman"/>
-          <w:b w:val="false"/>
-          <w:sz w:val="32"/>
-        </w:rPr>
-        <w:t xml:space="preserve">Засоби розробки</w:t>
+        <w:t xml:space="preserve">4. Засоби розробки</w:t>
       </w:r>
       <w:r>
         <w:rPr>
@@ -268,6 +333,26 @@
     </w:p>
     <w:p>
       <w:pPr>
+        <w:numPr>
+          <w:ilvl w:val="0"/>
+          <w:numId w:val="0"/>
+        </w:numPr>
+      </w:pPr>
+      <w:r/>
+      <w:r/>
+    </w:p>
+    <w:p>
+      <w:pPr>
+        <w:numPr>
+          <w:ilvl w:val="0"/>
+          <w:numId w:val="0"/>
+        </w:numPr>
+      </w:pPr>
+      <w:r/>
+      <w:r/>
+    </w:p>
+    <w:p>
+      <w:pPr>
         <w:pStyle w:val="614"/>
         <w:rPr>
           <w:rFonts w:ascii="Times New Roman" w:hAnsi="Times New Roman" w:cs="Times New Roman" w:eastAsia="Times New Roman"/>
@@ -281,7 +366,7 @@
           <w:b w:val="false"/>
           <w:sz w:val="32"/>
         </w:rPr>
-        <w:t xml:space="preserve">Опис використаних бібліотек для роботи із аудіо </w:t>
+        <w:t xml:space="preserve">5. Опис використаних бібліотек для роботи із аудіо </w:t>
       </w:r>
       <w:r>
         <w:rPr>
@@ -310,7 +395,16 @@
     </w:p>
     <w:p>
       <w:r>
-        <w:t xml:space="preserve">Як працює розпізнавання мови - огляд</w:t>
+        <w:t xml:space="preserve">Якщо говорити про розпізнавання мови в цілому. </w:t>
+      </w:r>
+      <w:r>
+        <w:t xml:space="preserve">Р</w:t>
+      </w:r>
+      <w:r>
+        <w:t xml:space="preserve">озпізнавання мови сягає корінням у дослідження, проведені в лабораторіях Bell на початку 1950-х. Ранні системи були обмежені одним оратором і мали обмежений словниковий запас - близько десятка слів. Сучасні системи розпізнавання мови пройшли довгий шлях з ча</w:t>
+      </w:r>
+      <w:r>
+        <w:t xml:space="preserve">сів своїх давніх аналогів. Вони можуть розпізнавати мовлення кількох мовців і мають величезний словниковий запас на багатьох мовах.</w:t>
       </w:r>
       <w:r/>
     </w:p>
@@ -319,38 +413,12 @@
         <w:t xml:space="preserve">П</w:t>
       </w:r>
       <w:r>
-        <w:t xml:space="preserve">ерш ніж ми дійдемо до тонкощів розпізнавання мови в Python, давайте трохи поговоримо про те, як працює розпізнавання мови. Повне обговорення заповнило б книгу, тому я не буду нудити вас усіма технічними деталями тут. Насправді цей розділ не є обов'язковим </w:t>
-      </w:r>
-      <w:r>
-        <w:t xml:space="preserve">для решти підручника. Якщо ви хочете перейти безпосередньо до суті, сміливо пропускайте далі.</w:t>
-      </w:r>
-      <w:r/>
-    </w:p>
-    <w:p>
-      <w:r>
-        <w:t xml:space="preserve">Р</w:t>
-      </w:r>
-      <w:r>
-        <w:t xml:space="preserve">озпізнавання мови сягає корінням у дослідження, проведені в лабораторіях Bell на початку 1950-х. Ранні системи були обмежені одним оратором і мали обмежений словниковий запас близько десятка слів. Сучасні системи розпізнавання мови пройшли довгий шлях з ча</w:t>
-      </w:r>
-      <w:r>
-        <w:t xml:space="preserve">сів своїх давніх аналогів. Вони можуть розпізнавати мовлення кількох мовців і мають величезний словниковий запас на багатьох мовах.</w:t>
-      </w:r>
-      <w:r/>
-    </w:p>
-    <w:p>
-      <w:r>
-        <w:t xml:space="preserve">П</w:t>
-      </w:r>
-      <w:r>
-        <w:t xml:space="preserve">ерший компонент розпізнавання мови - це, звичайно, мова. Мова повинна бути перетворена з фізичного звуку в електричний сигнал за допомогою мікрофона, а потім у цифрові дані за допомогою аналого-цифрового перетворювача. Оцифрувавши кілька моделей, можна вик</w:t>
-      </w:r>
-      <w:r>
-        <w:t xml:space="preserve">ористовувати для транскрипції звуку в текст.</w:t>
-      </w:r>
-      <w:r/>
-    </w:p>
-    <w:p>
+        <w:t xml:space="preserve">ерший крок до розпізнавання мови - це, звичайно, голос. Мова повинна бути перетворена з фізичного звуку в електричний сигнал за допомогою мікрофона, а потім у цифрові дані за допомогою аналого-цифрового перетворювача. </w:t>
+      </w:r>
+      <w:r/>
+    </w:p>
+    <w:p>
+      <w:r/>
       <w:r>
         <w:t xml:space="preserve">Б</w:t>
       </w:r>
@@ -400,30 +468,15 @@
     </w:p>
     <w:p>
       <w:r>
-        <w:t xml:space="preserve">На щастя, як програмісту на Python, вам не доведеться турбуватися ні про що з цього. Ряд служб розпізнавання мови доступні для використання в Інтернеті через API, і багато з цих служб пропонують пакети SDK для Python.</w:t>
-      </w:r>
-      <w:r/>
-    </w:p>
-    <w:p>
-      <w:r>
-        <w:t xml:space="preserve">Існує один пакет, який вирізняється простотою використання: SpeechRecognition.</w:t>
-      </w:r>
-      <w:r/>
-    </w:p>
-    <w:p>
-      <w:r/>
-      <w:r/>
-    </w:p>
-    <w:p>
-      <w:r>
-        <w:t xml:space="preserve">Р</w:t>
-      </w:r>
-      <w:r>
-        <w:t xml:space="preserve">озпізнавання мови вимагає введення звуку, а SpeechRecognition робить отримання цього введення дійсно простим. Замість того, щоб створювати сценарії для доступу до мікрофонів та обробки аудіофайлів з нуля, SpeechRecognition забезпечить вам роботу всього за </w:t>
-      </w:r>
-      <w:r>
-        <w:t xml:space="preserve">кілька хвилин.</w:t>
-      </w:r>
+        <w:t xml:space="preserve">На щастя, такі системи уже побудовані і програмістам зазвичай не доводиться турбуватися ні про. Ряд служб розпізнавання мови доступні для використання в Інтернеті через API, і багато з цих служб пропонують пакети SDK для Python.</w:t>
+      </w:r>
+      <w:r>
+        <w:t xml:space="preserve"> У даній роботі було використано </w:t>
+      </w:r>
+      <w:r>
+        <w:t xml:space="preserve">пакет SpeechRecognition.</w:t>
+      </w:r>
+      <w:r/>
       <w:r/>
     </w:p>
     <w:p>
@@ -431,29 +484,23 @@
         <w:t xml:space="preserve">Б</w:t>
       </w:r>
       <w:r>
-        <w:t xml:space="preserve">ібліотека SpeechRecognition виконує роль обгортки для декількох популярних мовних API і, отже, надзвичайно гнучка. Один з них - Google Web Speech API - підтримує ключ API за замовчуванням, який жорстко закодований у бібліотеці SpeechRecognition. Це означає</w:t>
-      </w:r>
-      <w:r>
-        <w:t xml:space="preserve">, що ви можете встати з ніг, не маючи необхідності підписуватись на послугу.</w:t>
-      </w:r>
-      <w:r/>
-    </w:p>
-    <w:p>
+        <w:t xml:space="preserve">ібліотека SpeechRecognition виконує роль обгортки для декількох популярних мовних API і, отже, надзвичайно гнучка. Один з них - Google Web Speech API - підтримує ключ API за замовчуванням, який жорстко закодований у бібліотеці SpeechRecognition.</w:t>
+      </w:r>
+      <w:r/>
+    </w:p>
+    <w:p>
+      <w:r/>
       <w:r>
         <w:t xml:space="preserve">Г</w:t>
       </w:r>
       <w:r>
-        <w:t xml:space="preserve">нучкість та простота використання пакета SpeechRecognition роблять його чудовим вибором для будь-якого проекту Python. Однак підтримка кожної функції кожного обгортаного ним API не гарантується. Вам доведеться витратити деякий час на вивчення доступних вар</w:t>
-      </w:r>
-      <w:r>
-        <w:t xml:space="preserve">іантів, щоб з’ясувати, чи буде функція SpeechRecognition працювати у вашому конкретному випадку.</w:t>
-      </w:r>
-      <w:r/>
-    </w:p>
-    <w:p>
-      <w:r>
-        <w:t xml:space="preserve">Отже, переконавшись, що вам слід спробувати SpeechRecognition, наступним кроком є ​​встановлення його у вашому середовищі.</w:t>
-      </w:r>
+        <w:t xml:space="preserve">нучкість та простота використання пакета SpeechRecognition роблять його чудовим вибором для будь-якого проекту Python.</w:t>
+      </w:r>
+      <w:r/>
+      <w:r/>
+    </w:p>
+    <w:p>
+      <w:r/>
       <w:r/>
     </w:p>
     <w:p>
@@ -471,7 +518,7 @@
           <w:b w:val="false"/>
           <w:sz w:val="32"/>
         </w:rPr>
-        <w:t xml:space="preserve">Опис роботи розробленого додатку (розширення)</w:t>
+        <w:t xml:space="preserve">6. Опис роботи розробленого додатку (розширення)</w:t>
       </w:r>
       <w:r>
         <w:rPr>
@@ -542,21 +589,41 @@
     </w:p>
     <w:p>
       <w:r>
-        <w:t xml:space="preserve">Після цього для активації додатку треба натиснути на іконку “мікрофону”, що знаходиться в правому кутку панелі зверху. </w:t>
-      </w:r>
-      <w:r/>
-    </w:p>
-    <w:p>
-      <w:r/>
-      <w:r/>
-    </w:p>
-    <w:p>
+        <w:t xml:space="preserve">У разі зміни конфігурацій, вони почнуть діяти лише після вопторного виходу і входу в систему. Файл конфігурації зчитується лише один раз підчас ініціалізації аддону.</w:t>
+      </w:r>
+      <w:r/>
+    </w:p>
+    <w:p>
+      <w:r>
+        <w:t xml:space="preserve">Після цього для активації додатку треба натиснути на іконку “мікрофону”, що знаходиться в правому кутку панелі зверху. Кнопка на панелі зображена на риснку 1. </w:t>
+      </w:r>
+      <w:r/>
+    </w:p>
+    <w:p>
+      <w:r>
+        <w:t xml:space="preserve">Після цього біля панелі з’явиться повідомлення про початок процесу розпізнавання голосу. Користувач може говорити. У користувача є 4 секунди на команду. Відображення процесу прослуховування зображений на рисунку 2.</w:t>
+      </w:r>
+      <w:r/>
+      <w:r/>
+    </w:p>
+    <w:p>
+      <w:pPr>
+        <w:ind w:firstLine="0"/>
+      </w:pPr>
+      <w:r/>
+      <w:r/>
+    </w:p>
+    <w:p>
+      <w:pPr>
+        <w:ind w:left="0" w:right="0" w:firstLine="0"/>
+        <w:jc w:val="center"/>
+      </w:pPr>
       <w:r>
         <mc:AlternateContent>
           <mc:Choice Requires="wpg">
             <w:drawing>
               <wp:inline xmlns:wp="http://schemas.openxmlformats.org/drawingml/2006/wordprocessingDrawing" distT="0" distB="0" distL="0" distR="0">
-                <wp:extent cx="5644470" cy="1057684"/>
+                <wp:extent cx="6329777" cy="1636956"/>
                 <wp:effectExtent l="0" t="0" r="0" b="0"/>
                 <wp:docPr id="1" name="" hidden="false"/>
                 <wp:cNvGraphicFramePr>
@@ -574,12 +641,13 @@
                       </pic:nvPicPr>
                       <pic:blipFill>
                         <a:blip r:embed="rId9"/>
+                        <a:srcRect l="27542" t="0" r="0" b="0"/>
                         <a:stretch/>
                       </pic:blipFill>
                       <pic:spPr bwMode="auto">
                         <a:xfrm flipH="0" flipV="0">
                           <a:off x="0" y="0"/>
-                          <a:ext cx="5644469" cy="1057683"/>
+                          <a:ext cx="6329777" cy="1636956"/>
                         </a:xfrm>
                         <a:prstGeom prst="rect">
                           <a:avLst/>
@@ -609,7 +677,7 @@
                   <v:f eqn="sum @10 21600 0"/>
                 </v:formulas>
               </v:shapetype>
-              <v:shape id="_x0000_i0" o:spid="_x0000_s0" type="#_x0000_t75" style="mso-wrap-distance-left:0.0pt;mso-wrap-distance-top:0.0pt;mso-wrap-distance-right:0.0pt;mso-wrap-distance-bottom:0.0pt;width:444.4pt;height:83.3pt;" stroked="false">
+              <v:shape id="_x0000_i0" o:spid="_x0000_s0" type="#_x0000_t75" style="mso-wrap-distance-left:0.0pt;mso-wrap-distance-top:0.0pt;mso-wrap-distance-right:0.0pt;mso-wrap-distance-bottom:0.0pt;width:498.4pt;height:128.9pt;" stroked="false">
                 <v:path textboxrect="0,0,0,0"/>
                 <v:imagedata r:id="rId9" o:title=""/>
               </v:shape>
@@ -620,26 +688,32 @@
       <w:r/>
     </w:p>
     <w:p>
-      <w:r/>
-      <w:r/>
-    </w:p>
-    <w:p>
-      <w:r>
-        <w:t xml:space="preserve">Після цього біля панелі з’явиться повідомлення про початок процесу розпізнавання голосу. Користувач може говорити. У користувача є 4 секунди на команду. </w:t>
-      </w:r>
-      <w:r/>
-    </w:p>
-    <w:p>
-      <w:r/>
-      <w:r/>
-    </w:p>
-    <w:p>
+      <w:pPr>
+        <w:jc w:val="center"/>
+      </w:pPr>
+      <w:r>
+        <w:t xml:space="preserve">Рисунок 1. Кнопка активації помічника</w:t>
+      </w:r>
+      <w:r/>
+    </w:p>
+    <w:p>
+      <w:pPr>
+        <w:ind w:firstLine="0"/>
+      </w:pPr>
+      <w:r/>
+      <w:r/>
+    </w:p>
+    <w:p>
+      <w:pPr>
+        <w:ind w:left="0" w:right="0" w:firstLine="0"/>
+        <w:jc w:val="center"/>
+      </w:pPr>
       <w:r>
         <mc:AlternateContent>
           <mc:Choice Requires="wpg">
             <w:drawing>
               <wp:inline xmlns:wp="http://schemas.openxmlformats.org/drawingml/2006/wordprocessingDrawing" distT="0" distB="0" distL="0" distR="0">
-                <wp:extent cx="3879510" cy="2047093"/>
+                <wp:extent cx="4530323" cy="2390506"/>
                 <wp:effectExtent l="0" t="0" r="0" b="0"/>
                 <wp:docPr id="2" name="" hidden="false"/>
                 <wp:cNvGraphicFramePr>
@@ -662,7 +736,7 @@
                       <pic:spPr bwMode="auto">
                         <a:xfrm flipH="0" flipV="0">
                           <a:off x="0" y="0"/>
-                          <a:ext cx="3879509" cy="2047092"/>
+                          <a:ext cx="4530322" cy="2390505"/>
                         </a:xfrm>
                         <a:prstGeom prst="rect">
                           <a:avLst/>
@@ -692,7 +766,7 @@
                   <v:f eqn="sum @10 21600 0"/>
                 </v:formulas>
               </v:shapetype>
-              <v:shape id="_x0000_i1" o:spid="_x0000_s1" type="#_x0000_t75" style="mso-wrap-distance-left:0.0pt;mso-wrap-distance-top:0.0pt;mso-wrap-distance-right:0.0pt;mso-wrap-distance-bottom:0.0pt;width:305.5pt;height:161.2pt;" stroked="false">
+              <v:shape id="_x0000_i1" o:spid="_x0000_s1" type="#_x0000_t75" style="mso-wrap-distance-left:0.0pt;mso-wrap-distance-top:0.0pt;mso-wrap-distance-right:0.0pt;mso-wrap-distance-bottom:0.0pt;width:356.7pt;height:188.2pt;" stroked="false">
                 <v:path textboxrect="0,0,0,0"/>
                 <v:imagedata r:id="rId10" o:title=""/>
               </v:shape>
@@ -703,6 +777,15 @@
       <w:r/>
     </w:p>
     <w:p>
+      <w:pPr>
+        <w:jc w:val="center"/>
+      </w:pPr>
+      <w:r>
+        <w:t xml:space="preserve">Рисунок 2. Помічник у стані прослуховування</w:t>
+      </w:r>
+      <w:r/>
+    </w:p>
+    <w:p>
       <w:r/>
       <w:r/>
     </w:p>
@@ -711,21 +794,34 @@
         <w:t xml:space="preserve">Після цього розширення починає п</w:t>
       </w:r>
       <w:r>
-        <w:t xml:space="preserve">роцес позпізнавання текту. Визначає сказану фразу, шукає потрібну фразу у конфігурації і у випадку, якщо такий триггер був знайдений у конфігурації - запускає відповідну команду. </w:t>
-      </w:r>
-      <w:r/>
-    </w:p>
-    <w:p>
-      <w:r/>
-      <w:r/>
-    </w:p>
-    <w:p>
+        <w:t xml:space="preserve">роцес позпізнавання текту. Визначає сказану фразу, шукає потрібну фразу у конфігурації і у випадку, якщо такий триггер був знайдений у конфігурації - запускає відповідну команду. На рисунку 3 зображено повідоблення помічника, коли він розпізнав введений користувачем текст. У даному випадку користувач сказав назву браузеру, що хоче запустити.</w:t>
+      </w:r>
+      <w:r/>
+      <w:r/>
+      <w:r/>
+    </w:p>
+    <w:p>
+      <w:r>
+        <w:t xml:space="preserve">І після цього закінчує свою роботу і чекає до нового запиту від користувача. </w:t>
+      </w:r>
+      <w:r/>
+      <w:r/>
+    </w:p>
+    <w:p>
+      <w:r/>
+      <w:r/>
+    </w:p>
+    <w:p>
+      <w:pPr>
+        <w:ind w:left="0" w:right="0" w:firstLine="0"/>
+        <w:jc w:val="center"/>
+      </w:pPr>
       <w:r>
         <mc:AlternateContent>
           <mc:Choice Requires="wpg">
             <w:drawing>
               <wp:inline xmlns:wp="http://schemas.openxmlformats.org/drawingml/2006/wordprocessingDrawing" distT="0" distB="0" distL="0" distR="0">
-                <wp:extent cx="4505325" cy="2276475"/>
+                <wp:extent cx="5213132" cy="2634120"/>
                 <wp:effectExtent l="0" t="0" r="0" b="0"/>
                 <wp:docPr id="3" name="" hidden="false"/>
                 <wp:cNvGraphicFramePr>
@@ -746,9 +842,9 @@
                         <a:stretch/>
                       </pic:blipFill>
                       <pic:spPr bwMode="auto">
-                        <a:xfrm>
+                        <a:xfrm flipH="0" flipV="0">
                           <a:off x="0" y="0"/>
-                          <a:ext cx="4505324" cy="2276474"/>
+                          <a:ext cx="5213132" cy="2634119"/>
                         </a:xfrm>
                         <a:prstGeom prst="rect">
                           <a:avLst/>
@@ -778,7 +874,7 @@
                   <v:f eqn="sum @10 21600 0"/>
                 </v:formulas>
               </v:shapetype>
-              <v:shape id="_x0000_i2" o:spid="_x0000_s2" type="#_x0000_t75" style="mso-wrap-distance-left:0.0pt;mso-wrap-distance-top:0.0pt;mso-wrap-distance-right:0.0pt;mso-wrap-distance-bottom:0.0pt;width:354.8pt;height:179.2pt;" stroked="false">
+              <v:shape id="_x0000_i2" o:spid="_x0000_s2" type="#_x0000_t75" style="mso-wrap-distance-left:0.0pt;mso-wrap-distance-top:0.0pt;mso-wrap-distance-right:0.0pt;mso-wrap-distance-bottom:0.0pt;width:410.5pt;height:207.4pt;" stroked="false">
                 <v:path textboxrect="0,0,0,0"/>
                 <v:imagedata r:id="rId11" o:title=""/>
               </v:shape>
@@ -789,19 +885,24 @@
       <w:r/>
     </w:p>
     <w:p>
-      <w:r/>
-      <w:r/>
-    </w:p>
-    <w:p>
-      <w:r>
-        <w:t xml:space="preserve">І після цього закінчує свою роботу і чекає до нового запиту від користувача. </w:t>
-      </w:r>
-      <w:r/>
-    </w:p>
-    <w:p>
-      <w:r>
-        <w:t xml:space="preserve">У разі, якщо система не змогла розпізнати фразу, сказану користувачем, або даної фрази не було знайдено в конфігурації - додаток попросить про повтор команди і знову спробує розпізнати і знайти команду. </w:t>
-      </w:r>
+      <w:pPr>
+        <w:jc w:val="center"/>
+      </w:pPr>
+      <w:r>
+        <w:t xml:space="preserve">Рисунок 3. Помічник розпізнав текст </w:t>
+      </w:r>
+      <w:r/>
+    </w:p>
+    <w:p>
+      <w:r/>
+      <w:r/>
+    </w:p>
+    <w:p>
+      <w:r>
+        <w:t xml:space="preserve">У разі, якщо система не змогла розпізнати фразу, сказану користувачем, або даної фрази не було знайдено в конфігурації - додаток попросить про повтор команди і знову спробує розпізнати і знайти команду. Рисунок 4 зобружує повторне запрошення помічника до введення голосової команди. </w:t>
+      </w:r>
+      <w:r/>
+      <w:r/>
       <w:r/>
     </w:p>
     <w:p>
@@ -814,7 +915,7 @@
           <mc:Choice Requires="wpg">
             <w:drawing>
               <wp:inline xmlns:wp="http://schemas.openxmlformats.org/drawingml/2006/wordprocessingDrawing" distT="0" distB="0" distL="0" distR="0">
-                <wp:extent cx="4476750" cy="2228850"/>
+                <wp:extent cx="5457419" cy="2717098"/>
                 <wp:effectExtent l="0" t="0" r="0" b="0"/>
                 <wp:docPr id="4" name="" hidden="false"/>
                 <wp:cNvGraphicFramePr>
@@ -835,9 +936,9 @@
                         <a:stretch/>
                       </pic:blipFill>
                       <pic:spPr bwMode="auto">
-                        <a:xfrm>
+                        <a:xfrm flipH="0" flipV="0">
                           <a:off x="0" y="0"/>
-                          <a:ext cx="4476749" cy="2228850"/>
+                          <a:ext cx="5457418" cy="2717097"/>
                         </a:xfrm>
                         <a:prstGeom prst="rect">
                           <a:avLst/>
@@ -867,7 +968,7 @@
                   <v:f eqn="sum @10 21600 0"/>
                 </v:formulas>
               </v:shapetype>
-              <v:shape id="_x0000_i3" o:spid="_x0000_s3" type="#_x0000_t75" style="mso-wrap-distance-left:0.0pt;mso-wrap-distance-top:0.0pt;mso-wrap-distance-right:0.0pt;mso-wrap-distance-bottom:0.0pt;width:352.5pt;height:175.5pt;" stroked="false">
+              <v:shape id="_x0000_i3" o:spid="_x0000_s3" type="#_x0000_t75" style="mso-wrap-distance-left:0.0pt;mso-wrap-distance-top:0.0pt;mso-wrap-distance-right:0.0pt;mso-wrap-distance-bottom:0.0pt;width:429.7pt;height:213.9pt;" stroked="false">
                 <v:path textboxrect="0,0,0,0"/>
                 <v:imagedata r:id="rId12" o:title=""/>
               </v:shape>
@@ -878,6 +979,20 @@
       <w:r/>
     </w:p>
     <w:p>
+      <w:pPr>
+        <w:jc w:val="center"/>
+      </w:pPr>
+      <w:r>
+        <w:t xml:space="preserve">Рисунок 4. Запрошення до повторного введення команди</w:t>
+      </w:r>
+      <w:r/>
+      <w:r/>
+      <w:r/>
+    </w:p>
+    <w:p>
+      <w:pPr>
+        <w:jc w:val="center"/>
+      </w:pPr>
       <w:r/>
       <w:r/>
     </w:p>
@@ -886,12 +1001,6 @@
         <w:t xml:space="preserve">У разі, якщо користувач передумав - він може натиснути на будь яке місце на робочому столі для того, аби закрити процес прослуховування. </w:t>
       </w:r>
       <w:r/>
-    </w:p>
-    <w:p>
-      <w:r/>
-      <w:r/>
-    </w:p>
-    <w:p>
       <w:r/>
       <w:r/>
     </w:p>
@@ -910,7 +1019,7 @@
           <w:b w:val="false"/>
           <w:sz w:val="32"/>
         </w:rPr>
-        <w:t xml:space="preserve">Опис життєвого циклу розширення для </w:t>
+        <w:t xml:space="preserve">7. Опис життєвого циклу розширення для </w:t>
       </w:r>
       <w:r>
         <w:rPr>
@@ -989,7 +1098,7 @@
           <w:b w:val="false"/>
           <w:sz w:val="32"/>
         </w:rPr>
-        <w:t xml:space="preserve">Опис модулів розробленого додатку для запуску програм голосом </w:t>
+        <w:t xml:space="preserve">8. Опис модулів розробленого додатку для запуску програм голосом </w:t>
       </w:r>
       <w:r>
         <w:rPr>
@@ -1224,8 +1333,7 @@
     </w:p>
     <w:p>
       <w:pPr>
-        <w:ind w:firstLine="0"/>
-        <w:spacing w:lineRule="auto" w:line="360"/>
+        <w:pStyle w:val="614"/>
         <w:rPr>
           <w:rFonts w:ascii="Times New Roman" w:hAnsi="Times New Roman" w:cs="Times New Roman" w:eastAsia="Times New Roman"/>
           <w:sz w:val="28"/>
@@ -1236,6 +1344,7 @@
           <w:rFonts w:ascii="Times New Roman" w:hAnsi="Times New Roman" w:cs="Times New Roman" w:eastAsia="Times New Roman"/>
           <w:sz w:val="28"/>
         </w:rPr>
+        <w:t xml:space="preserve">9. Використані посилання</w:t>
       </w:r>
       <w:r>
         <w:rPr>
@@ -1243,11 +1352,14 @@
           <w:sz w:val="28"/>
         </w:rPr>
       </w:r>
-      <w:r/>
-    </w:p>
-    <w:p>
-      <w:pPr>
-        <w:ind w:firstLine="0"/>
+    </w:p>
+    <w:p>
+      <w:pPr>
+        <w:pStyle w:val="632"/>
+        <w:numPr>
+          <w:ilvl w:val="0"/>
+          <w:numId w:val="8"/>
+        </w:numPr>
         <w:spacing w:lineRule="auto" w:line="360"/>
         <w:rPr>
           <w:rFonts w:ascii="Times New Roman" w:hAnsi="Times New Roman" w:cs="Times New Roman" w:eastAsia="Times New Roman"/>
@@ -1259,182 +1371,131 @@
           <w:rFonts w:ascii="Times New Roman" w:hAnsi="Times New Roman" w:cs="Times New Roman" w:eastAsia="Times New Roman"/>
           <w:sz w:val="28"/>
         </w:rPr>
-        <w:t xml:space="preserve">Як працює ліба для войс рекогнішн???? </w:t>
       </w:r>
       <w:r>
         <w:rPr>
           <w:rFonts w:ascii="Times New Roman" w:hAnsi="Times New Roman" w:cs="Times New Roman" w:eastAsia="Times New Roman"/>
           <w:sz w:val="28"/>
         </w:rPr>
-      </w:r>
-    </w:p>
-    <w:p>
-      <w:pPr>
-        <w:ind w:firstLine="0"/>
-        <w:spacing w:lineRule="auto" w:line="360"/>
+        <w:t xml:space="preserve">https://realpython.com/python-speech-recognition/</w:t>
+      </w:r>
+      <w:r>
         <w:rPr>
           <w:rFonts w:ascii="Times New Roman" w:hAnsi="Times New Roman" w:cs="Times New Roman" w:eastAsia="Times New Roman"/>
           <w:sz w:val="28"/>
         </w:rPr>
-      </w:pPr>
-      <w:r>
+      </w:r>
+      <w:r/>
+    </w:p>
+    <w:p>
+      <w:pPr>
+        <w:pStyle w:val="632"/>
+        <w:numPr>
+          <w:ilvl w:val="0"/>
+          <w:numId w:val="8"/>
+        </w:numPr>
+        <w:spacing w:lineRule="auto" w:line="360"/>
         <w:rPr>
           <w:rFonts w:ascii="Times New Roman" w:hAnsi="Times New Roman" w:cs="Times New Roman" w:eastAsia="Times New Roman"/>
           <w:sz w:val="28"/>
         </w:rPr>
-      </w:r>
+      </w:pPr>
       <w:r>
         <w:rPr>
           <w:rFonts w:ascii="Times New Roman" w:hAnsi="Times New Roman" w:cs="Times New Roman" w:eastAsia="Times New Roman"/>
           <w:sz w:val="28"/>
         </w:rPr>
       </w:r>
-    </w:p>
-    <w:p>
-      <w:pPr>
-        <w:ind w:firstLine="0"/>
-        <w:spacing w:lineRule="auto" w:line="360"/>
+      <w:r>
         <w:rPr>
           <w:rFonts w:ascii="Times New Roman" w:hAnsi="Times New Roman" w:cs="Times New Roman" w:eastAsia="Times New Roman"/>
           <w:sz w:val="28"/>
         </w:rPr>
-      </w:pPr>
+        <w:t xml:space="preserve">https://pypi.org/project/PyAudio/</w:t>
+      </w:r>
       <w:r>
         <w:rPr>
           <w:rFonts w:ascii="Times New Roman" w:hAnsi="Times New Roman" w:cs="Times New Roman" w:eastAsia="Times New Roman"/>
           <w:sz w:val="28"/>
         </w:rPr>
       </w:r>
-      <w:r>
+      <w:r/>
+    </w:p>
+    <w:p>
+      <w:pPr>
+        <w:pStyle w:val="632"/>
+        <w:numPr>
+          <w:ilvl w:val="0"/>
+          <w:numId w:val="8"/>
+        </w:numPr>
+        <w:spacing w:lineRule="auto" w:line="360"/>
         <w:rPr>
           <w:rFonts w:ascii="Times New Roman" w:hAnsi="Times New Roman" w:cs="Times New Roman" w:eastAsia="Times New Roman"/>
           <w:sz w:val="28"/>
         </w:rPr>
-      </w:r>
-    </w:p>
-    <w:p>
-      <w:pPr>
-        <w:ind w:firstLine="0"/>
-        <w:spacing w:lineRule="auto" w:line="360"/>
+      </w:pPr>
+      <w:r>
         <w:rPr>
           <w:rFonts w:ascii="Times New Roman" w:hAnsi="Times New Roman" w:cs="Times New Roman" w:eastAsia="Times New Roman"/>
           <w:sz w:val="28"/>
         </w:rPr>
-      </w:pPr>
+      </w:r>
       <w:r>
         <w:rPr>
           <w:rFonts w:ascii="Times New Roman" w:hAnsi="Times New Roman" w:cs="Times New Roman" w:eastAsia="Times New Roman"/>
           <w:sz w:val="28"/>
         </w:rPr>
+        <w:t xml:space="preserve">https://wiki.gnome.org/Projects/GnomeShell/Extensions/StepByStepTutorial</w:t>
       </w:r>
       <w:r>
         <w:rPr>
           <w:rFonts w:ascii="Times New Roman" w:hAnsi="Times New Roman" w:cs="Times New Roman" w:eastAsia="Times New Roman"/>
           <w:sz w:val="28"/>
         </w:rPr>
-        <w:t xml:space="preserve">https://realpython.com/python-speech-recognition/</w:t>
-      </w:r>
-      <w:r>
+      </w:r>
+      <w:r/>
+    </w:p>
+    <w:p>
+      <w:pPr>
+        <w:pStyle w:val="632"/>
+        <w:numPr>
+          <w:ilvl w:val="0"/>
+          <w:numId w:val="8"/>
+        </w:numPr>
+        <w:spacing w:lineRule="auto" w:line="360"/>
         <w:rPr>
           <w:rFonts w:ascii="Times New Roman" w:hAnsi="Times New Roman" w:cs="Times New Roman" w:eastAsia="Times New Roman"/>
           <w:sz w:val="28"/>
         </w:rPr>
-      </w:r>
-      <w:r/>
-    </w:p>
-    <w:p>
-      <w:pPr>
-        <w:ind w:firstLine="0"/>
-        <w:spacing w:lineRule="auto" w:line="360"/>
+      </w:pPr>
+      <w:r>
         <w:rPr>
           <w:rFonts w:ascii="Times New Roman" w:hAnsi="Times New Roman" w:cs="Times New Roman" w:eastAsia="Times New Roman"/>
           <w:sz w:val="28"/>
         </w:rPr>
-      </w:pPr>
+      </w:r>
       <w:r>
         <w:rPr>
           <w:rFonts w:ascii="Times New Roman" w:hAnsi="Times New Roman" w:cs="Times New Roman" w:eastAsia="Times New Roman"/>
           <w:sz w:val="28"/>
         </w:rPr>
+        <w:t xml:space="preserve">https://wiki.gnome.org/Projects/GnomeShell/Extensions/Writing</w:t>
       </w:r>
       <w:r>
         <w:rPr>
           <w:rFonts w:ascii="Times New Roman" w:hAnsi="Times New Roman" w:cs="Times New Roman" w:eastAsia="Times New Roman"/>
           <w:sz w:val="28"/>
         </w:rPr>
-        <w:t xml:space="preserve">https://pypi.org/project/PyAudio/</w:t>
-      </w:r>
-      <w:r>
-        <w:rPr>
-          <w:rFonts w:ascii="Times New Roman" w:hAnsi="Times New Roman" w:cs="Times New Roman" w:eastAsia="Times New Roman"/>
-          <w:sz w:val="28"/>
-        </w:rPr>
-      </w:r>
-      <w:r/>
-    </w:p>
-    <w:p>
-      <w:pPr>
-        <w:ind w:firstLine="0"/>
-        <w:spacing w:lineRule="auto" w:line="360"/>
-        <w:rPr>
-          <w:rFonts w:ascii="Times New Roman" w:hAnsi="Times New Roman" w:cs="Times New Roman" w:eastAsia="Times New Roman"/>
-          <w:sz w:val="28"/>
-        </w:rPr>
-      </w:pPr>
-      <w:r>
-        <w:rPr>
-          <w:rFonts w:ascii="Times New Roman" w:hAnsi="Times New Roman" w:cs="Times New Roman" w:eastAsia="Times New Roman"/>
-          <w:sz w:val="28"/>
-        </w:rPr>
-      </w:r>
-      <w:r>
-        <w:rPr>
-          <w:rFonts w:ascii="Times New Roman" w:hAnsi="Times New Roman" w:cs="Times New Roman" w:eastAsia="Times New Roman"/>
-          <w:sz w:val="28"/>
-        </w:rPr>
-        <w:t xml:space="preserve">https://wiki.gnome.org/Projects/GnomeShell/Extensions/StepByStepTutorial</w:t>
-      </w:r>
-      <w:r>
-        <w:rPr>
-          <w:rFonts w:ascii="Times New Roman" w:hAnsi="Times New Roman" w:cs="Times New Roman" w:eastAsia="Times New Roman"/>
-          <w:sz w:val="28"/>
-        </w:rPr>
-      </w:r>
-      <w:r/>
-    </w:p>
-    <w:p>
-      <w:pPr>
-        <w:ind w:firstLine="0"/>
-        <w:spacing w:lineRule="auto" w:line="360"/>
-        <w:rPr>
-          <w:rFonts w:ascii="Times New Roman" w:hAnsi="Times New Roman" w:cs="Times New Roman" w:eastAsia="Times New Roman"/>
-          <w:sz w:val="28"/>
-        </w:rPr>
-      </w:pPr>
-      <w:r>
-        <w:rPr>
-          <w:rFonts w:ascii="Times New Roman" w:hAnsi="Times New Roman" w:cs="Times New Roman" w:eastAsia="Times New Roman"/>
-          <w:sz w:val="28"/>
-        </w:rPr>
-      </w:r>
-      <w:r>
-        <w:rPr>
-          <w:rFonts w:ascii="Times New Roman" w:hAnsi="Times New Roman" w:cs="Times New Roman" w:eastAsia="Times New Roman"/>
-          <w:sz w:val="28"/>
-        </w:rPr>
-        <w:t xml:space="preserve">https://wiki.gnome.org/Projects/GnomeShell/Extensions/Writing</w:t>
-      </w:r>
-      <w:r>
-        <w:rPr>
-          <w:rFonts w:ascii="Times New Roman" w:hAnsi="Times New Roman" w:cs="Times New Roman" w:eastAsia="Times New Roman"/>
-          <w:sz w:val="28"/>
-        </w:rPr>
-      </w:r>
-      <w:r/>
-    </w:p>
-    <w:p>
-      <w:pPr>
-        <w:ind w:firstLine="0"/>
+      </w:r>
+      <w:r/>
+    </w:p>
+    <w:p>
+      <w:pPr>
+        <w:pStyle w:val="632"/>
+        <w:numPr>
+          <w:ilvl w:val="0"/>
+          <w:numId w:val="8"/>
+        </w:numPr>
         <w:spacing w:lineRule="auto" w:line="360"/>
         <w:rPr>
           <w:rFonts w:ascii="Times New Roman" w:hAnsi="Times New Roman" w:cs="Times New Roman" w:eastAsia="Times New Roman"/>
@@ -1503,6 +1564,7 @@
           <w:b w:val="false"/>
           <w:sz w:val="32"/>
         </w:rPr>
+        <w:t xml:space="preserve">10. </w:t>
       </w:r>
       <w:r>
         <w:rPr>
@@ -5540,6 +5602,508 @@
       </w:rPr>
     </w:lvl>
   </w:abstractNum>
+  <w:abstractNum w:abstractNumId="3">
+    <w:multiLevelType w:val="hybridMultilevel"/>
+    <w:lvl w:ilvl="0">
+      <w:start w:val="1"/>
+      <w:numFmt w:val="decimal"/>
+      <w:isLgl w:val="false"/>
+      <w:suff w:val="tab"/>
+      <w:lvlText w:val="%1."/>
+      <w:lvlJc w:val="left"/>
+      <w:pPr/>
+    </w:lvl>
+    <w:lvl w:ilvl="1">
+      <w:start w:val="1"/>
+      <w:numFmt w:val="lowerLetter"/>
+      <w:isLgl w:val="false"/>
+      <w:suff w:val="tab"/>
+      <w:lvlText w:val="%2."/>
+      <w:lvlJc w:val="left"/>
+      <w:pPr>
+        <w:ind w:left="1440" w:hanging="360"/>
+      </w:pPr>
+    </w:lvl>
+    <w:lvl w:ilvl="2">
+      <w:start w:val="1"/>
+      <w:numFmt w:val="lowerRoman"/>
+      <w:isLgl w:val="false"/>
+      <w:suff w:val="tab"/>
+      <w:lvlText w:val="%3."/>
+      <w:lvlJc w:val="right"/>
+      <w:pPr>
+        <w:ind w:left="2160" w:hanging="180"/>
+      </w:pPr>
+    </w:lvl>
+    <w:lvl w:ilvl="3">
+      <w:start w:val="1"/>
+      <w:numFmt w:val="decimal"/>
+      <w:isLgl w:val="false"/>
+      <w:suff w:val="tab"/>
+      <w:lvlText w:val="%4."/>
+      <w:lvlJc w:val="left"/>
+      <w:pPr>
+        <w:ind w:left="2880" w:hanging="360"/>
+      </w:pPr>
+    </w:lvl>
+    <w:lvl w:ilvl="4">
+      <w:start w:val="1"/>
+      <w:numFmt w:val="lowerLetter"/>
+      <w:isLgl w:val="false"/>
+      <w:suff w:val="tab"/>
+      <w:lvlText w:val="%5."/>
+      <w:lvlJc w:val="left"/>
+      <w:pPr>
+        <w:ind w:left="3600" w:hanging="360"/>
+      </w:pPr>
+    </w:lvl>
+    <w:lvl w:ilvl="5">
+      <w:start w:val="1"/>
+      <w:numFmt w:val="lowerRoman"/>
+      <w:isLgl w:val="false"/>
+      <w:suff w:val="tab"/>
+      <w:lvlText w:val="%6."/>
+      <w:lvlJc w:val="right"/>
+      <w:pPr>
+        <w:ind w:left="4320" w:hanging="180"/>
+      </w:pPr>
+    </w:lvl>
+    <w:lvl w:ilvl="6">
+      <w:start w:val="1"/>
+      <w:numFmt w:val="decimal"/>
+      <w:isLgl w:val="false"/>
+      <w:suff w:val="tab"/>
+      <w:lvlText w:val="%7."/>
+      <w:lvlJc w:val="left"/>
+      <w:pPr>
+        <w:ind w:left="5040" w:hanging="360"/>
+      </w:pPr>
+    </w:lvl>
+    <w:lvl w:ilvl="7">
+      <w:start w:val="1"/>
+      <w:numFmt w:val="lowerLetter"/>
+      <w:isLgl w:val="false"/>
+      <w:suff w:val="tab"/>
+      <w:lvlText w:val="%8."/>
+      <w:lvlJc w:val="left"/>
+      <w:pPr>
+        <w:ind w:left="5760" w:hanging="360"/>
+      </w:pPr>
+    </w:lvl>
+    <w:lvl w:ilvl="8">
+      <w:start w:val="1"/>
+      <w:numFmt w:val="lowerRoman"/>
+      <w:isLgl w:val="false"/>
+      <w:suff w:val="tab"/>
+      <w:lvlText w:val="%9."/>
+      <w:lvlJc w:val="right"/>
+      <w:pPr>
+        <w:ind w:left="6480" w:hanging="180"/>
+      </w:pPr>
+    </w:lvl>
+  </w:abstractNum>
+  <w:abstractNum w:abstractNumId="4">
+    <w:multiLevelType w:val="hybridMultilevel"/>
+    <w:lvl w:ilvl="0">
+      <w:start w:val="1"/>
+      <w:numFmt w:val="decimal"/>
+      <w:isLgl w:val="false"/>
+      <w:suff w:val="tab"/>
+      <w:lvlText w:val="%1."/>
+      <w:lvlJc w:val="left"/>
+      <w:pPr/>
+    </w:lvl>
+    <w:lvl w:ilvl="1">
+      <w:start w:val="1"/>
+      <w:numFmt w:val="lowerLetter"/>
+      <w:isLgl w:val="false"/>
+      <w:suff w:val="tab"/>
+      <w:lvlText w:val="%2."/>
+      <w:lvlJc w:val="left"/>
+      <w:pPr>
+        <w:ind w:left="1440" w:hanging="360"/>
+      </w:pPr>
+    </w:lvl>
+    <w:lvl w:ilvl="2">
+      <w:start w:val="1"/>
+      <w:numFmt w:val="lowerRoman"/>
+      <w:isLgl w:val="false"/>
+      <w:suff w:val="tab"/>
+      <w:lvlText w:val="%3."/>
+      <w:lvlJc w:val="right"/>
+      <w:pPr>
+        <w:ind w:left="2160" w:hanging="180"/>
+      </w:pPr>
+    </w:lvl>
+    <w:lvl w:ilvl="3">
+      <w:start w:val="1"/>
+      <w:numFmt w:val="decimal"/>
+      <w:isLgl w:val="false"/>
+      <w:suff w:val="tab"/>
+      <w:lvlText w:val="%4."/>
+      <w:lvlJc w:val="left"/>
+      <w:pPr>
+        <w:ind w:left="2880" w:hanging="360"/>
+      </w:pPr>
+    </w:lvl>
+    <w:lvl w:ilvl="4">
+      <w:start w:val="1"/>
+      <w:numFmt w:val="lowerLetter"/>
+      <w:isLgl w:val="false"/>
+      <w:suff w:val="tab"/>
+      <w:lvlText w:val="%5."/>
+      <w:lvlJc w:val="left"/>
+      <w:pPr>
+        <w:ind w:left="3600" w:hanging="360"/>
+      </w:pPr>
+    </w:lvl>
+    <w:lvl w:ilvl="5">
+      <w:start w:val="1"/>
+      <w:numFmt w:val="lowerRoman"/>
+      <w:isLgl w:val="false"/>
+      <w:suff w:val="tab"/>
+      <w:lvlText w:val="%6."/>
+      <w:lvlJc w:val="right"/>
+      <w:pPr>
+        <w:ind w:left="4320" w:hanging="180"/>
+      </w:pPr>
+    </w:lvl>
+    <w:lvl w:ilvl="6">
+      <w:start w:val="1"/>
+      <w:numFmt w:val="decimal"/>
+      <w:isLgl w:val="false"/>
+      <w:suff w:val="tab"/>
+      <w:lvlText w:val="%7."/>
+      <w:lvlJc w:val="left"/>
+      <w:pPr>
+        <w:ind w:left="5040" w:hanging="360"/>
+      </w:pPr>
+    </w:lvl>
+    <w:lvl w:ilvl="7">
+      <w:start w:val="1"/>
+      <w:numFmt w:val="lowerLetter"/>
+      <w:isLgl w:val="false"/>
+      <w:suff w:val="tab"/>
+      <w:lvlText w:val="%8."/>
+      <w:lvlJc w:val="left"/>
+      <w:pPr>
+        <w:ind w:left="5760" w:hanging="360"/>
+      </w:pPr>
+    </w:lvl>
+    <w:lvl w:ilvl="8">
+      <w:start w:val="1"/>
+      <w:numFmt w:val="lowerRoman"/>
+      <w:isLgl w:val="false"/>
+      <w:suff w:val="tab"/>
+      <w:lvlText w:val="%9."/>
+      <w:lvlJc w:val="right"/>
+      <w:pPr>
+        <w:ind w:left="6480" w:hanging="180"/>
+      </w:pPr>
+    </w:lvl>
+  </w:abstractNum>
+  <w:abstractNum w:abstractNumId="5">
+    <w:multiLevelType w:val="hybridMultilevel"/>
+    <w:lvl w:ilvl="0">
+      <w:start w:val="1"/>
+      <w:numFmt w:val="decimal"/>
+      <w:isLgl w:val="false"/>
+      <w:suff w:val="tab"/>
+      <w:lvlText w:val="%1."/>
+      <w:lvlJc w:val="left"/>
+      <w:pPr/>
+    </w:lvl>
+    <w:lvl w:ilvl="1">
+      <w:start w:val="1"/>
+      <w:numFmt w:val="lowerLetter"/>
+      <w:isLgl w:val="false"/>
+      <w:suff w:val="tab"/>
+      <w:lvlText w:val="%2."/>
+      <w:lvlJc w:val="left"/>
+      <w:pPr>
+        <w:ind w:left="1440" w:hanging="360"/>
+      </w:pPr>
+    </w:lvl>
+    <w:lvl w:ilvl="2">
+      <w:start w:val="1"/>
+      <w:numFmt w:val="lowerRoman"/>
+      <w:isLgl w:val="false"/>
+      <w:suff w:val="tab"/>
+      <w:lvlText w:val="%3."/>
+      <w:lvlJc w:val="right"/>
+      <w:pPr>
+        <w:ind w:left="2160" w:hanging="180"/>
+      </w:pPr>
+    </w:lvl>
+    <w:lvl w:ilvl="3">
+      <w:start w:val="1"/>
+      <w:numFmt w:val="decimal"/>
+      <w:isLgl w:val="false"/>
+      <w:suff w:val="tab"/>
+      <w:lvlText w:val="%4."/>
+      <w:lvlJc w:val="left"/>
+      <w:pPr>
+        <w:ind w:left="2880" w:hanging="360"/>
+      </w:pPr>
+    </w:lvl>
+    <w:lvl w:ilvl="4">
+      <w:start w:val="1"/>
+      <w:numFmt w:val="lowerLetter"/>
+      <w:isLgl w:val="false"/>
+      <w:suff w:val="tab"/>
+      <w:lvlText w:val="%5."/>
+      <w:lvlJc w:val="left"/>
+      <w:pPr>
+        <w:ind w:left="3600" w:hanging="360"/>
+      </w:pPr>
+    </w:lvl>
+    <w:lvl w:ilvl="5">
+      <w:start w:val="1"/>
+      <w:numFmt w:val="lowerRoman"/>
+      <w:isLgl w:val="false"/>
+      <w:suff w:val="tab"/>
+      <w:lvlText w:val="%6."/>
+      <w:lvlJc w:val="right"/>
+      <w:pPr>
+        <w:ind w:left="4320" w:hanging="180"/>
+      </w:pPr>
+    </w:lvl>
+    <w:lvl w:ilvl="6">
+      <w:start w:val="1"/>
+      <w:numFmt w:val="decimal"/>
+      <w:isLgl w:val="false"/>
+      <w:suff w:val="tab"/>
+      <w:lvlText w:val="%7."/>
+      <w:lvlJc w:val="left"/>
+      <w:pPr>
+        <w:ind w:left="5040" w:hanging="360"/>
+      </w:pPr>
+    </w:lvl>
+    <w:lvl w:ilvl="7">
+      <w:start w:val="1"/>
+      <w:numFmt w:val="lowerLetter"/>
+      <w:isLgl w:val="false"/>
+      <w:suff w:val="tab"/>
+      <w:lvlText w:val="%8."/>
+      <w:lvlJc w:val="left"/>
+      <w:pPr>
+        <w:ind w:left="5760" w:hanging="360"/>
+      </w:pPr>
+    </w:lvl>
+    <w:lvl w:ilvl="8">
+      <w:start w:val="1"/>
+      <w:numFmt w:val="lowerRoman"/>
+      <w:isLgl w:val="false"/>
+      <w:suff w:val="tab"/>
+      <w:lvlText w:val="%9."/>
+      <w:lvlJc w:val="right"/>
+      <w:pPr>
+        <w:ind w:left="6480" w:hanging="180"/>
+      </w:pPr>
+    </w:lvl>
+  </w:abstractNum>
+  <w:abstractNum w:abstractNumId="6">
+    <w:multiLevelType w:val="hybridMultilevel"/>
+    <w:lvl w:ilvl="0">
+      <w:start w:val="1"/>
+      <w:numFmt w:val="decimal"/>
+      <w:isLgl w:val="false"/>
+      <w:suff w:val="tab"/>
+      <w:lvlText w:val="%1."/>
+      <w:lvlJc w:val="left"/>
+      <w:pPr/>
+    </w:lvl>
+    <w:lvl w:ilvl="1">
+      <w:start w:val="1"/>
+      <w:numFmt w:val="lowerLetter"/>
+      <w:isLgl w:val="false"/>
+      <w:suff w:val="tab"/>
+      <w:lvlText w:val="%2."/>
+      <w:lvlJc w:val="left"/>
+      <w:pPr>
+        <w:ind w:left="1440" w:hanging="360"/>
+      </w:pPr>
+    </w:lvl>
+    <w:lvl w:ilvl="2">
+      <w:start w:val="1"/>
+      <w:numFmt w:val="lowerRoman"/>
+      <w:isLgl w:val="false"/>
+      <w:suff w:val="tab"/>
+      <w:lvlText w:val="%3."/>
+      <w:lvlJc w:val="right"/>
+      <w:pPr>
+        <w:ind w:left="2160" w:hanging="180"/>
+      </w:pPr>
+    </w:lvl>
+    <w:lvl w:ilvl="3">
+      <w:start w:val="1"/>
+      <w:numFmt w:val="decimal"/>
+      <w:isLgl w:val="false"/>
+      <w:suff w:val="tab"/>
+      <w:lvlText w:val="%4."/>
+      <w:lvlJc w:val="left"/>
+      <w:pPr>
+        <w:ind w:left="2880" w:hanging="360"/>
+      </w:pPr>
+    </w:lvl>
+    <w:lvl w:ilvl="4">
+      <w:start w:val="1"/>
+      <w:numFmt w:val="lowerLetter"/>
+      <w:isLgl w:val="false"/>
+      <w:suff w:val="tab"/>
+      <w:lvlText w:val="%5."/>
+      <w:lvlJc w:val="left"/>
+      <w:pPr>
+        <w:ind w:left="3600" w:hanging="360"/>
+      </w:pPr>
+    </w:lvl>
+    <w:lvl w:ilvl="5">
+      <w:start w:val="1"/>
+      <w:numFmt w:val="lowerRoman"/>
+      <w:isLgl w:val="false"/>
+      <w:suff w:val="tab"/>
+      <w:lvlText w:val="%6."/>
+      <w:lvlJc w:val="right"/>
+      <w:pPr>
+        <w:ind w:left="4320" w:hanging="180"/>
+      </w:pPr>
+    </w:lvl>
+    <w:lvl w:ilvl="6">
+      <w:start w:val="1"/>
+      <w:numFmt w:val="decimal"/>
+      <w:isLgl w:val="false"/>
+      <w:suff w:val="tab"/>
+      <w:lvlText w:val="%7."/>
+      <w:lvlJc w:val="left"/>
+      <w:pPr>
+        <w:ind w:left="5040" w:hanging="360"/>
+      </w:pPr>
+    </w:lvl>
+    <w:lvl w:ilvl="7">
+      <w:start w:val="1"/>
+      <w:numFmt w:val="lowerLetter"/>
+      <w:isLgl w:val="false"/>
+      <w:suff w:val="tab"/>
+      <w:lvlText w:val="%8."/>
+      <w:lvlJc w:val="left"/>
+      <w:pPr>
+        <w:ind w:left="5760" w:hanging="360"/>
+      </w:pPr>
+    </w:lvl>
+    <w:lvl w:ilvl="8">
+      <w:start w:val="1"/>
+      <w:numFmt w:val="lowerRoman"/>
+      <w:isLgl w:val="false"/>
+      <w:suff w:val="tab"/>
+      <w:lvlText w:val="%9."/>
+      <w:lvlJc w:val="right"/>
+      <w:pPr>
+        <w:ind w:left="6480" w:hanging="180"/>
+      </w:pPr>
+    </w:lvl>
+  </w:abstractNum>
+  <w:abstractNum w:abstractNumId="7">
+    <w:multiLevelType w:val="hybridMultilevel"/>
+    <w:lvl w:ilvl="0">
+      <w:start w:val="1"/>
+      <w:numFmt w:val="decimal"/>
+      <w:isLgl w:val="false"/>
+      <w:suff w:val="tab"/>
+      <w:lvlText w:val="%1."/>
+      <w:lvlJc w:val="left"/>
+      <w:pPr>
+        <w:ind w:left="720" w:hanging="360"/>
+      </w:pPr>
+    </w:lvl>
+    <w:lvl w:ilvl="1">
+      <w:start w:val="1"/>
+      <w:numFmt w:val="lowerLetter"/>
+      <w:isLgl w:val="false"/>
+      <w:suff w:val="tab"/>
+      <w:lvlText w:val="%2."/>
+      <w:lvlJc w:val="left"/>
+      <w:pPr>
+        <w:ind w:left="1440" w:hanging="360"/>
+      </w:pPr>
+    </w:lvl>
+    <w:lvl w:ilvl="2">
+      <w:start w:val="1"/>
+      <w:numFmt w:val="lowerRoman"/>
+      <w:isLgl w:val="false"/>
+      <w:suff w:val="tab"/>
+      <w:lvlText w:val="%3."/>
+      <w:lvlJc w:val="right"/>
+      <w:pPr>
+        <w:ind w:left="2160" w:hanging="180"/>
+      </w:pPr>
+    </w:lvl>
+    <w:lvl w:ilvl="3">
+      <w:start w:val="1"/>
+      <w:numFmt w:val="decimal"/>
+      <w:isLgl w:val="false"/>
+      <w:suff w:val="tab"/>
+      <w:lvlText w:val="%4."/>
+      <w:lvlJc w:val="left"/>
+      <w:pPr>
+        <w:ind w:left="2880" w:hanging="360"/>
+      </w:pPr>
+    </w:lvl>
+    <w:lvl w:ilvl="4">
+      <w:start w:val="1"/>
+      <w:numFmt w:val="lowerLetter"/>
+      <w:isLgl w:val="false"/>
+      <w:suff w:val="tab"/>
+      <w:lvlText w:val="%5."/>
+      <w:lvlJc w:val="left"/>
+      <w:pPr>
+        <w:ind w:left="3600" w:hanging="360"/>
+      </w:pPr>
+    </w:lvl>
+    <w:lvl w:ilvl="5">
+      <w:start w:val="1"/>
+      <w:numFmt w:val="lowerRoman"/>
+      <w:isLgl w:val="false"/>
+      <w:suff w:val="tab"/>
+      <w:lvlText w:val="%6."/>
+      <w:lvlJc w:val="right"/>
+      <w:pPr>
+        <w:ind w:left="4320" w:hanging="180"/>
+      </w:pPr>
+    </w:lvl>
+    <w:lvl w:ilvl="6">
+      <w:start w:val="1"/>
+      <w:numFmt w:val="decimal"/>
+      <w:isLgl w:val="false"/>
+      <w:suff w:val="tab"/>
+      <w:lvlText w:val="%7."/>
+      <w:lvlJc w:val="left"/>
+      <w:pPr>
+        <w:ind w:left="5040" w:hanging="360"/>
+      </w:pPr>
+    </w:lvl>
+    <w:lvl w:ilvl="7">
+      <w:start w:val="1"/>
+      <w:numFmt w:val="lowerLetter"/>
+      <w:isLgl w:val="false"/>
+      <w:suff w:val="tab"/>
+      <w:lvlText w:val="%8."/>
+      <w:lvlJc w:val="left"/>
+      <w:pPr>
+        <w:ind w:left="5760" w:hanging="360"/>
+      </w:pPr>
+    </w:lvl>
+    <w:lvl w:ilvl="8">
+      <w:start w:val="1"/>
+      <w:numFmt w:val="lowerRoman"/>
+      <w:isLgl w:val="false"/>
+      <w:suff w:val="tab"/>
+      <w:lvlText w:val="%9."/>
+      <w:lvlJc w:val="right"/>
+      <w:pPr>
+        <w:ind w:left="6480" w:hanging="180"/>
+      </w:pPr>
+    </w:lvl>
+  </w:abstractNum>
   <w:num w:numId="1">
     <w:abstractNumId w:val="0"/>
   </w:num>
@@ -5548,6 +6112,21 @@
   </w:num>
   <w:num w:numId="3">
     <w:abstractNumId w:val="2"/>
+  </w:num>
+  <w:num w:numId="4">
+    <w:abstractNumId w:val="3"/>
+  </w:num>
+  <w:num w:numId="5">
+    <w:abstractNumId w:val="4"/>
+  </w:num>
+  <w:num w:numId="6">
+    <w:abstractNumId w:val="5"/>
+  </w:num>
+  <w:num w:numId="7">
+    <w:abstractNumId w:val="6"/>
+  </w:num>
+  <w:num w:numId="8">
+    <w:abstractNumId w:val="7"/>
   </w:num>
 </w:numbering>
 </file>
@@ -16687,6 +17266,7 @@
       <w:jc w:val="center"/>
       <w:keepLines/>
       <w:keepNext/>
+      <w:pageBreakBefore/>
       <w:spacing w:after="283" w:afterAutospacing="0" w:before="480"/>
       <w:outlineLvl w:val="0"/>
     </w:pPr>

</xml_diff>

<commit_message>
started an article for master project
</commit_message>
<xml_diff>
--- a/iot_project@danarossa.gmail.com/course_text.docx
+++ b/iot_project@danarossa.gmail.com/course_text.docx
@@ -4,37 +4,1346 @@
   <w:body>
     <w:p>
       <w:pPr>
+        <w:ind w:left="0" w:right="0" w:firstLine="0"/>
+        <w:jc w:val="center"/>
+        <w:spacing w:after="0" w:before="0"/>
+        <w:pBdr>
+          <w:left w:val="none" w:color="000000" w:sz="4" w:space="0"/>
+          <w:top w:val="none" w:color="000000" w:sz="4" w:space="0"/>
+          <w:right w:val="none" w:color="000000" w:sz="4" w:space="0"/>
+          <w:bottom w:val="none" w:color="000000" w:sz="4" w:space="0"/>
+        </w:pBdr>
+      </w:pPr>
+      <w:r>
+        <w:rPr>
+          <w:rFonts w:ascii="Times New Roman" w:hAnsi="Times New Roman" w:cs="Times New Roman" w:eastAsia="Times New Roman"/>
+          <w:color w:val="000000"/>
+          <w:sz w:val="28"/>
+        </w:rPr>
+        <w:t xml:space="preserve">Національний технічний університет України</w:t>
+      </w:r>
+      <w:r/>
+    </w:p>
+    <w:p>
+      <w:pPr>
+        <w:ind w:left="0" w:right="0" w:firstLine="0"/>
+        <w:jc w:val="center"/>
+        <w:spacing w:after="0" w:before="0"/>
+        <w:pBdr>
+          <w:left w:val="none" w:color="000000" w:sz="4" w:space="0"/>
+          <w:top w:val="none" w:color="000000" w:sz="4" w:space="0"/>
+          <w:right w:val="none" w:color="000000" w:sz="4" w:space="0"/>
+          <w:bottom w:val="none" w:color="000000" w:sz="4" w:space="0"/>
+        </w:pBdr>
+      </w:pPr>
+      <w:r>
+        <w:rPr>
+          <w:rFonts w:ascii="Times New Roman" w:hAnsi="Times New Roman" w:cs="Times New Roman" w:eastAsia="Times New Roman"/>
+          <w:color w:val="000000"/>
+          <w:sz w:val="28"/>
+        </w:rPr>
+        <w:t xml:space="preserve">«Київський політехнічний інститут імені Ігоря Сікорського»</w:t>
+      </w:r>
+      <w:r/>
+    </w:p>
+    <w:p>
+      <w:pPr>
+        <w:ind w:left="0" w:right="0" w:firstLine="0"/>
+        <w:jc w:val="center"/>
+        <w:spacing w:after="0" w:before="0"/>
+        <w:pBdr>
+          <w:left w:val="none" w:color="000000" w:sz="4" w:space="0"/>
+          <w:top w:val="none" w:color="000000" w:sz="4" w:space="0"/>
+          <w:right w:val="none" w:color="000000" w:sz="4" w:space="0"/>
+          <w:bottom w:val="none" w:color="000000" w:sz="4" w:space="0"/>
+        </w:pBdr>
+      </w:pPr>
+      <w:r>
+        <w:rPr>
+          <w:rFonts w:ascii="Times New Roman" w:hAnsi="Times New Roman" w:cs="Times New Roman" w:eastAsia="Times New Roman"/>
+          <w:color w:val="000000"/>
+          <w:sz w:val="28"/>
+        </w:rPr>
+        <w:t xml:space="preserve"> </w:t>
+      </w:r>
+      <w:r/>
+    </w:p>
+    <w:p>
+      <w:pPr>
+        <w:ind w:left="0" w:right="0" w:firstLine="0"/>
+        <w:jc w:val="center"/>
+        <w:spacing w:after="0" w:before="0"/>
+        <w:pBdr>
+          <w:left w:val="none" w:color="000000" w:sz="4" w:space="0"/>
+          <w:top w:val="none" w:color="000000" w:sz="4" w:space="0"/>
+          <w:right w:val="none" w:color="000000" w:sz="4" w:space="0"/>
+          <w:bottom w:val="none" w:color="000000" w:sz="4" w:space="0"/>
+        </w:pBdr>
+      </w:pPr>
+      <w:r>
+        <w:rPr>
+          <w:rFonts w:ascii="Times New Roman" w:hAnsi="Times New Roman" w:cs="Times New Roman" w:eastAsia="Times New Roman"/>
+          <w:color w:val="000000"/>
+          <w:sz w:val="28"/>
+        </w:rPr>
+        <w:t xml:space="preserve">Кафедра автоматизації проектування</w:t>
+      </w:r>
+      <w:r/>
+    </w:p>
+    <w:p>
+      <w:pPr>
+        <w:ind w:left="0" w:right="0" w:firstLine="0"/>
+        <w:jc w:val="center"/>
+        <w:spacing w:after="0" w:before="0"/>
+        <w:pBdr>
+          <w:left w:val="none" w:color="000000" w:sz="4" w:space="0"/>
+          <w:top w:val="none" w:color="000000" w:sz="4" w:space="0"/>
+          <w:right w:val="none" w:color="000000" w:sz="4" w:space="0"/>
+          <w:bottom w:val="none" w:color="000000" w:sz="4" w:space="0"/>
+        </w:pBdr>
+      </w:pPr>
+      <w:r>
+        <w:rPr>
+          <w:rFonts w:ascii="Times New Roman" w:hAnsi="Times New Roman" w:cs="Times New Roman" w:eastAsia="Times New Roman"/>
+          <w:color w:val="000000"/>
+          <w:sz w:val="28"/>
+        </w:rPr>
+        <w:t xml:space="preserve"> енергетичних процесів і систем</w:t>
+      </w:r>
+      <w:r/>
+    </w:p>
+    <w:p>
+      <w:pPr>
+        <w:ind w:left="0" w:right="0" w:firstLine="0"/>
+        <w:jc w:val="center"/>
+        <w:spacing w:after="0" w:before="0"/>
+        <w:pBdr>
+          <w:left w:val="none" w:color="000000" w:sz="4" w:space="0"/>
+          <w:top w:val="none" w:color="000000" w:sz="4" w:space="0"/>
+          <w:right w:val="none" w:color="000000" w:sz="4" w:space="0"/>
+          <w:bottom w:val="none" w:color="000000" w:sz="4" w:space="0"/>
+        </w:pBdr>
+      </w:pPr>
+      <w:r>
+        <w:rPr>
+          <w:rFonts w:ascii="Times New Roman" w:hAnsi="Times New Roman" w:cs="Times New Roman" w:eastAsia="Times New Roman"/>
+          <w:color w:val="000000"/>
+          <w:sz w:val="28"/>
+        </w:rPr>
+        <w:t xml:space="preserve"> </w:t>
+      </w:r>
+      <w:r/>
+    </w:p>
+    <w:p>
+      <w:pPr>
+        <w:ind w:left="0" w:right="0" w:firstLine="0"/>
+        <w:spacing w:after="0" w:before="0"/>
+        <w:pBdr>
+          <w:left w:val="none" w:color="000000" w:sz="4" w:space="0"/>
+          <w:top w:val="none" w:color="000000" w:sz="4" w:space="0"/>
+          <w:right w:val="none" w:color="000000" w:sz="4" w:space="0"/>
+          <w:bottom w:val="none" w:color="000000" w:sz="4" w:space="0"/>
+        </w:pBdr>
+      </w:pPr>
+      <w:r>
+        <w:rPr>
+          <w:rFonts w:ascii="Times New Roman" w:hAnsi="Times New Roman" w:cs="Times New Roman" w:eastAsia="Times New Roman"/>
+          <w:sz w:val="24"/>
+        </w:rPr>
+      </w:r>
+      <w:r/>
+    </w:p>
+    <w:p>
+      <w:pPr>
+        <w:ind w:left="0" w:right="0" w:firstLine="0"/>
+        <w:jc w:val="center"/>
+        <w:spacing w:after="0" w:before="0"/>
+        <w:pBdr>
+          <w:left w:val="none" w:color="000000" w:sz="4" w:space="0"/>
+          <w:top w:val="none" w:color="000000" w:sz="4" w:space="0"/>
+          <w:right w:val="none" w:color="000000" w:sz="4" w:space="0"/>
+          <w:bottom w:val="none" w:color="000000" w:sz="4" w:space="0"/>
+        </w:pBdr>
+      </w:pPr>
+      <w:r>
+        <w:rPr>
+          <w:rFonts w:ascii="Arial" w:hAnsi="Arial" w:cs="Arial" w:eastAsia="Arial"/>
+          <w:color w:val="000000"/>
+          <w:sz w:val="22"/>
+        </w:rPr>
+        <w:t xml:space="preserve"> </w:t>
+      </w:r>
+      <w:r/>
+    </w:p>
+    <w:p>
+      <w:pPr>
         <w:jc w:val="center"/>
         <w:rPr>
           <w:rFonts w:ascii="Times New Roman" w:hAnsi="Times New Roman" w:cs="Times New Roman" w:eastAsia="Times New Roman"/>
           <w:b/>
-          <w:sz w:val="36"/>
-        </w:rPr>
-      </w:pPr>
+          <w:sz w:val="32"/>
+        </w:rPr>
+      </w:pPr>
+      <w:r>
+        <w:rPr>
+          <w:rFonts w:ascii="Times New Roman" w:hAnsi="Times New Roman" w:cs="Times New Roman" w:eastAsia="Times New Roman"/>
+          <w:sz w:val="22"/>
+        </w:rPr>
+      </w:r>
       <w:r>
         <w:rPr>
           <w:rFonts w:ascii="Times New Roman" w:hAnsi="Times New Roman" w:cs="Times New Roman" w:eastAsia="Times New Roman"/>
           <w:b/>
-          <w:sz w:val="36"/>
-        </w:rPr>
-        <w:t xml:space="preserve">Курсовий проект на тему “Розробка додатку для швидкого запуску програм голосом”</w:t>
-      </w:r>
-      <w:r>
-        <w:rPr>
+          <w:sz w:val="32"/>
+        </w:rPr>
+        <w:t xml:space="preserve">Курсовий проект з дисципліни </w:t>
+      </w:r>
+      <w:r>
+        <w:rPr>
+          <w:sz w:val="24"/>
+        </w:rPr>
+      </w:r>
+    </w:p>
+    <w:p>
+      <w:pPr>
+        <w:jc w:val="center"/>
+        <w:rPr>
+          <w:rFonts w:ascii="Times New Roman" w:hAnsi="Times New Roman" w:cs="Times New Roman" w:eastAsia="Times New Roman"/>
           <w:b/>
-          <w:sz w:val="36"/>
-        </w:rPr>
-      </w:r>
-      <w:r/>
-    </w:p>
-    <w:p>
-      <w:pPr>
-        <w:pStyle w:val="614"/>
+          <w:sz w:val="32"/>
+        </w:rPr>
+      </w:pPr>
+      <w:r>
+        <w:rPr>
+          <w:rFonts w:ascii="Times New Roman" w:hAnsi="Times New Roman" w:cs="Times New Roman" w:eastAsia="Times New Roman"/>
+          <w:b/>
+          <w:sz w:val="32"/>
+        </w:rPr>
+        <w:t xml:space="preserve">“</w:t>
+      </w:r>
+      <w:r>
+        <w:rPr>
+          <w:rFonts w:ascii="Times New Roman" w:hAnsi="Times New Roman" w:cs="Times New Roman" w:eastAsia="Times New Roman"/>
+          <w:b/>
+          <w:sz w:val="32"/>
+        </w:rPr>
+        <w:t xml:space="preserve">Розробка застосунків Інтернету речей та сенсорних мереж</w:t>
+      </w:r>
+      <w:r>
+        <w:rPr>
+          <w:rFonts w:ascii="Times New Roman" w:hAnsi="Times New Roman" w:cs="Times New Roman" w:eastAsia="Times New Roman"/>
+          <w:b/>
+          <w:sz w:val="32"/>
+        </w:rPr>
+        <w:t xml:space="preserve">”</w:t>
+      </w:r>
+      <w:r>
+        <w:rPr>
+          <w:rFonts w:ascii="Times New Roman" w:hAnsi="Times New Roman" w:cs="Times New Roman" w:eastAsia="Times New Roman"/>
+          <w:b/>
+          <w:sz w:val="32"/>
+        </w:rPr>
+      </w:r>
+    </w:p>
+    <w:p>
+      <w:pPr>
+        <w:jc w:val="center"/>
+        <w:rPr>
+          <w:rFonts w:ascii="Times New Roman" w:hAnsi="Times New Roman" w:cs="Times New Roman" w:eastAsia="Times New Roman"/>
+          <w:b/>
+          <w:sz w:val="32"/>
+        </w:rPr>
+      </w:pPr>
+      <w:r>
+        <w:rPr>
+          <w:rFonts w:ascii="Times New Roman" w:hAnsi="Times New Roman" w:cs="Times New Roman" w:eastAsia="Times New Roman"/>
+          <w:b/>
+          <w:sz w:val="32"/>
+        </w:rPr>
+        <w:t xml:space="preserve">на тему </w:t>
+      </w:r>
+      <w:r>
+        <w:rPr>
+          <w:rFonts w:ascii="Times New Roman" w:hAnsi="Times New Roman" w:cs="Times New Roman" w:eastAsia="Times New Roman"/>
+          <w:b/>
+          <w:sz w:val="32"/>
+        </w:rPr>
+        <w:t xml:space="preserve">“Розробка додатку для швидкого запуску програм голосом”</w:t>
+      </w:r>
+      <w:r>
+        <w:rPr>
+          <w:rFonts w:ascii="Times New Roman" w:hAnsi="Times New Roman" w:cs="Times New Roman" w:eastAsia="Times New Roman"/>
+          <w:sz w:val="22"/>
+        </w:rPr>
+      </w:r>
+      <w:r>
+        <w:rPr>
+          <w:sz w:val="24"/>
+        </w:rPr>
+      </w:r>
+    </w:p>
+    <w:p>
+      <w:pPr>
+        <w:ind w:left="0" w:right="0" w:firstLine="0"/>
+        <w:jc w:val="center"/>
+        <w:spacing w:after="0" w:before="0"/>
+        <w:pBdr>
+          <w:left w:val="none" w:color="000000" w:sz="4" w:space="0"/>
+          <w:top w:val="none" w:color="000000" w:sz="4" w:space="0"/>
+          <w:right w:val="none" w:color="000000" w:sz="4" w:space="0"/>
+          <w:bottom w:val="none" w:color="000000" w:sz="4" w:space="0"/>
+        </w:pBdr>
+      </w:pPr>
+      <w:r>
+        <w:rPr>
+          <w:rFonts w:ascii="Times New Roman" w:hAnsi="Times New Roman" w:cs="Times New Roman" w:eastAsia="Times New Roman"/>
+          <w:sz w:val="24"/>
+        </w:rPr>
+      </w:r>
+      <w:r/>
+    </w:p>
+    <w:p>
+      <w:pPr>
+        <w:ind w:left="0" w:right="0" w:firstLine="0"/>
+        <w:jc w:val="center"/>
+        <w:spacing w:after="0" w:before="0"/>
+        <w:pBdr>
+          <w:left w:val="none" w:color="000000" w:sz="4" w:space="0"/>
+          <w:top w:val="none" w:color="000000" w:sz="4" w:space="0"/>
+          <w:right w:val="none" w:color="000000" w:sz="4" w:space="0"/>
+          <w:bottom w:val="none" w:color="000000" w:sz="4" w:space="0"/>
+        </w:pBdr>
+      </w:pPr>
+      <w:r>
+        <w:rPr>
+          <w:rFonts w:ascii="Arial" w:hAnsi="Arial" w:cs="Arial" w:eastAsia="Arial"/>
+          <w:color w:val="000000"/>
+          <w:sz w:val="22"/>
+        </w:rPr>
+        <w:t xml:space="preserve"> </w:t>
+      </w:r>
+      <w:r/>
+    </w:p>
+    <w:p>
+      <w:pPr>
+        <w:ind w:left="0" w:right="0" w:firstLine="0"/>
+        <w:jc w:val="center"/>
+        <w:spacing w:after="0" w:before="0"/>
+        <w:pBdr>
+          <w:left w:val="none" w:color="000000" w:sz="4" w:space="0"/>
+          <w:top w:val="none" w:color="000000" w:sz="4" w:space="0"/>
+          <w:right w:val="none" w:color="000000" w:sz="4" w:space="0"/>
+          <w:bottom w:val="none" w:color="000000" w:sz="4" w:space="0"/>
+        </w:pBdr>
+      </w:pPr>
+      <w:r>
+        <w:rPr>
+          <w:rFonts w:ascii="Arial" w:hAnsi="Arial" w:cs="Arial" w:eastAsia="Arial"/>
+          <w:color w:val="000000"/>
+          <w:sz w:val="22"/>
+        </w:rPr>
+        <w:t xml:space="preserve"> </w:t>
+      </w:r>
+      <w:r/>
+    </w:p>
+    <w:p>
+      <w:pPr>
+        <w:ind w:left="0" w:right="0" w:firstLine="0"/>
+        <w:jc w:val="center"/>
+        <w:spacing w:after="0" w:before="0"/>
+        <w:pBdr>
+          <w:left w:val="none" w:color="000000" w:sz="4" w:space="0"/>
+          <w:top w:val="none" w:color="000000" w:sz="4" w:space="0"/>
+          <w:right w:val="none" w:color="000000" w:sz="4" w:space="0"/>
+          <w:bottom w:val="none" w:color="000000" w:sz="4" w:space="0"/>
+        </w:pBdr>
+      </w:pPr>
+      <w:r>
+        <w:rPr>
+          <w:rFonts w:ascii="Arial" w:hAnsi="Arial" w:cs="Arial" w:eastAsia="Arial"/>
+          <w:color w:val="000000"/>
+          <w:sz w:val="22"/>
+        </w:rPr>
+        <w:t xml:space="preserve"> </w:t>
+      </w:r>
+      <w:r/>
+    </w:p>
+    <w:p>
+      <w:pPr>
+        <w:ind w:left="0" w:right="0" w:firstLine="0"/>
+        <w:jc w:val="center"/>
+        <w:spacing w:after="0" w:before="0"/>
+        <w:pBdr>
+          <w:left w:val="none" w:color="000000" w:sz="4" w:space="0"/>
+          <w:top w:val="none" w:color="000000" w:sz="4" w:space="0"/>
+          <w:right w:val="none" w:color="000000" w:sz="4" w:space="0"/>
+          <w:bottom w:val="none" w:color="000000" w:sz="4" w:space="0"/>
+        </w:pBdr>
+      </w:pPr>
+      <w:r>
+        <w:rPr>
+          <w:rFonts w:ascii="Arial" w:hAnsi="Arial" w:cs="Arial" w:eastAsia="Arial"/>
+          <w:color w:val="000000"/>
+          <w:sz w:val="22"/>
+        </w:rPr>
+        <w:t xml:space="preserve"> </w:t>
+      </w:r>
+      <w:r/>
+    </w:p>
+    <w:p>
+      <w:pPr>
+        <w:ind w:left="0" w:right="0" w:firstLine="0"/>
+        <w:jc w:val="center"/>
+        <w:spacing w:after="0" w:before="0"/>
+        <w:pBdr>
+          <w:left w:val="none" w:color="000000" w:sz="4" w:space="0"/>
+          <w:top w:val="none" w:color="000000" w:sz="4" w:space="0"/>
+          <w:right w:val="none" w:color="000000" w:sz="4" w:space="0"/>
+          <w:bottom w:val="none" w:color="000000" w:sz="4" w:space="0"/>
+        </w:pBdr>
+      </w:pPr>
+      <w:r>
+        <w:rPr>
+          <w:rFonts w:ascii="Arial" w:hAnsi="Arial" w:cs="Arial" w:eastAsia="Arial"/>
+          <w:color w:val="000000"/>
+          <w:sz w:val="22"/>
+        </w:rPr>
+        <w:t xml:space="preserve"> </w:t>
+      </w:r>
+      <w:r/>
+    </w:p>
+    <w:p>
+      <w:pPr>
+        <w:ind w:left="0" w:right="0" w:firstLine="0"/>
+        <w:jc w:val="center"/>
+        <w:spacing w:after="0" w:before="0"/>
+        <w:pBdr>
+          <w:left w:val="none" w:color="000000" w:sz="4" w:space="0"/>
+          <w:top w:val="none" w:color="000000" w:sz="4" w:space="0"/>
+          <w:right w:val="none" w:color="000000" w:sz="4" w:space="0"/>
+          <w:bottom w:val="none" w:color="000000" w:sz="4" w:space="0"/>
+        </w:pBdr>
+      </w:pPr>
+      <w:r>
+        <w:rPr>
+          <w:rFonts w:ascii="Arial" w:hAnsi="Arial" w:cs="Arial" w:eastAsia="Arial"/>
+          <w:color w:val="000000"/>
+          <w:sz w:val="22"/>
+        </w:rPr>
+        <w:t xml:space="preserve"> </w:t>
+      </w:r>
+      <w:r/>
+    </w:p>
+    <w:p>
+      <w:pPr>
+        <w:ind w:left="0" w:right="0" w:firstLine="0"/>
+        <w:jc w:val="center"/>
+        <w:spacing w:after="0" w:before="0"/>
+        <w:pBdr>
+          <w:left w:val="none" w:color="000000" w:sz="4" w:space="0"/>
+          <w:top w:val="none" w:color="000000" w:sz="4" w:space="0"/>
+          <w:right w:val="none" w:color="000000" w:sz="4" w:space="0"/>
+          <w:bottom w:val="none" w:color="000000" w:sz="4" w:space="0"/>
+        </w:pBdr>
+      </w:pPr>
+      <w:r>
+        <w:rPr>
+          <w:rFonts w:ascii="Arial" w:hAnsi="Arial" w:cs="Arial" w:eastAsia="Arial"/>
+          <w:color w:val="000000"/>
+          <w:sz w:val="22"/>
+        </w:rPr>
+        <w:t xml:space="preserve"> </w:t>
+      </w:r>
+      <w:r/>
+    </w:p>
+    <w:p>
+      <w:pPr>
+        <w:ind w:left="0" w:right="0" w:firstLine="0"/>
+        <w:jc w:val="center"/>
+        <w:spacing w:after="0" w:before="0"/>
+        <w:pBdr>
+          <w:left w:val="none" w:color="000000" w:sz="4" w:space="0"/>
+          <w:top w:val="none" w:color="000000" w:sz="4" w:space="0"/>
+          <w:right w:val="none" w:color="000000" w:sz="4" w:space="0"/>
+          <w:bottom w:val="none" w:color="000000" w:sz="4" w:space="0"/>
+        </w:pBdr>
+      </w:pPr>
+      <w:r>
+        <w:rPr>
+          <w:rFonts w:ascii="Arial" w:hAnsi="Arial" w:cs="Arial" w:eastAsia="Arial"/>
+          <w:color w:val="000000"/>
+          <w:sz w:val="22"/>
+        </w:rPr>
+        <w:t xml:space="preserve"> </w:t>
+      </w:r>
+      <w:r/>
+    </w:p>
+    <w:p>
+      <w:pPr>
+        <w:ind w:left="4540" w:right="0" w:firstLine="0"/>
+        <w:spacing w:after="0" w:before="0"/>
+        <w:pBdr>
+          <w:left w:val="none" w:color="000000" w:sz="4" w:space="0"/>
+          <w:top w:val="none" w:color="000000" w:sz="4" w:space="0"/>
+          <w:right w:val="none" w:color="000000" w:sz="4" w:space="0"/>
+          <w:bottom w:val="none" w:color="000000" w:sz="4" w:space="0"/>
+        </w:pBdr>
+      </w:pPr>
+      <w:r>
+        <w:rPr>
+          <w:rFonts w:ascii="Arial" w:hAnsi="Arial" w:cs="Arial" w:eastAsia="Arial"/>
+          <w:color w:val="000000"/>
+          <w:sz w:val="24"/>
+        </w:rPr>
+        <w:t xml:space="preserve">Виконала: </w:t>
+      </w:r>
+      <w:r>
+        <w:rPr>
+          <w:rFonts w:ascii="Arial" w:hAnsi="Arial" w:cs="Arial" w:eastAsia="Arial"/>
+          <w:b/>
+          <w:color w:val="000000"/>
+          <w:sz w:val="24"/>
+        </w:rPr>
+        <w:t xml:space="preserve">Юрченко Богдана</w:t>
+      </w:r>
+      <w:r/>
+    </w:p>
+    <w:p>
+      <w:pPr>
+        <w:ind w:left="4540" w:right="0" w:firstLine="0"/>
+        <w:spacing w:after="0" w:before="0"/>
+        <w:pBdr>
+          <w:left w:val="none" w:color="000000" w:sz="4" w:space="0"/>
+          <w:top w:val="none" w:color="000000" w:sz="4" w:space="0"/>
+          <w:right w:val="none" w:color="000000" w:sz="4" w:space="0"/>
+          <w:bottom w:val="none" w:color="000000" w:sz="4" w:space="0"/>
+        </w:pBdr>
+      </w:pPr>
+      <w:r>
+        <w:rPr>
+          <w:rFonts w:ascii="Arial" w:hAnsi="Arial" w:cs="Arial" w:eastAsia="Arial"/>
+          <w:color w:val="000000"/>
+          <w:sz w:val="24"/>
+        </w:rPr>
+        <w:t xml:space="preserve">Студентка групи:   </w:t>
+      </w:r>
+      <w:r>
+        <w:rPr>
+          <w:rFonts w:ascii="Arial" w:hAnsi="Arial" w:cs="Arial" w:eastAsia="Arial"/>
+          <w:b/>
+          <w:color w:val="000000"/>
+          <w:sz w:val="24"/>
+        </w:rPr>
+        <w:t xml:space="preserve">ТВ-01 мп</w:t>
+      </w:r>
+      <w:r/>
+    </w:p>
+    <w:p>
+      <w:pPr>
+        <w:ind w:left="4540" w:right="0" w:firstLine="0"/>
+        <w:spacing w:after="0" w:before="0"/>
+        <w:rPr>
+          <w:b/>
+        </w:rPr>
+        <w:pBdr>
+          <w:left w:val="none" w:color="000000" w:sz="4" w:space="0"/>
+          <w:top w:val="none" w:color="000000" w:sz="4" w:space="0"/>
+          <w:right w:val="none" w:color="000000" w:sz="4" w:space="0"/>
+          <w:bottom w:val="none" w:color="000000" w:sz="4" w:space="0"/>
+        </w:pBdr>
+      </w:pPr>
+      <w:r>
+        <w:rPr>
+          <w:rFonts w:ascii="Arial" w:hAnsi="Arial" w:cs="Arial" w:eastAsia="Arial"/>
+          <w:color w:val="000000"/>
+          <w:sz w:val="24"/>
+        </w:rPr>
+        <w:t xml:space="preserve">Перевірив викладач: </w:t>
+      </w:r>
+      <w:r>
+        <w:rPr>
+          <w:rFonts w:ascii="Arial" w:hAnsi="Arial" w:cs="Arial" w:eastAsia="Arial"/>
+          <w:b/>
+          <w:color w:val="000000"/>
+          <w:sz w:val="24"/>
+        </w:rPr>
+        <w:t xml:space="preserve">проф. Отрох С. І.</w:t>
+      </w:r>
+      <w:r>
+        <w:rPr>
+          <w:rFonts w:ascii="Arial" w:hAnsi="Arial" w:cs="Arial" w:eastAsia="Arial"/>
+          <w:b/>
+          <w:color w:val="000000"/>
+          <w:sz w:val="24"/>
+        </w:rPr>
+      </w:r>
+      <w:r>
+        <w:rPr>
+          <w:b/>
+        </w:rPr>
+      </w:r>
+    </w:p>
+    <w:p>
+      <w:pPr>
+        <w:ind w:left="0" w:right="0" w:firstLine="0"/>
+        <w:spacing w:after="0" w:before="0"/>
+        <w:pBdr>
+          <w:left w:val="none" w:color="000000" w:sz="4" w:space="0"/>
+          <w:top w:val="none" w:color="000000" w:sz="4" w:space="0"/>
+          <w:right w:val="none" w:color="000000" w:sz="4" w:space="0"/>
+          <w:bottom w:val="none" w:color="000000" w:sz="4" w:space="0"/>
+        </w:pBdr>
+      </w:pPr>
+      <w:r>
+        <w:rPr>
+          <w:rFonts w:ascii="Arial" w:hAnsi="Arial" w:cs="Arial" w:eastAsia="Arial"/>
+          <w:color w:val="000000"/>
+          <w:sz w:val="22"/>
+        </w:rPr>
+        <w:t xml:space="preserve"> </w:t>
+      </w:r>
+      <w:r/>
+    </w:p>
+    <w:p>
+      <w:pPr>
+        <w:ind w:left="0" w:right="0" w:firstLine="0"/>
+        <w:jc w:val="center"/>
+        <w:spacing w:after="0" w:before="0"/>
+        <w:pBdr>
+          <w:left w:val="none" w:color="000000" w:sz="4" w:space="0"/>
+          <w:top w:val="none" w:color="000000" w:sz="4" w:space="0"/>
+          <w:right w:val="none" w:color="000000" w:sz="4" w:space="0"/>
+          <w:bottom w:val="none" w:color="000000" w:sz="4" w:space="0"/>
+        </w:pBdr>
+      </w:pPr>
+      <w:r>
+        <w:rPr>
+          <w:rFonts w:ascii="Arial" w:hAnsi="Arial" w:cs="Arial" w:eastAsia="Arial"/>
+          <w:color w:val="000000"/>
+          <w:sz w:val="22"/>
+        </w:rPr>
+        <w:t xml:space="preserve"> </w:t>
+      </w:r>
+      <w:r/>
+    </w:p>
+    <w:p>
+      <w:pPr>
+        <w:ind w:left="0" w:right="0" w:firstLine="0"/>
+        <w:spacing w:after="0" w:before="0"/>
+        <w:pBdr>
+          <w:left w:val="none" w:color="000000" w:sz="4" w:space="0"/>
+          <w:top w:val="none" w:color="000000" w:sz="4" w:space="0"/>
+          <w:right w:val="none" w:color="000000" w:sz="4" w:space="0"/>
+          <w:bottom w:val="none" w:color="000000" w:sz="4" w:space="0"/>
+        </w:pBdr>
+      </w:pPr>
+      <w:r>
+        <w:br/>
+        <w:br/>
+        <w:br/>
+        <w:br/>
+      </w:r>
+      <w:r/>
+    </w:p>
+    <w:p>
+      <w:pPr>
+        <w:ind w:left="0" w:right="0" w:firstLine="0"/>
+        <w:jc w:val="center"/>
+        <w:spacing w:after="0" w:before="0"/>
+        <w:pBdr>
+          <w:left w:val="none" w:color="000000" w:sz="4" w:space="0"/>
+          <w:top w:val="none" w:color="000000" w:sz="4" w:space="0"/>
+          <w:right w:val="none" w:color="000000" w:sz="4" w:space="0"/>
+          <w:bottom w:val="none" w:color="000000" w:sz="4" w:space="0"/>
+        </w:pBdr>
+      </w:pPr>
+      <w:r>
+        <w:rPr>
+          <w:rFonts w:ascii="Arial" w:hAnsi="Arial" w:cs="Arial" w:eastAsia="Arial"/>
+          <w:color w:val="000000"/>
+          <w:sz w:val="22"/>
+        </w:rPr>
+        <w:t xml:space="preserve">Київ – 2020</w:t>
+      </w:r>
+      <w:r/>
+    </w:p>
+    <w:p>
+      <w:pPr>
+        <w:pStyle w:val="624"/>
         <w:ind w:left="709" w:firstLine="0"/>
         <w:jc w:val="center"/>
         <w:pageBreakBefore w:val="false"/>
         <w:spacing w:after="283" w:afterAutospacing="0"/>
       </w:pPr>
+      <w:r/>
+      <w:bookmarkStart w:id="1" w:name="_Toc1"/>
+      <w:r>
+        <w:t xml:space="preserve">Зміст </w:t>
+      </w:r>
+      <w:r/>
+      <w:bookmarkEnd w:id="1"/>
+      <w:r/>
+      <w:r/>
+    </w:p>
+    <w:sdt>
+      <w:sdtPr>
+        <w15:appearance w15:val="boundingBox"/>
+        <w:placeholder>
+          <w:docPart w:val="DefaultPlaceholder_TEXT"/>
+        </w:placeholder>
+        <w:docPartObj>
+          <w:docPartGallery w:val="Table of Contents"/>
+          <w:docPartUnique w:val="true"/>
+        </w:docPartObj>
+        <w:rPr/>
+      </w:sdtPr>
+      <w:sdtContent>
+        <w:p>
+          <w:pPr>
+            <w:pStyle w:val="613"/>
+            <w:tabs>
+              <w:tab w:val="right" w:pos="9780" w:leader="dot"/>
+            </w:tabs>
+          </w:pPr>
+          <w:r/>
+          <w:r>
+            <w:fldChar w:fldCharType="begin"/>
+            <w:instrText xml:space="preserve">TOC \o "1-9" \h </w:instrText>
+            <w:fldChar w:fldCharType="separate"/>
+          </w:r>
+          <w:r/>
+          <w:hyperlink w:tooltip="#_Toc1" w:anchor="_Toc1" w:history="1">
+            <w:r>
+              <w:rPr>
+                <w:rStyle w:val="606"/>
+              </w:rPr>
+            </w:r>
+            <w:r>
+              <w:rPr>
+                <w:rStyle w:val="606"/>
+              </w:rPr>
+              <w:t xml:space="preserve">Зміст </w:t>
+            </w:r>
+            <w:r>
+              <w:rPr>
+                <w:rStyle w:val="606"/>
+              </w:rPr>
+            </w:r>
+            <w:r>
+              <w:tab/>
+            </w:r>
+            <w:r>
+              <w:fldChar w:fldCharType="begin"/>
+              <w:instrText xml:space="preserve">PAGEREF _Toc1 \h</w:instrText>
+              <w:fldChar w:fldCharType="separate"/>
+              <w:t xml:space="preserve">2</w:t>
+              <w:fldChar w:fldCharType="end"/>
+            </w:r>
+          </w:hyperlink>
+          <w:r/>
+        </w:p>
+        <w:p>
+          <w:pPr>
+            <w:pStyle w:val="613"/>
+            <w:tabs>
+              <w:tab w:val="right" w:pos="9780" w:leader="dot"/>
+            </w:tabs>
+          </w:pPr>
+          <w:hyperlink w:tooltip="#_Toc2" w:anchor="_Toc2" w:history="1">
+            <w:r>
+              <w:rPr>
+                <w:rStyle w:val="606"/>
+              </w:rPr>
+            </w:r>
+            <w:r>
+              <w:rPr>
+                <w:rStyle w:val="606"/>
+              </w:rPr>
+              <w:t xml:space="preserve">1.</w:t>
+            </w:r>
+            <w:r>
+              <w:rPr>
+                <w:rStyle w:val="606"/>
+                <w:rFonts w:ascii="Times New Roman" w:hAnsi="Times New Roman" w:cs="Times New Roman" w:eastAsia="Times New Roman"/>
+                <w:b w:val="false"/>
+              </w:rPr>
+              <w:t xml:space="preserve"> </w:t>
+            </w:r>
+            <w:r>
+              <w:rPr>
+                <w:rStyle w:val="606"/>
+              </w:rPr>
+              <w:t xml:space="preserve">Актуальність завдан</w:t>
+            </w:r>
+            <w:r>
+              <w:rPr>
+                <w:rStyle w:val="606"/>
+              </w:rPr>
+              <w:t xml:space="preserve">ня</w:t>
+            </w:r>
+            <w:r>
+              <w:rPr>
+                <w:rStyle w:val="606"/>
+              </w:rPr>
+            </w:r>
+            <w:r>
+              <w:tab/>
+            </w:r>
+            <w:r>
+              <w:fldChar w:fldCharType="begin"/>
+              <w:instrText xml:space="preserve">PAGEREF _Toc2 \h</w:instrText>
+              <w:fldChar w:fldCharType="separate"/>
+              <w:t xml:space="preserve">3</w:t>
+              <w:fldChar w:fldCharType="end"/>
+            </w:r>
+          </w:hyperlink>
+          <w:r/>
+        </w:p>
+        <w:p>
+          <w:pPr>
+            <w:pStyle w:val="613"/>
+            <w:tabs>
+              <w:tab w:val="right" w:pos="9780" w:leader="dot"/>
+            </w:tabs>
+          </w:pPr>
+          <w:hyperlink w:tooltip="#_Toc3" w:anchor="_Toc3" w:history="1">
+            <w:r>
+              <w:rPr>
+                <w:rStyle w:val="606"/>
+              </w:rPr>
+            </w:r>
+            <w:r>
+              <w:rPr>
+                <w:rStyle w:val="606"/>
+              </w:rPr>
+              <w:t xml:space="preserve">2. Завдання</w:t>
+            </w:r>
+            <w:r>
+              <w:rPr>
+                <w:rStyle w:val="606"/>
+              </w:rPr>
+              <w:t xml:space="preserve"> роботи</w:t>
+            </w:r>
+            <w:r>
+              <w:rPr>
+                <w:rStyle w:val="606"/>
+              </w:rPr>
+            </w:r>
+            <w:r>
+              <w:tab/>
+            </w:r>
+            <w:r>
+              <w:fldChar w:fldCharType="begin"/>
+              <w:instrText xml:space="preserve">PAGEREF _Toc3 \h</w:instrText>
+              <w:fldChar w:fldCharType="separate"/>
+              <w:t xml:space="preserve">4</w:t>
+              <w:fldChar w:fldCharType="end"/>
+            </w:r>
+          </w:hyperlink>
+          <w:r/>
+        </w:p>
+        <w:p>
+          <w:pPr>
+            <w:pStyle w:val="613"/>
+            <w:tabs>
+              <w:tab w:val="right" w:pos="9780" w:leader="dot"/>
+            </w:tabs>
+            <w:rPr>
+              <w:rFonts w:ascii="Times New Roman" w:hAnsi="Times New Roman" w:cs="Times New Roman" w:eastAsia="Times New Roman"/>
+              <w:b w:val="false"/>
+            </w:rPr>
+          </w:pPr>
+          <w:hyperlink w:tooltip="#_Toc4" w:anchor="_Toc4" w:history="1">
+            <w:r>
+              <w:rPr>
+                <w:rStyle w:val="606"/>
+              </w:rPr>
+            </w:r>
+            <w:r>
+              <w:rPr>
+                <w:rStyle w:val="606"/>
+                <w:rFonts w:ascii="Times New Roman" w:hAnsi="Times New Roman" w:cs="Times New Roman" w:eastAsia="Times New Roman"/>
+                <w:b w:val="false"/>
+              </w:rPr>
+              <w:t xml:space="preserve">3. </w:t>
+            </w:r>
+            <w:r>
+              <w:rPr>
+                <w:rStyle w:val="606"/>
+                <w:rFonts w:ascii="Times New Roman" w:hAnsi="Times New Roman" w:cs="Times New Roman" w:eastAsia="Times New Roman"/>
+                <w:b w:val="false"/>
+              </w:rPr>
+              <w:t xml:space="preserve">Вибір апаратного забезпечення</w:t>
+            </w:r>
+            <w:r>
+              <w:rPr>
+                <w:rStyle w:val="606"/>
+              </w:rPr>
+            </w:r>
+            <w:r>
+              <w:tab/>
+            </w:r>
+            <w:r>
+              <w:fldChar w:fldCharType="begin"/>
+              <w:instrText xml:space="preserve">PAGEREF _Toc4 \h</w:instrText>
+              <w:fldChar w:fldCharType="separate"/>
+              <w:t xml:space="preserve">4</w:t>
+              <w:fldChar w:fldCharType="end"/>
+            </w:r>
+          </w:hyperlink>
+          <w:r>
+            <w:rPr>
+              <w:rFonts w:ascii="Times New Roman" w:hAnsi="Times New Roman" w:cs="Times New Roman" w:eastAsia="Times New Roman"/>
+              <w:b w:val="false"/>
+            </w:rPr>
+          </w:r>
+        </w:p>
+        <w:p>
+          <w:pPr>
+            <w:pStyle w:val="613"/>
+            <w:tabs>
+              <w:tab w:val="right" w:pos="9780" w:leader="dot"/>
+            </w:tabs>
+          </w:pPr>
+          <w:hyperlink w:tooltip="#_Toc5" w:anchor="_Toc5" w:history="1">
+            <w:r>
+              <w:rPr>
+                <w:rStyle w:val="606"/>
+              </w:rPr>
+            </w:r>
+            <w:r>
+              <w:rPr>
+                <w:rStyle w:val="606"/>
+                <w:rFonts w:ascii="Times New Roman" w:hAnsi="Times New Roman" w:cs="Times New Roman" w:eastAsia="Times New Roman"/>
+                <w:b w:val="false"/>
+              </w:rPr>
+              <w:t xml:space="preserve">4. Засоби розробки</w:t>
+            </w:r>
+            <w:r>
+              <w:rPr>
+                <w:rStyle w:val="606"/>
+              </w:rPr>
+            </w:r>
+            <w:r>
+              <w:tab/>
+            </w:r>
+            <w:r>
+              <w:fldChar w:fldCharType="begin"/>
+              <w:instrText xml:space="preserve">PAGEREF _Toc5 \h</w:instrText>
+              <w:fldChar w:fldCharType="separate"/>
+              <w:t xml:space="preserve">4</w:t>
+              <w:fldChar w:fldCharType="end"/>
+            </w:r>
+          </w:hyperlink>
+          <w:r/>
+        </w:p>
+        <w:p>
+          <w:pPr>
+            <w:pStyle w:val="613"/>
+            <w:tabs>
+              <w:tab w:val="right" w:pos="9780" w:leader="dot"/>
+            </w:tabs>
+            <w:rPr>
+              <w:rFonts w:ascii="Times New Roman" w:hAnsi="Times New Roman" w:cs="Times New Roman" w:eastAsia="Times New Roman"/>
+              <w:b w:val="false"/>
+            </w:rPr>
+          </w:pPr>
+          <w:hyperlink w:tooltip="#_Toc6" w:anchor="_Toc6" w:history="1">
+            <w:r>
+              <w:rPr>
+                <w:rStyle w:val="606"/>
+              </w:rPr>
+            </w:r>
+            <w:r>
+              <w:rPr>
+                <w:rStyle w:val="606"/>
+                <w:rFonts w:ascii="Times New Roman" w:hAnsi="Times New Roman" w:cs="Times New Roman" w:eastAsia="Times New Roman"/>
+                <w:b w:val="false"/>
+              </w:rPr>
+              <w:t xml:space="preserve">5. Опис використаних бібліотек для роботи із аудіо </w:t>
+            </w:r>
+            <w:r>
+              <w:rPr>
+                <w:rStyle w:val="606"/>
+              </w:rPr>
+            </w:r>
+            <w:r>
+              <w:tab/>
+            </w:r>
+            <w:r>
+              <w:fldChar w:fldCharType="begin"/>
+              <w:instrText xml:space="preserve">PAGEREF _Toc6 \h</w:instrText>
+              <w:fldChar w:fldCharType="separate"/>
+              <w:t xml:space="preserve">5</w:t>
+              <w:fldChar w:fldCharType="end"/>
+            </w:r>
+          </w:hyperlink>
+          <w:r>
+            <w:rPr>
+              <w:rFonts w:ascii="Times New Roman" w:hAnsi="Times New Roman" w:cs="Times New Roman" w:eastAsia="Times New Roman"/>
+              <w:b w:val="false"/>
+            </w:rPr>
+          </w:r>
+        </w:p>
+        <w:p>
+          <w:pPr>
+            <w:pStyle w:val="613"/>
+            <w:tabs>
+              <w:tab w:val="right" w:pos="9780" w:leader="dot"/>
+            </w:tabs>
+            <w:rPr>
+              <w:rFonts w:ascii="Times New Roman" w:hAnsi="Times New Roman" w:cs="Times New Roman" w:eastAsia="Times New Roman"/>
+              <w:b w:val="false"/>
+            </w:rPr>
+          </w:pPr>
+          <w:hyperlink w:tooltip="#_Toc7" w:anchor="_Toc7" w:history="1">
+            <w:r>
+              <w:rPr>
+                <w:rStyle w:val="606"/>
+              </w:rPr>
+            </w:r>
+            <w:r>
+              <w:rPr>
+                <w:rStyle w:val="606"/>
+                <w:rFonts w:ascii="Times New Roman" w:hAnsi="Times New Roman" w:cs="Times New Roman" w:eastAsia="Times New Roman"/>
+                <w:b w:val="false"/>
+              </w:rPr>
+              <w:t xml:space="preserve">6. Опис роботи розробленого додатку (розширення)</w:t>
+            </w:r>
+            <w:r>
+              <w:rPr>
+                <w:rStyle w:val="606"/>
+              </w:rPr>
+            </w:r>
+            <w:r>
+              <w:tab/>
+            </w:r>
+            <w:r>
+              <w:fldChar w:fldCharType="begin"/>
+              <w:instrText xml:space="preserve">PAGEREF _Toc7 \h</w:instrText>
+              <w:fldChar w:fldCharType="separate"/>
+              <w:t xml:space="preserve">7</w:t>
+              <w:fldChar w:fldCharType="end"/>
+            </w:r>
+          </w:hyperlink>
+          <w:r>
+            <w:rPr>
+              <w:rFonts w:ascii="Times New Roman" w:hAnsi="Times New Roman" w:cs="Times New Roman" w:eastAsia="Times New Roman"/>
+              <w:b w:val="false"/>
+            </w:rPr>
+          </w:r>
+        </w:p>
+        <w:p>
+          <w:pPr>
+            <w:pStyle w:val="613"/>
+            <w:tabs>
+              <w:tab w:val="right" w:pos="9780" w:leader="dot"/>
+            </w:tabs>
+            <w:rPr>
+              <w:rFonts w:ascii="Times New Roman" w:hAnsi="Times New Roman" w:cs="Times New Roman" w:eastAsia="Times New Roman"/>
+              <w:b w:val="false"/>
+            </w:rPr>
+          </w:pPr>
+          <w:hyperlink w:tooltip="#_Toc8" w:anchor="_Toc8" w:history="1">
+            <w:r>
+              <w:rPr>
+                <w:rStyle w:val="606"/>
+              </w:rPr>
+            </w:r>
+            <w:r>
+              <w:rPr>
+                <w:rStyle w:val="606"/>
+                <w:rFonts w:ascii="Times New Roman" w:hAnsi="Times New Roman" w:cs="Times New Roman" w:eastAsia="Times New Roman"/>
+                <w:b w:val="false"/>
+              </w:rPr>
+              <w:t xml:space="preserve">7. Опис модулів розробленого додатку для запуску програм голосом </w:t>
+            </w:r>
+            <w:r>
+              <w:rPr>
+                <w:rStyle w:val="606"/>
+              </w:rPr>
+            </w:r>
+            <w:r>
+              <w:tab/>
+            </w:r>
+            <w:r>
+              <w:fldChar w:fldCharType="begin"/>
+              <w:instrText xml:space="preserve">PAGEREF _Toc8 \h</w:instrText>
+              <w:fldChar w:fldCharType="separate"/>
+              <w:t xml:space="preserve">10</w:t>
+              <w:fldChar w:fldCharType="end"/>
+            </w:r>
+          </w:hyperlink>
+          <w:r>
+            <w:rPr>
+              <w:rFonts w:ascii="Times New Roman" w:hAnsi="Times New Roman" w:cs="Times New Roman" w:eastAsia="Times New Roman"/>
+              <w:b w:val="false"/>
+            </w:rPr>
+          </w:r>
+        </w:p>
+        <w:p>
+          <w:pPr>
+            <w:pStyle w:val="613"/>
+            <w:tabs>
+              <w:tab w:val="right" w:pos="9780" w:leader="dot"/>
+            </w:tabs>
+            <w:rPr>
+              <w:rFonts w:ascii="Times New Roman" w:hAnsi="Times New Roman" w:cs="Times New Roman" w:eastAsia="Times New Roman"/>
+            </w:rPr>
+          </w:pPr>
+          <w:hyperlink w:tooltip="#_Toc9" w:anchor="_Toc9" w:history="1">
+            <w:r>
+              <w:rPr>
+                <w:rStyle w:val="606"/>
+              </w:rPr>
+            </w:r>
+            <w:r>
+              <w:rPr>
+                <w:rStyle w:val="606"/>
+                <w:rFonts w:ascii="Times New Roman" w:hAnsi="Times New Roman" w:cs="Times New Roman" w:eastAsia="Times New Roman"/>
+              </w:rPr>
+              <w:t xml:space="preserve">8. Використані посилання</w:t>
+            </w:r>
+            <w:r>
+              <w:rPr>
+                <w:rStyle w:val="606"/>
+              </w:rPr>
+            </w:r>
+            <w:r>
+              <w:tab/>
+            </w:r>
+            <w:r>
+              <w:fldChar w:fldCharType="begin"/>
+              <w:instrText xml:space="preserve">PAGEREF _Toc9 \h</w:instrText>
+              <w:fldChar w:fldCharType="separate"/>
+              <w:t xml:space="preserve">11</w:t>
+              <w:fldChar w:fldCharType="end"/>
+            </w:r>
+          </w:hyperlink>
+          <w:r>
+            <w:rPr>
+              <w:rFonts w:ascii="Times New Roman" w:hAnsi="Times New Roman" w:cs="Times New Roman" w:eastAsia="Times New Roman"/>
+            </w:rPr>
+          </w:r>
+        </w:p>
+        <w:p>
+          <w:pPr>
+            <w:pStyle w:val="613"/>
+            <w:tabs>
+              <w:tab w:val="right" w:pos="9780" w:leader="dot"/>
+            </w:tabs>
+            <w:rPr>
+              <w:rFonts w:ascii="Times New Roman" w:hAnsi="Times New Roman" w:cs="Times New Roman" w:eastAsia="Times New Roman"/>
+              <w:b w:val="false"/>
+            </w:rPr>
+          </w:pPr>
+          <w:hyperlink w:tooltip="#_Toc10" w:anchor="_Toc10" w:history="1">
+            <w:r>
+              <w:rPr>
+                <w:rStyle w:val="606"/>
+              </w:rPr>
+            </w:r>
+            <w:r>
+              <w:rPr>
+                <w:rStyle w:val="606"/>
+                <w:rFonts w:ascii="Times New Roman" w:hAnsi="Times New Roman" w:cs="Times New Roman" w:eastAsia="Times New Roman"/>
+                <w:b w:val="false"/>
+              </w:rPr>
+              <w:t xml:space="preserve">9. </w:t>
+            </w:r>
+            <w:r>
+              <w:rPr>
+                <w:rStyle w:val="606"/>
+                <w:rFonts w:ascii="Times New Roman" w:hAnsi="Times New Roman" w:cs="Times New Roman" w:eastAsia="Times New Roman"/>
+                <w:b w:val="false"/>
+              </w:rPr>
+              <w:t xml:space="preserve">Вихідний код </w:t>
+            </w:r>
+            <w:r>
+              <w:rPr>
+                <w:rStyle w:val="606"/>
+                <w:rFonts w:ascii="Times New Roman" w:hAnsi="Times New Roman" w:cs="Times New Roman" w:eastAsia="Times New Roman"/>
+                <w:b w:val="false"/>
+              </w:rPr>
+              <w:t xml:space="preserve">розробленого рішення</w:t>
+            </w:r>
+            <w:r>
+              <w:rPr>
+                <w:rStyle w:val="606"/>
+              </w:rPr>
+            </w:r>
+            <w:r>
+              <w:tab/>
+            </w:r>
+            <w:r>
+              <w:fldChar w:fldCharType="begin"/>
+              <w:instrText xml:space="preserve">PAGEREF _Toc10 \h</w:instrText>
+              <w:fldChar w:fldCharType="separate"/>
+              <w:t xml:space="preserve">12</w:t>
+              <w:fldChar w:fldCharType="end"/>
+            </w:r>
+          </w:hyperlink>
+          <w:r>
+            <w:rPr>
+              <w:rFonts w:ascii="Times New Roman" w:hAnsi="Times New Roman" w:cs="Times New Roman" w:eastAsia="Times New Roman"/>
+              <w:b w:val="false"/>
+            </w:rPr>
+          </w:r>
+        </w:p>
+        <w:p>
+          <w:pPr>
+            <w:pStyle w:val="614"/>
+            <w:tabs>
+              <w:tab w:val="right" w:pos="9780" w:leader="dot"/>
+            </w:tabs>
+            <w:rPr>
+              <w:rFonts w:ascii="Times New Roman" w:hAnsi="Times New Roman" w:cs="Times New Roman" w:eastAsia="Times New Roman"/>
+            </w:rPr>
+          </w:pPr>
+          <w:hyperlink w:tooltip="#_Toc11" w:anchor="_Toc11" w:history="1">
+            <w:r>
+              <w:rPr>
+                <w:rStyle w:val="606"/>
+                <w:rFonts w:ascii="Times New Roman" w:hAnsi="Times New Roman" w:cs="Times New Roman" w:eastAsia="Times New Roman"/>
+              </w:rPr>
+            </w:r>
+            <w:r>
+              <w:rPr>
+                <w:rStyle w:val="606"/>
+                <w:rFonts w:ascii="Times New Roman" w:hAnsi="Times New Roman" w:cs="Times New Roman" w:eastAsia="Times New Roman"/>
+              </w:rPr>
+              <w:t xml:space="preserve">extention.js </w:t>
+            </w:r>
+            <w:r>
+              <w:rPr>
+                <w:rStyle w:val="606"/>
+                <w:rFonts w:ascii="Times New Roman" w:hAnsi="Times New Roman" w:cs="Times New Roman" w:eastAsia="Times New Roman"/>
+              </w:rPr>
+            </w:r>
+            <w:r>
+              <w:tab/>
+            </w:r>
+            <w:r>
+              <w:fldChar w:fldCharType="begin"/>
+              <w:instrText xml:space="preserve">PAGEREF _Toc11 \h</w:instrText>
+              <w:fldChar w:fldCharType="separate"/>
+              <w:t xml:space="preserve">12</w:t>
+              <w:fldChar w:fldCharType="end"/>
+            </w:r>
+          </w:hyperlink>
+          <w:r>
+            <w:rPr>
+              <w:rFonts w:ascii="Times New Roman" w:hAnsi="Times New Roman" w:cs="Times New Roman" w:eastAsia="Times New Roman"/>
+            </w:rPr>
+          </w:r>
+        </w:p>
+        <w:p>
+          <w:pPr>
+            <w:pStyle w:val="614"/>
+            <w:tabs>
+              <w:tab w:val="right" w:pos="9780" w:leader="dot"/>
+            </w:tabs>
+            <w:rPr>
+              <w:rFonts w:ascii="Times New Roman" w:hAnsi="Times New Roman" w:cs="Times New Roman" w:eastAsia="Times New Roman"/>
+            </w:rPr>
+          </w:pPr>
+          <w:hyperlink w:tooltip="#_Toc12" w:anchor="_Toc12" w:history="1">
+            <w:r>
+              <w:rPr>
+                <w:rStyle w:val="606"/>
+                <w:rFonts w:ascii="Times New Roman" w:hAnsi="Times New Roman" w:cs="Times New Roman" w:eastAsia="Times New Roman"/>
+              </w:rPr>
+            </w:r>
+            <w:r>
+              <w:rPr>
+                <w:rStyle w:val="606"/>
+                <w:rFonts w:ascii="Times New Roman" w:hAnsi="Times New Roman" w:cs="Times New Roman" w:eastAsia="Times New Roman"/>
+              </w:rPr>
+              <w:t xml:space="preserve">main.py</w:t>
+            </w:r>
+            <w:r>
+              <w:rPr>
+                <w:rStyle w:val="606"/>
+                <w:rFonts w:ascii="Times New Roman" w:hAnsi="Times New Roman" w:cs="Times New Roman" w:eastAsia="Times New Roman"/>
+              </w:rPr>
+            </w:r>
+            <w:r>
+              <w:tab/>
+            </w:r>
+            <w:r>
+              <w:fldChar w:fldCharType="begin"/>
+              <w:instrText xml:space="preserve">PAGEREF _Toc12 \h</w:instrText>
+              <w:fldChar w:fldCharType="separate"/>
+              <w:t xml:space="preserve">15</w:t>
+              <w:fldChar w:fldCharType="end"/>
+            </w:r>
+          </w:hyperlink>
+          <w:r>
+            <w:rPr>
+              <w:rFonts w:ascii="Times New Roman" w:hAnsi="Times New Roman" w:cs="Times New Roman" w:eastAsia="Times New Roman"/>
+            </w:rPr>
+          </w:r>
+        </w:p>
+        <w:p>
+          <w:pPr>
+            <w:pStyle w:val="614"/>
+            <w:tabs>
+              <w:tab w:val="right" w:pos="9780" w:leader="dot"/>
+            </w:tabs>
+          </w:pPr>
+          <w:hyperlink w:tooltip="#_Toc13" w:anchor="_Toc13" w:history="1">
+            <w:r>
+              <w:rPr>
+                <w:rStyle w:val="606"/>
+              </w:rPr>
+            </w:r>
+            <w:r>
+              <w:rPr>
+                <w:rStyle w:val="606"/>
+              </w:rPr>
+              <w:t xml:space="preserve">main.config example </w:t>
+            </w:r>
+            <w:r>
+              <w:rPr>
+                <w:rStyle w:val="606"/>
+              </w:rPr>
+            </w:r>
+            <w:r>
+              <w:tab/>
+            </w:r>
+            <w:r>
+              <w:fldChar w:fldCharType="begin"/>
+              <w:instrText xml:space="preserve">PAGEREF _Toc13 \h</w:instrText>
+              <w:fldChar w:fldCharType="separate"/>
+              <w:t xml:space="preserve">16</w:t>
+              <w:fldChar w:fldCharType="end"/>
+            </w:r>
+          </w:hyperlink>
+          <w:r/>
+        </w:p>
+        <w:p>
+          <w:r>
+            <w:fldChar w:fldCharType="end"/>
+          </w:r>
+          <w:r/>
+          <w:r/>
+        </w:p>
+      </w:sdtContent>
+    </w:sdt>
+    <w:p>
+      <w:r/>
+      <w:r/>
+    </w:p>
+    <w:p>
+      <w:pPr>
+        <w:pStyle w:val="624"/>
+        <w:ind w:left="709" w:firstLine="0"/>
+        <w:jc w:val="center"/>
+        <w:pageBreakBefore/>
+        <w:spacing w:after="283" w:afterAutospacing="0"/>
+      </w:pPr>
+      <w:r/>
+      <w:bookmarkStart w:id="2" w:name="_Toc2"/>
       <w:r>
         <w:t xml:space="preserve">1.</w:t>
       </w:r>
@@ -46,7 +1355,6 @@
         </w:rPr>
         <w:t xml:space="preserve"> </w:t>
       </w:r>
-      <w:r/>
       <w:r>
         <w:t xml:space="preserve">Актуальність завдан</w:t>
       </w:r>
@@ -54,6 +1362,9 @@
         <w:t xml:space="preserve">ня</w:t>
       </w:r>
       <w:r/>
+      <w:bookmarkEnd w:id="2"/>
+      <w:r/>
+      <w:r/>
     </w:p>
     <w:p>
       <w:r>
@@ -65,20 +1376,21 @@
         <w:rPr>
           <w:sz w:val="28"/>
         </w:rPr>
-        <w:t xml:space="preserve">В сучасному світі люди усе більше і більше звикають до інтрактивності девайсів. У мобільних пристроях давно живуть Google Assistent , Siri та інші помічники, що готові відповідати на питання голосом та реагувати на нашу мову. У світі десктоп пристроїв схожі помічники все ще не дуже поширені. У</w:t>
+        <w:t xml:space="preserve">В сучасному світі люди усе більше і бі</w:t>
       </w:r>
       <w:r>
         <w:rPr>
           <w:sz w:val="28"/>
         </w:rPr>
+        <w:t xml:space="preserve">льше звикають до інтрактивності девайсів. У мобільних пристроях давно живуть Google Assistent , Siri та інші помічники, що готові відповідати на питання голосом та реагувати на нашу мову. У світі десктоп пристроїв схожі помічники все ще не дуже поширені. У</w:t>
+      </w:r>
+      <w:r>
+        <w:rPr>
+          <w:sz w:val="28"/>
+        </w:rPr>
         <w:t xml:space="preserve"> Windows Cortana, але оскільки операційна система не є безкоштовною, цей помічник не є доступним для кожного. Але користувачі Лінуксу також мають багато опцій розумних помічників, серед них такі як </w:t>
       </w:r>
       <w:r>
-        <w:rPr>
-          <w:sz w:val="28"/>
-        </w:rPr>
-      </w:r>
-      <w:r>
         <w:t xml:space="preserve">Mycroft, </w:t>
       </w:r>
       <w:r>
@@ -91,9 +1403,11 @@
         <w:t xml:space="preserve">Jasper, </w:t>
       </w:r>
       <w:r>
-        <w:t xml:space="preserve">Jarvis та багато інших. Вони пропонують такі функтції, як сторення нагадувань, нотаток, пошук, створення нагадувань та інші. У даній роботі була зроблена спроба розробити додаток, що так само зміг би розуміти голос людини і реагувати на нього. Додаток може бути використаний для оптимізації роботи із системою, може бути корисним людям, що мають обмежені можливості або просто надають перевагу аудіо шортказам замість візуальних. </w:t>
-      </w:r>
-      <w:r/>
+        <w:t xml:space="preserve">Jarvis та багато інших. Вони пропонують такі функтції, як сторення нагадувань, нотаток, пошук, створення нагадувань та інші. У даній роботі була зроблена спроба розробити дод</w:t>
+      </w:r>
+      <w:r>
+        <w:t xml:space="preserve">аток, що так само зміг би розуміти голос людини і реагувати на нього. Додаток може бути використаний для оптимізації роботи із системою, може бути корисним людям, що мають обмежені можливості або просто надають перевагу аудіо шортказам замість візуальних. </w:t>
+      </w:r>
       <w:r>
         <w:rPr>
           <w:rFonts w:ascii="Liberation Sans" w:hAnsi="Liberation Sans" w:cs="Liberation Sans" w:eastAsia="Liberation Sans"/>
@@ -101,13 +1415,7 @@
           <w:color w:val="363636"/>
         </w:rPr>
       </w:r>
-      <w:r>
-        <w:rPr>
-          <w:rFonts w:ascii="Liberation Sans" w:hAnsi="Liberation Sans" w:cs="Liberation Sans" w:eastAsia="Liberation Sans"/>
-          <w:b/>
-          <w:color w:val="363636"/>
-        </w:rPr>
-      </w:r>
+      <w:r/>
     </w:p>
     <w:p>
       <w:pPr>
@@ -115,31 +1423,38 @@
           <w:sz w:val="28"/>
         </w:rPr>
       </w:pPr>
-      <w:r/>
-      <w:r/>
-    </w:p>
-    <w:p>
-      <w:pPr>
+      <w:r>
         <w:rPr>
           <w:sz w:val="28"/>
         </w:rPr>
-      </w:pPr>
-      <w:r>
+      </w:r>
+      <w:r/>
+    </w:p>
+    <w:p>
+      <w:pPr>
         <w:rPr>
           <w:sz w:val="28"/>
         </w:rPr>
-      </w:r>
+      </w:pPr>
       <w:r>
         <w:rPr>
           <w:sz w:val="28"/>
         </w:rPr>
       </w:r>
-    </w:p>
-    <w:p>
-      <w:pPr>
-        <w:pStyle w:val="614"/>
+      <w:r>
+        <w:rPr>
+          <w:sz w:val="28"/>
+        </w:rPr>
+      </w:r>
+      <w:r/>
+    </w:p>
+    <w:p>
+      <w:pPr>
+        <w:pStyle w:val="624"/>
         <w:pageBreakBefore/>
       </w:pPr>
+      <w:r/>
+      <w:bookmarkStart w:id="3" w:name="_Toc3"/>
       <w:r>
         <w:t xml:space="preserve">2. Завдання</w:t>
       </w:r>
@@ -147,6 +1462,8 @@
         <w:t xml:space="preserve"> роботи</w:t>
       </w:r>
       <w:r/>
+      <w:bookmarkEnd w:id="3"/>
+      <w:r/>
       <w:r/>
     </w:p>
     <w:p>
@@ -161,7 +1478,7 @@
     </w:p>
     <w:p>
       <w:pPr>
-        <w:pStyle w:val="614"/>
+        <w:pStyle w:val="624"/>
         <w:pageBreakBefore w:val="false"/>
         <w:rPr>
           <w:rFonts w:ascii="Times New Roman" w:hAnsi="Times New Roman" w:cs="Times New Roman" w:eastAsia="Times New Roman"/>
@@ -169,6 +1486,8 @@
           <w:sz w:val="32"/>
         </w:rPr>
       </w:pPr>
+      <w:r/>
+      <w:bookmarkStart w:id="4" w:name="_Toc4"/>
       <w:r>
         <w:rPr>
           <w:rFonts w:ascii="Times New Roman" w:hAnsi="Times New Roman" w:cs="Times New Roman" w:eastAsia="Times New Roman"/>
@@ -185,11 +1504,9 @@
         </w:rPr>
         <w:t xml:space="preserve">Вибір апаратного забезпечення</w:t>
       </w:r>
-      <w:r>
-        <w:rPr>
-          <w:sz w:val="36"/>
-        </w:rPr>
-      </w:r>
+      <w:r/>
+      <w:bookmarkEnd w:id="4"/>
+      <w:r/>
       <w:r/>
     </w:p>
     <w:p>
@@ -203,12 +1520,14 @@
     </w:p>
     <w:p>
       <w:pPr>
-        <w:pStyle w:val="614"/>
+        <w:pStyle w:val="624"/>
         <w:pageBreakBefore w:val="false"/>
         <w:rPr>
           <w:sz w:val="32"/>
         </w:rPr>
       </w:pPr>
+      <w:r/>
+      <w:bookmarkStart w:id="5" w:name="_Toc5"/>
       <w:r>
         <w:rPr>
           <w:rFonts w:ascii="Times New Roman" w:hAnsi="Times New Roman" w:cs="Times New Roman" w:eastAsia="Times New Roman"/>
@@ -217,11 +1536,9 @@
         </w:rPr>
         <w:t xml:space="preserve">4. Засоби розробки</w:t>
       </w:r>
-      <w:r>
-        <w:rPr>
-          <w:sz w:val="36"/>
-        </w:rPr>
-      </w:r>
+      <w:r/>
+      <w:bookmarkEnd w:id="5"/>
+      <w:r/>
       <w:r/>
     </w:p>
     <w:p>
@@ -240,7 +1557,7 @@
     </w:p>
     <w:p>
       <w:pPr>
-        <w:pStyle w:val="632"/>
+        <w:pStyle w:val="642"/>
         <w:numPr>
           <w:ilvl w:val="0"/>
           <w:numId w:val="2"/>
@@ -259,7 +1576,7 @@
     </w:p>
     <w:p>
       <w:pPr>
-        <w:pStyle w:val="632"/>
+        <w:pStyle w:val="642"/>
         <w:numPr>
           <w:ilvl w:val="0"/>
           <w:numId w:val="2"/>
@@ -289,7 +1606,7 @@
     </w:p>
     <w:p>
       <w:pPr>
-        <w:pStyle w:val="632"/>
+        <w:pStyle w:val="642"/>
         <w:numPr>
           <w:ilvl w:val="0"/>
           <w:numId w:val="2"/>
@@ -320,7 +1637,7 @@
     </w:p>
     <w:p>
       <w:pPr>
-        <w:pStyle w:val="632"/>
+        <w:pStyle w:val="642"/>
         <w:numPr>
           <w:ilvl w:val="0"/>
           <w:numId w:val="2"/>
@@ -353,13 +1670,15 @@
     </w:p>
     <w:p>
       <w:pPr>
-        <w:pStyle w:val="614"/>
+        <w:pStyle w:val="624"/>
         <w:rPr>
           <w:rFonts w:ascii="Times New Roman" w:hAnsi="Times New Roman" w:cs="Times New Roman" w:eastAsia="Times New Roman"/>
           <w:b w:val="false"/>
           <w:sz w:val="32"/>
         </w:rPr>
       </w:pPr>
+      <w:r/>
+      <w:bookmarkStart w:id="6" w:name="_Toc6"/>
       <w:r>
         <w:rPr>
           <w:rFonts w:ascii="Times New Roman" w:hAnsi="Times New Roman" w:cs="Times New Roman" w:eastAsia="Times New Roman"/>
@@ -368,11 +1687,9 @@
         </w:rPr>
         <w:t xml:space="preserve">5. Опис використаних бібліотек для роботи із аудіо </w:t>
       </w:r>
-      <w:r>
-        <w:rPr>
-          <w:sz w:val="36"/>
-        </w:rPr>
-      </w:r>
+      <w:r/>
+      <w:bookmarkEnd w:id="6"/>
+      <w:r/>
       <w:r/>
     </w:p>
     <w:p>
@@ -401,7 +1718,10 @@
         <w:t xml:space="preserve">Р</w:t>
       </w:r>
       <w:r>
-        <w:t xml:space="preserve">озпізнавання мови сягає корінням у дослідження, проведені в лабораторіях Bell на початку 1950-х. Ранні системи були обмежені одним оратором і мали обмежений словниковий запас - близько десятка слів. Сучасні системи розпізнавання мови пройшли довгий шлях з ча</w:t>
+        <w:t xml:space="preserve">оз</w:t>
+      </w:r>
+      <w:r>
+        <w:t xml:space="preserve">пізнавання мови сягає корінням у дослідження, проведені в лабораторіях Bell на початку 1950-х. Ранні системи були обмежені одним оратором і мали обмежений словниковий запас - близько десятка слів. Сучасні системи розпізнавання мови пройшли довгий шлях з ча</w:t>
       </w:r>
       <w:r>
         <w:t xml:space="preserve">сів своїх давніх аналогів. Вони можуть розпізнавати мовлення кількох мовців і мають величезний словниковий запас на багатьох мовах.</w:t>
@@ -418,7 +1738,6 @@
       <w:r/>
     </w:p>
     <w:p>
-      <w:r/>
       <w:r>
         <w:t xml:space="preserve">Б</w:t>
       </w:r>
@@ -477,7 +1796,6 @@
         <w:t xml:space="preserve">пакет SpeechRecognition.</w:t>
       </w:r>
       <w:r/>
-      <w:r/>
     </w:p>
     <w:p>
       <w:r>
@@ -489,7 +1807,6 @@
       <w:r/>
     </w:p>
     <w:p>
-      <w:r/>
       <w:r>
         <w:t xml:space="preserve">Г</w:t>
       </w:r>
@@ -497,21 +1814,22 @@
         <w:t xml:space="preserve">нучкість та простота використання пакета SpeechRecognition роблять його чудовим вибором для будь-якого проекту Python.</w:t>
       </w:r>
       <w:r/>
-      <w:r/>
-    </w:p>
-    <w:p>
-      <w:r/>
-      <w:r/>
-    </w:p>
-    <w:p>
-      <w:pPr>
-        <w:pStyle w:val="614"/>
+    </w:p>
+    <w:p>
+      <w:r/>
+      <w:r/>
+    </w:p>
+    <w:p>
+      <w:pPr>
+        <w:pStyle w:val="624"/>
         <w:rPr>
           <w:rFonts w:ascii="Times New Roman" w:hAnsi="Times New Roman" w:cs="Times New Roman" w:eastAsia="Times New Roman"/>
           <w:b w:val="false"/>
           <w:sz w:val="32"/>
         </w:rPr>
       </w:pPr>
+      <w:r/>
+      <w:bookmarkStart w:id="7" w:name="_Toc7"/>
       <w:r>
         <w:rPr>
           <w:rFonts w:ascii="Times New Roman" w:hAnsi="Times New Roman" w:cs="Times New Roman" w:eastAsia="Times New Roman"/>
@@ -520,11 +1838,9 @@
         </w:rPr>
         <w:t xml:space="preserve">6. Опис роботи розробленого додатку (розширення)</w:t>
       </w:r>
-      <w:r>
-        <w:rPr>
-          <w:sz w:val="36"/>
-        </w:rPr>
-      </w:r>
+      <w:r/>
+      <w:bookmarkEnd w:id="7"/>
+      <w:r/>
       <w:r/>
     </w:p>
     <w:p>
@@ -547,7 +1863,7 @@
     </w:p>
     <w:p>
       <w:pPr>
-        <w:pStyle w:val="635"/>
+        <w:pStyle w:val="645"/>
       </w:pPr>
       <w:r>
         <w:t xml:space="preserve">&lt;голосова команда&gt; : &lt;команда, яка буде запущена додатком&gt; \n </w:t>
@@ -603,7 +1919,6 @@
       <w:r>
         <w:t xml:space="preserve">Після цього біля панелі з’явиться повідомлення про початок процесу розпізнавання голосу. Користувач може говорити. У користувача є 4 секунди на команду. Відображення процесу прослуховування зображений на рисунку 2.</w:t>
       </w:r>
-      <w:r/>
       <w:r/>
     </w:p>
     <w:p>
@@ -640,14 +1955,14 @@
                         <pic:nvPr isPhoto="0" userDrawn="0"/>
                       </pic:nvPicPr>
                       <pic:blipFill>
-                        <a:blip r:embed="rId9"/>
+                        <a:blip r:embed="rId12"/>
                         <a:srcRect l="27542" t="0" r="0" b="0"/>
                         <a:stretch/>
                       </pic:blipFill>
                       <pic:spPr bwMode="auto">
                         <a:xfrm flipH="0" flipV="0">
                           <a:off x="0" y="0"/>
-                          <a:ext cx="6329777" cy="1636956"/>
+                          <a:ext cx="6329777" cy="1636955"/>
                         </a:xfrm>
                         <a:prstGeom prst="rect">
                           <a:avLst/>
@@ -679,7 +1994,7 @@
               </v:shapetype>
               <v:shape id="_x0000_i0" o:spid="_x0000_s0" type="#_x0000_t75" style="mso-wrap-distance-left:0.0pt;mso-wrap-distance-top:0.0pt;mso-wrap-distance-right:0.0pt;mso-wrap-distance-bottom:0.0pt;width:498.4pt;height:128.9pt;" stroked="false">
                 <v:path textboxrect="0,0,0,0"/>
-                <v:imagedata r:id="rId9" o:title=""/>
+                <v:imagedata r:id="rId12" o:title=""/>
               </v:shape>
             </w:pict>
           </mc:Fallback>
@@ -730,7 +2045,7 @@
                         <pic:nvPr isPhoto="0" userDrawn="0"/>
                       </pic:nvPicPr>
                       <pic:blipFill>
-                        <a:blip r:embed="rId10"/>
+                        <a:blip r:embed="rId13"/>
                         <a:stretch/>
                       </pic:blipFill>
                       <pic:spPr bwMode="auto">
@@ -768,7 +2083,7 @@
               </v:shapetype>
               <v:shape id="_x0000_i1" o:spid="_x0000_s1" type="#_x0000_t75" style="mso-wrap-distance-left:0.0pt;mso-wrap-distance-top:0.0pt;mso-wrap-distance-right:0.0pt;mso-wrap-distance-bottom:0.0pt;width:356.7pt;height:188.2pt;" stroked="false">
                 <v:path textboxrect="0,0,0,0"/>
-                <v:imagedata r:id="rId10" o:title=""/>
+                <v:imagedata r:id="rId13" o:title=""/>
               </v:shape>
             </w:pict>
           </mc:Fallback>
@@ -794,17 +2109,17 @@
         <w:t xml:space="preserve">Після цього розширення починає п</w:t>
       </w:r>
       <w:r>
-        <w:t xml:space="preserve">роцес позпізнавання текту. Визначає сказану фразу, шукає потрібну фразу у конфігурації і у випадку, якщо такий триггер був знайдений у конфігурації - запускає відповідну команду. На рисунку 3 зображено повідоблення помічника, коли він розпізнав введений користувачем текст. У даному випадку користувач сказав назву браузеру, що хоче запустити.</w:t>
-      </w:r>
-      <w:r/>
-      <w:r/>
+        <w:t xml:space="preserve">роцес позпізнавання текту. Визначає сказану фразу, шукає потрібну фразу у конфігурації </w:t>
+      </w:r>
+      <w:r>
+        <w:t xml:space="preserve">і у випадку, якщо такий триггер був знайдений у конфігурації - запускає відповідну команду. На рисунку 3 зображено повідоблення помічника, коли він розпізнав введений користувачем текст. У даному випадку користувач сказав назву браузеру, що хоче запустити.</w:t>
+      </w:r>
       <w:r/>
     </w:p>
     <w:p>
       <w:r>
         <w:t xml:space="preserve">І після цього закінчує свою роботу і чекає до нового запиту від користувача. </w:t>
       </w:r>
-      <w:r/>
       <w:r/>
     </w:p>
     <w:p>
@@ -838,7 +2153,7 @@
                         <pic:nvPr isPhoto="0" userDrawn="0"/>
                       </pic:nvPicPr>
                       <pic:blipFill>
-                        <a:blip r:embed="rId11"/>
+                        <a:blip r:embed="rId14"/>
                         <a:stretch/>
                       </pic:blipFill>
                       <pic:spPr bwMode="auto">
@@ -876,7 +2191,7 @@
               </v:shapetype>
               <v:shape id="_x0000_i2" o:spid="_x0000_s2" type="#_x0000_t75" style="mso-wrap-distance-left:0.0pt;mso-wrap-distance-top:0.0pt;mso-wrap-distance-right:0.0pt;mso-wrap-distance-bottom:0.0pt;width:410.5pt;height:207.4pt;" stroked="false">
                 <v:path textboxrect="0,0,0,0"/>
-                <v:imagedata r:id="rId11" o:title=""/>
+                <v:imagedata r:id="rId14" o:title=""/>
               </v:shape>
             </w:pict>
           </mc:Fallback>
@@ -899,10 +2214,11 @@
     </w:p>
     <w:p>
       <w:r>
-        <w:t xml:space="preserve">У разі, якщо система не змогла розпізнати фразу, сказану користувачем, або даної фрази не було знайдено в конфігурації - додаток попросить про повтор команди і знову спробує розпізнати і знайти команду. Рисунок 4 зобружує повторне запрошення помічника до введення голосової команди. </w:t>
-      </w:r>
-      <w:r/>
-      <w:r/>
+        <w:t xml:space="preserve">У разі, якщо система не змо</w:t>
+      </w:r>
+      <w:r>
+        <w:t xml:space="preserve">гла розпізнати фразу, сказану користувачем, або даної фрази не було знайдено в конфігурації - додаток попросить про повтор команди і знову спробує розпізнати і знайти команду. Рисунок 4 зобружує повторне запрошення помічника до введення голосової команди. </w:t>
+      </w:r>
       <w:r/>
     </w:p>
     <w:p>
@@ -932,7 +2248,7 @@
                         <pic:nvPr isPhoto="0" userDrawn="0"/>
                       </pic:nvPicPr>
                       <pic:blipFill>
-                        <a:blip r:embed="rId12"/>
+                        <a:blip r:embed="rId15"/>
                         <a:stretch/>
                       </pic:blipFill>
                       <pic:spPr bwMode="auto">
@@ -970,7 +2286,7 @@
               </v:shapetype>
               <v:shape id="_x0000_i3" o:spid="_x0000_s3" type="#_x0000_t75" style="mso-wrap-distance-left:0.0pt;mso-wrap-distance-top:0.0pt;mso-wrap-distance-right:0.0pt;mso-wrap-distance-bottom:0.0pt;width:429.7pt;height:213.9pt;" stroked="false">
                 <v:path textboxrect="0,0,0,0"/>
-                <v:imagedata r:id="rId12" o:title=""/>
+                <v:imagedata r:id="rId15" o:title=""/>
               </v:shape>
             </w:pict>
           </mc:Fallback>
@@ -986,8 +2302,6 @@
         <w:t xml:space="preserve">Рисунок 4. Запрошення до повторного введення команди</w:t>
       </w:r>
       <w:r/>
-      <w:r/>
-      <w:r/>
     </w:p>
     <w:p>
       <w:pPr>
@@ -1001,110 +2315,29 @@
         <w:t xml:space="preserve">У разі, якщо користувач передумав - він може натиснути на будь яке місце на робочому столі для того, аби закрити процес прослуховування. </w:t>
       </w:r>
       <w:r/>
-      <w:r/>
-      <w:r/>
-    </w:p>
-    <w:p>
-      <w:pPr>
-        <w:pStyle w:val="614"/>
+    </w:p>
+    <w:p>
+      <w:pPr>
+        <w:pStyle w:val="624"/>
         <w:rPr>
           <w:rFonts w:ascii="Times New Roman" w:hAnsi="Times New Roman" w:cs="Times New Roman" w:eastAsia="Times New Roman"/>
           <w:b w:val="false"/>
           <w:sz w:val="32"/>
         </w:rPr>
       </w:pPr>
+      <w:r/>
+      <w:bookmarkStart w:id="8" w:name="_Toc8"/>
       <w:r>
         <w:rPr>
           <w:rFonts w:ascii="Times New Roman" w:hAnsi="Times New Roman" w:cs="Times New Roman" w:eastAsia="Times New Roman"/>
           <w:b w:val="false"/>
           <w:sz w:val="32"/>
         </w:rPr>
-        <w:t xml:space="preserve">7. Опис життєвого циклу розширення для </w:t>
-      </w:r>
-      <w:r>
-        <w:rPr>
-          <w:rFonts w:ascii="Times New Roman" w:hAnsi="Times New Roman" w:cs="Times New Roman" w:eastAsia="Times New Roman"/>
-          <w:b w:val="false"/>
-          <w:sz w:val="32"/>
-        </w:rPr>
-        <w:t xml:space="preserve">Gnome Desktop Environmen</w:t>
-      </w:r>
-      <w:r>
-        <w:rPr>
-          <w:sz w:val="36"/>
-        </w:rPr>
-      </w:r>
-      <w:r/>
-    </w:p>
-    <w:p>
-      <w:r/>
-      <w:r/>
-    </w:p>
-    <w:p>
-      <w:r>
-        <w:t xml:space="preserve">І</w:t>
-      </w:r>
-      <w:r>
-        <w:t xml:space="preserve">нтерфейс та розширення оболонки GNOME написані на GJS, що є прив'язками JavaScript для API GNOME C. Сюди входять такі бібліотеки, як Gtk, GLib / Gio, Clutter, GStreamer та багато інших. Подібно до того, як PyGObject є прив'язками Python для тих самих біблі</w:t>
-      </w:r>
-      <w:r>
-        <w:t xml:space="preserve">отек.</w:t>
-      </w:r>
-      <w:r/>
-    </w:p>
-    <w:p>
-      <w:r>
-        <w:t xml:space="preserve">J</w:t>
-      </w:r>
-      <w:r>
-        <w:t xml:space="preserve">avaScript - це мова, заснована на прототипі, що для нас означає, що ми можемо змінювати інтерфейс та поведінку GNOME Shell під час її роботи. Це те, що відоме як "виправлення мавп". Наприклад, ви можете замінити функцію addMenuItem () класу PopupMenu, і вс</w:t>
-      </w:r>
-      <w:r>
-        <w:t xml:space="preserve">і існуючі або новостворені класи та підкласи PopupMenu негайно почнуть використовувати вашу заміну.</w:t>
-      </w:r>
-      <w:r/>
-    </w:p>
-    <w:p>
-      <w:r>
-        <w:t xml:space="preserve">Р</w:t>
-      </w:r>
-      <w:r>
-        <w:t xml:space="preserve">озширення оболонки GNOME - це фактично виправлення, які застосовуються до оболонки GNOME, коли їх увімкнено, і повертаються назад, коли їх вимкнено. Насправді, єдина реальна різниця між виправленнями, об’єднаними в оболонку GNOME, і розширенням полягає у з</w:t>
-      </w:r>
-      <w:r>
-        <w:t xml:space="preserve">астосуванні виправлення.</w:t>
-      </w:r>
-      <w:r/>
-    </w:p>
-    <w:p>
-      <w:pPr>
-        <w:ind w:firstLine="0"/>
-      </w:pPr>
-      <w:r/>
-      <w:r/>
-    </w:p>
-    <w:p>
-      <w:pPr>
-        <w:pStyle w:val="614"/>
-        <w:rPr>
-          <w:rFonts w:ascii="Times New Roman" w:hAnsi="Times New Roman" w:cs="Times New Roman" w:eastAsia="Times New Roman"/>
-          <w:b w:val="false"/>
-          <w:sz w:val="32"/>
-        </w:rPr>
-      </w:pPr>
-      <w:r>
-        <w:rPr>
-          <w:rFonts w:ascii="Times New Roman" w:hAnsi="Times New Roman" w:cs="Times New Roman" w:eastAsia="Times New Roman"/>
-          <w:b w:val="false"/>
-          <w:sz w:val="32"/>
-        </w:rPr>
-        <w:t xml:space="preserve">8. Опис модулів розробленого додатку для запуску програм голосом </w:t>
-      </w:r>
-      <w:r>
-        <w:rPr>
-          <w:sz w:val="36"/>
-        </w:rPr>
-      </w:r>
+        <w:t xml:space="preserve">7. Опис модулів розробленого додатку для запуску програм голосом </w:t>
+      </w:r>
+      <w:r/>
+      <w:bookmarkEnd w:id="8"/>
+      <w:r/>
       <w:r/>
     </w:p>
     <w:p>
@@ -1184,7 +2417,7 @@
     </w:p>
     <w:p>
       <w:pPr>
-        <w:pStyle w:val="632"/>
+        <w:pStyle w:val="642"/>
         <w:numPr>
           <w:ilvl w:val="0"/>
           <w:numId w:val="3"/>
@@ -1207,7 +2440,7 @@
     </w:p>
     <w:p>
       <w:pPr>
-        <w:pStyle w:val="632"/>
+        <w:pStyle w:val="642"/>
         <w:numPr>
           <w:ilvl w:val="0"/>
           <w:numId w:val="3"/>
@@ -1224,7 +2457,7 @@
     </w:p>
     <w:p>
       <w:pPr>
-        <w:pStyle w:val="632"/>
+        <w:pStyle w:val="642"/>
         <w:numPr>
           <w:ilvl w:val="0"/>
           <w:numId w:val="3"/>
@@ -1241,7 +2474,7 @@
     </w:p>
     <w:p>
       <w:pPr>
-        <w:pStyle w:val="632"/>
+        <w:pStyle w:val="642"/>
         <w:numPr>
           <w:ilvl w:val="0"/>
           <w:numId w:val="3"/>
@@ -1258,7 +2491,7 @@
     </w:p>
     <w:p>
       <w:pPr>
-        <w:pStyle w:val="632"/>
+        <w:pStyle w:val="642"/>
         <w:numPr>
           <w:ilvl w:val="0"/>
           <w:numId w:val="3"/>
@@ -1333,29 +2566,29 @@
     </w:p>
     <w:p>
       <w:pPr>
-        <w:pStyle w:val="614"/>
+        <w:pStyle w:val="624"/>
         <w:rPr>
           <w:rFonts w:ascii="Times New Roman" w:hAnsi="Times New Roman" w:cs="Times New Roman" w:eastAsia="Times New Roman"/>
           <w:sz w:val="28"/>
         </w:rPr>
       </w:pPr>
+      <w:r/>
+      <w:bookmarkStart w:id="9" w:name="_Toc9"/>
       <w:r>
         <w:rPr>
           <w:rFonts w:ascii="Times New Roman" w:hAnsi="Times New Roman" w:cs="Times New Roman" w:eastAsia="Times New Roman"/>
           <w:sz w:val="28"/>
         </w:rPr>
-        <w:t xml:space="preserve">9. Використані посилання</w:t>
-      </w:r>
-      <w:r>
-        <w:rPr>
-          <w:rFonts w:ascii="Times New Roman" w:hAnsi="Times New Roman" w:cs="Times New Roman" w:eastAsia="Times New Roman"/>
-          <w:sz w:val="28"/>
-        </w:rPr>
-      </w:r>
-    </w:p>
-    <w:p>
-      <w:pPr>
-        <w:pStyle w:val="632"/>
+        <w:t xml:space="preserve">8. Використані посилання</w:t>
+      </w:r>
+      <w:r/>
+      <w:bookmarkEnd w:id="9"/>
+      <w:r/>
+      <w:r/>
+    </w:p>
+    <w:p>
+      <w:pPr>
+        <w:pStyle w:val="642"/>
         <w:numPr>
           <w:ilvl w:val="0"/>
           <w:numId w:val="8"/>
@@ -1389,7 +2622,7 @@
     </w:p>
     <w:p>
       <w:pPr>
-        <w:pStyle w:val="632"/>
+        <w:pStyle w:val="642"/>
         <w:numPr>
           <w:ilvl w:val="0"/>
           <w:numId w:val="8"/>
@@ -1423,7 +2656,7 @@
     </w:p>
     <w:p>
       <w:pPr>
-        <w:pStyle w:val="632"/>
+        <w:pStyle w:val="642"/>
         <w:numPr>
           <w:ilvl w:val="0"/>
           <w:numId w:val="8"/>
@@ -1457,7 +2690,7 @@
     </w:p>
     <w:p>
       <w:pPr>
-        <w:pStyle w:val="632"/>
+        <w:pStyle w:val="642"/>
         <w:numPr>
           <w:ilvl w:val="0"/>
           <w:numId w:val="8"/>
@@ -1491,7 +2724,7 @@
     </w:p>
     <w:p>
       <w:pPr>
-        <w:pStyle w:val="632"/>
+        <w:pStyle w:val="642"/>
         <w:numPr>
           <w:ilvl w:val="0"/>
           <w:numId w:val="8"/>
@@ -1548,7 +2781,7 @@
     </w:p>
     <w:p>
       <w:pPr>
-        <w:pStyle w:val="614"/>
+        <w:pStyle w:val="624"/>
         <w:jc w:val="center"/>
         <w:pageBreakBefore/>
         <w:spacing w:lineRule="auto" w:line="360"/>
@@ -1558,13 +2791,15 @@
           <w:sz w:val="32"/>
         </w:rPr>
       </w:pPr>
+      <w:r/>
+      <w:bookmarkStart w:id="10" w:name="_Toc10"/>
       <w:r>
         <w:rPr>
           <w:rFonts w:ascii="Times New Roman" w:hAnsi="Times New Roman" w:cs="Times New Roman" w:eastAsia="Times New Roman"/>
           <w:b w:val="false"/>
           <w:sz w:val="32"/>
         </w:rPr>
-        <w:t xml:space="preserve">10. </w:t>
+        <w:t xml:space="preserve">9. </w:t>
       </w:r>
       <w:r>
         <w:rPr>
@@ -1582,30 +2817,30 @@
         </w:rPr>
         <w:t xml:space="preserve">розробленого рішення</w:t>
       </w:r>
-      <w:r>
-        <w:rPr>
-          <w:sz w:val="36"/>
-        </w:rPr>
-      </w:r>
-      <w:r/>
-    </w:p>
-    <w:p>
-      <w:r/>
-      <w:r/>
-    </w:p>
-    <w:p>
-      <w:pPr>
-        <w:pStyle w:val="615"/>
-        <w:rPr>
-          <w:rFonts w:ascii="Source Code Pro" w:hAnsi="Source Code Pro" w:cs="Source Code Pro" w:eastAsia="Source Code Pro"/>
+      <w:r/>
+      <w:bookmarkEnd w:id="10"/>
+      <w:r/>
+      <w:r/>
+    </w:p>
+    <w:p>
+      <w:r/>
+      <w:r/>
+    </w:p>
+    <w:p>
+      <w:pPr>
+        <w:pStyle w:val="625"/>
+        <w:rPr>
+          <w:rFonts w:ascii="Times New Roman" w:hAnsi="Times New Roman" w:cs="Times New Roman" w:eastAsia="Times New Roman"/>
           <w:b/>
           <w:color w:val="000000"/>
           <w:sz w:val="28"/>
         </w:rPr>
       </w:pPr>
-      <w:r>
-        <w:rPr>
-          <w:rFonts w:ascii="Source Code Pro" w:hAnsi="Source Code Pro" w:cs="Source Code Pro" w:eastAsia="Source Code Pro"/>
+      <w:r/>
+      <w:bookmarkStart w:id="11" w:name="_Toc11"/>
+      <w:r>
+        <w:rPr>
+          <w:rFonts w:ascii="Times New Roman" w:hAnsi="Times New Roman" w:cs="Times New Roman" w:eastAsia="Times New Roman"/>
           <w:b/>
           <w:color w:val="000000" w:themeColor="text1"/>
           <w:sz w:val="28"/>
@@ -1614,21 +2849,24 @@
       </w:r>
       <w:r>
         <w:rPr>
-          <w:rFonts w:ascii="Source Code Pro" w:hAnsi="Source Code Pro" w:cs="Source Code Pro" w:eastAsia="Source Code Pro"/>
-          <w:b/>
-          <w:color w:val="000000" w:themeColor="text1"/>
-          <w:sz w:val="28"/>
-        </w:rPr>
-      </w:r>
-      <w:r/>
-    </w:p>
-    <w:p>
-      <w:r/>
-      <w:r/>
-    </w:p>
-    <w:p>
-      <w:pPr>
-        <w:pStyle w:val="635"/>
+          <w:rFonts w:ascii="Times New Roman" w:hAnsi="Times New Roman" w:cs="Times New Roman" w:eastAsia="Times New Roman"/>
+        </w:rPr>
+      </w:r>
+      <w:bookmarkEnd w:id="11"/>
+      <w:r/>
+      <w:r>
+        <w:rPr>
+          <w:rFonts w:ascii="Times New Roman" w:hAnsi="Times New Roman" w:cs="Times New Roman" w:eastAsia="Times New Roman"/>
+        </w:rPr>
+      </w:r>
+    </w:p>
+    <w:p>
+      <w:r/>
+      <w:r/>
+    </w:p>
+    <w:p>
+      <w:pPr>
+        <w:pStyle w:val="645"/>
         <w:rPr>
           <w:rFonts w:ascii="Source Code Pro" w:hAnsi="Source Code Pro" w:cs="Source Code Pro" w:eastAsia="Source Code Pro"/>
           <w:color w:val="000000"/>
@@ -1654,7 +2892,7 @@
     </w:p>
     <w:p>
       <w:pPr>
-        <w:pStyle w:val="635"/>
+        <w:pStyle w:val="645"/>
         <w:rPr>
           <w:rFonts w:ascii="Source Code Pro" w:hAnsi="Source Code Pro" w:cs="Source Code Pro" w:eastAsia="Source Code Pro"/>
           <w:color w:val="000000"/>
@@ -1680,7 +2918,7 @@
     </w:p>
     <w:p>
       <w:pPr>
-        <w:pStyle w:val="635"/>
+        <w:pStyle w:val="645"/>
         <w:rPr>
           <w:rFonts w:ascii="Source Code Pro" w:hAnsi="Source Code Pro" w:cs="Source Code Pro" w:eastAsia="Source Code Pro"/>
           <w:color w:val="000000"/>
@@ -1706,7 +2944,7 @@
     </w:p>
     <w:p>
       <w:pPr>
-        <w:pStyle w:val="635"/>
+        <w:pStyle w:val="645"/>
         <w:rPr>
           <w:rFonts w:ascii="Source Code Pro" w:hAnsi="Source Code Pro" w:cs="Source Code Pro" w:eastAsia="Source Code Pro"/>
           <w:color w:val="000000"/>
@@ -1732,7 +2970,7 @@
     </w:p>
     <w:p>
       <w:pPr>
-        <w:pStyle w:val="635"/>
+        <w:pStyle w:val="645"/>
         <w:rPr>
           <w:rFonts w:ascii="Source Code Pro" w:hAnsi="Source Code Pro" w:cs="Source Code Pro" w:eastAsia="Source Code Pro"/>
           <w:color w:val="000000"/>
@@ -4390,32 +5628,39 @@
     </w:p>
     <w:p>
       <w:pPr>
-        <w:pStyle w:val="615"/>
-        <w:rPr>
-          <w:rFonts w:ascii="Source Code Pro" w:hAnsi="Source Code Pro" w:cs="Source Code Pro" w:eastAsia="Source Code Pro"/>
+        <w:pStyle w:val="625"/>
+        <w:rPr>
+          <w:rFonts w:ascii="Times New Roman" w:hAnsi="Times New Roman" w:cs="Times New Roman" w:eastAsia="Times New Roman"/>
           <w:b/>
           <w:color w:val="000000"/>
-          <w:sz w:val="24"/>
-        </w:rPr>
-      </w:pPr>
-      <w:r>
-        <w:rPr>
-          <w:rFonts w:ascii="Source Code Pro" w:hAnsi="Source Code Pro" w:cs="Source Code Pro" w:eastAsia="Source Code Pro"/>
+          <w:sz w:val="28"/>
+        </w:rPr>
+      </w:pPr>
+      <w:r/>
+      <w:bookmarkStart w:id="12" w:name="_Toc12"/>
+      <w:r>
+        <w:rPr>
+          <w:rFonts w:ascii="Times New Roman" w:hAnsi="Times New Roman" w:cs="Times New Roman" w:eastAsia="Times New Roman"/>
           <w:b/>
           <w:color w:val="000000" w:themeColor="text1"/>
-          <w:sz w:val="24"/>
+          <w:sz w:val="28"/>
         </w:rPr>
         <w:t xml:space="preserve">main.py</w:t>
       </w:r>
       <w:r>
         <w:rPr>
-          <w:rFonts w:ascii="Source Code Pro" w:hAnsi="Source Code Pro" w:cs="Source Code Pro" w:eastAsia="Source Code Pro"/>
-          <w:b/>
-          <w:color w:val="000000" w:themeColor="text1"/>
-          <w:sz w:val="24"/>
-        </w:rPr>
-      </w:r>
-      <w:r/>
+          <w:rFonts w:ascii="Times New Roman" w:hAnsi="Times New Roman" w:cs="Times New Roman" w:eastAsia="Times New Roman"/>
+          <w:sz w:val="28"/>
+        </w:rPr>
+      </w:r>
+      <w:bookmarkEnd w:id="12"/>
+      <w:r/>
+      <w:r>
+        <w:rPr>
+          <w:rFonts w:ascii="Times New Roman" w:hAnsi="Times New Roman" w:cs="Times New Roman" w:eastAsia="Times New Roman"/>
+          <w:sz w:val="28"/>
+        </w:rPr>
+      </w:r>
     </w:p>
     <w:p>
       <w:pPr>
@@ -4802,31 +6047,16 @@
     </w:p>
     <w:p>
       <w:pPr>
-        <w:pStyle w:val="615"/>
-        <w:rPr>
-          <w:rFonts w:ascii="Source Code Pro" w:hAnsi="Source Code Pro" w:cs="Source Code Pro" w:eastAsia="Source Code Pro"/>
-          <w:b/>
-          <w:color w:val="000000"/>
-          <w:sz w:val="24"/>
-        </w:rPr>
-      </w:pPr>
-      <w:r>
-        <w:rPr>
-          <w:rFonts w:ascii="Source Code Pro" w:hAnsi="Source Code Pro" w:cs="Source Code Pro" w:eastAsia="Source Code Pro"/>
-          <w:b/>
-          <w:color w:val="000000" w:themeColor="text1"/>
-          <w:sz w:val="24"/>
-        </w:rPr>
+        <w:pStyle w:val="625"/>
+      </w:pPr>
+      <w:r/>
+      <w:bookmarkStart w:id="13" w:name="_Toc13"/>
+      <w:r>
         <w:t xml:space="preserve">main.config example </w:t>
       </w:r>
-      <w:r>
-        <w:rPr>
-          <w:rFonts w:ascii="Source Code Pro" w:hAnsi="Source Code Pro" w:cs="Source Code Pro" w:eastAsia="Source Code Pro"/>
-          <w:b/>
-          <w:color w:val="000000" w:themeColor="text1"/>
-          <w:sz w:val="24"/>
-        </w:rPr>
-      </w:r>
+      <w:r/>
+      <w:bookmarkEnd w:id="13"/>
+      <w:r/>
       <w:r/>
     </w:p>
     <w:p>
@@ -5175,6 +6405,9 @@
       <w:r/>
     </w:p>
     <w:sectPr>
+      <w:headerReference w:type="first" r:id="rId9"/>
+      <w:footerReference w:type="default" r:id="rId10"/>
+      <w:footerReference w:type="first" r:id="rId11"/>
       <w:footnotePr/>
       <w:endnotePr/>
       <w:type w:val="nextPage"/>
@@ -5182,6 +6415,7 @@
       <w:pgMar w:top="1134" w:right="850" w:bottom="1134" w:left="1276" w:header="709" w:footer="709" w:gutter="0"/>
       <w:cols w:num="1" w:sep="0" w:space="708" w:equalWidth="1"/>
       <w:docGrid w:linePitch="360"/>
+      <w:titlePg/>
     </w:sectPr>
   </w:body>
 </w:document>
@@ -5214,6 +6448,42 @@
 </w:endnotes>
 </file>
 
+<file path=word/footer1.xml><?xml version="1.0" encoding="utf-8"?>
+<w:ftr xmlns:wpc="http://schemas.microsoft.com/office/word/2010/wordprocessingCanvas" xmlns:mc="http://schemas.openxmlformats.org/markup-compatibility/2006" xmlns:o="urn:schemas-microsoft-com:office:office" xmlns:r="http://schemas.openxmlformats.org/officeDocument/2006/relationships" xmlns:m="http://schemas.openxmlformats.org/officeDocument/2006/math" xmlns:v="urn:schemas-microsoft-com:vml" xmlns:wp14="http://schemas.microsoft.com/office/word/2010/wordprocessingDrawing" xmlns:wp="http://schemas.openxmlformats.org/drawingml/2006/wordprocessingDrawing" xmlns:w10="urn:schemas-microsoft-com:office:word" xmlns:w="http://schemas.openxmlformats.org/wordprocessingml/2006/main" xmlns:w14="http://schemas.microsoft.com/office/word/2010/wordml" xmlns:w15="http://schemas.microsoft.com/office/word/2012/wordml" xmlns:wpg="http://schemas.microsoft.com/office/word/2010/wordprocessingGroup" xmlns:wpi="http://schemas.microsoft.com/office/word/2010/wordprocessingInk" xmlns:wne="http://schemas.microsoft.com/office/word/2006/wordml" xmlns:a="http://schemas.openxmlformats.org/drawingml/2006/main" xmlns:wps="http://schemas.microsoft.com/office/word/2010/wordprocessingShape" mc:Ignorable="w14 w15 wp14">
+  <w:p>
+    <w:pPr>
+      <w:pStyle w:val="635"/>
+      <w:jc w:val="right"/>
+    </w:pPr>
+    <w:fldSimple w:instr="PAGE \* MERGEFORMAT">
+      <w:r>
+        <w:t xml:space="preserve">1</w:t>
+      </w:r>
+    </w:fldSimple>
+    <w:r/>
+    <w:r/>
+  </w:p>
+  <w:p>
+    <w:pPr>
+      <w:pStyle w:val="635"/>
+    </w:pPr>
+    <w:r/>
+  </w:p>
+</w:ftr>
+</file>
+
+<file path=word/footer2.xml><?xml version="1.0" encoding="utf-8"?>
+<w:ftr xmlns:wpc="http://schemas.microsoft.com/office/word/2010/wordprocessingCanvas" xmlns:mc="http://schemas.openxmlformats.org/markup-compatibility/2006" xmlns:o="urn:schemas-microsoft-com:office:office" xmlns:r="http://schemas.openxmlformats.org/officeDocument/2006/relationships" xmlns:m="http://schemas.openxmlformats.org/officeDocument/2006/math" xmlns:v="urn:schemas-microsoft-com:vml" xmlns:wp14="http://schemas.microsoft.com/office/word/2010/wordprocessingDrawing" xmlns:wp="http://schemas.openxmlformats.org/drawingml/2006/wordprocessingDrawing" xmlns:w10="urn:schemas-microsoft-com:office:word" xmlns:w="http://schemas.openxmlformats.org/wordprocessingml/2006/main" xmlns:w14="http://schemas.microsoft.com/office/word/2010/wordml" xmlns:w15="http://schemas.microsoft.com/office/word/2012/wordml" xmlns:wpg="http://schemas.microsoft.com/office/word/2010/wordprocessingGroup" xmlns:wpi="http://schemas.microsoft.com/office/word/2010/wordprocessingInk" xmlns:wne="http://schemas.microsoft.com/office/word/2006/wordml" xmlns:a="http://schemas.openxmlformats.org/drawingml/2006/main" xmlns:wps="http://schemas.microsoft.com/office/word/2010/wordprocessingShape" mc:Ignorable="w14 w15 wp14">
+  <w:p>
+    <w:pPr>
+      <w:pStyle w:val="635"/>
+    </w:pPr>
+    <w:r/>
+    <w:r/>
+  </w:p>
+</w:ftr>
+</file>
+
 <file path=word/footnotes.xml><?xml version="1.0" encoding="utf-8"?>
 <w:footnotes xmlns:wpc="http://schemas.microsoft.com/office/word/2010/wordprocessingCanvas" xmlns:mc="http://schemas.openxmlformats.org/markup-compatibility/2006" xmlns:o="urn:schemas-microsoft-com:office:office" xmlns:r="http://schemas.openxmlformats.org/officeDocument/2006/relationships" xmlns:m="http://schemas.openxmlformats.org/officeDocument/2006/math" xmlns:v="urn:schemas-microsoft-com:vml" xmlns:wp14="http://schemas.microsoft.com/office/word/2010/wordprocessingDrawing" xmlns:wp="http://schemas.openxmlformats.org/drawingml/2006/wordprocessingDrawing" xmlns:w10="urn:schemas-microsoft-com:office:word" xmlns:w="http://schemas.openxmlformats.org/wordprocessingml/2006/main" xmlns:w14="http://schemas.microsoft.com/office/word/2010/wordml" xmlns:w15="http://schemas.microsoft.com/office/word/2012/wordml" xmlns:wpg="http://schemas.microsoft.com/office/word/2010/wordprocessingGroup" xmlns:wpi="http://schemas.microsoft.com/office/word/2010/wordprocessingInk" xmlns:wne="http://schemas.microsoft.com/office/word/2006/wordml" xmlns:a="http://schemas.openxmlformats.org/drawingml/2006/main" xmlns:wps="http://schemas.microsoft.com/office/word/2010/wordprocessingShape" mc:Ignorable="w14 w15 wp14">
   <w:footnote w:type="separator" w:id="-1">
@@ -5239,6 +6509,18 @@
     </w:p>
   </w:footnote>
 </w:footnotes>
+</file>
+
+<file path=word/header1.xml><?xml version="1.0" encoding="utf-8"?>
+<w:hdr xmlns:wpc="http://schemas.microsoft.com/office/word/2010/wordprocessingCanvas" xmlns:mc="http://schemas.openxmlformats.org/markup-compatibility/2006" xmlns:o="urn:schemas-microsoft-com:office:office" xmlns:r="http://schemas.openxmlformats.org/officeDocument/2006/relationships" xmlns:m="http://schemas.openxmlformats.org/officeDocument/2006/math" xmlns:v="urn:schemas-microsoft-com:vml" xmlns:wp14="http://schemas.microsoft.com/office/word/2010/wordprocessingDrawing" xmlns:wp="http://schemas.openxmlformats.org/drawingml/2006/wordprocessingDrawing" xmlns:w10="urn:schemas-microsoft-com:office:word" xmlns:w="http://schemas.openxmlformats.org/wordprocessingml/2006/main" xmlns:w14="http://schemas.microsoft.com/office/word/2010/wordml" xmlns:w15="http://schemas.microsoft.com/office/word/2012/wordml" xmlns:wpg="http://schemas.microsoft.com/office/word/2010/wordprocessingGroup" xmlns:wpi="http://schemas.microsoft.com/office/word/2010/wordprocessingInk" xmlns:wne="http://schemas.microsoft.com/office/word/2006/wordml" xmlns:a="http://schemas.openxmlformats.org/drawingml/2006/main" xmlns:wps="http://schemas.microsoft.com/office/word/2010/wordprocessingShape" mc:Ignorable="w14 w15 wp14">
+  <w:p>
+    <w:pPr>
+      <w:pStyle w:val="636"/>
+    </w:pPr>
+    <w:r/>
+    <w:r/>
+  </w:p>
+</w:hdr>
 </file>
 
 <file path=word/numbering.xml><?xml version="1.0" encoding="utf-8"?>
@@ -5477,7 +6759,7 @@
     <w:lvl w:ilvl="0">
       <w:start w:val="1"/>
       <w:numFmt w:val="bullet"/>
-      <w:pStyle w:val="632"/>
+      <w:pStyle w:val="642"/>
       <w:isLgl w:val="false"/>
       <w:suff w:val="tab"/>
       <w:lvlText w:val="·"/>
@@ -6300,9 +7582,9 @@
     <w:lsdException w:name="Bibliography" w:uiPriority="37"/>
     <w:lsdException w:name="TOC Heading" w:uiPriority="39" w:qFormat="1"/>
   </w:latentStyles>
-  <w:style w:type="character" w:styleId="453">
+  <w:style w:type="character" w:styleId="463">
     <w:name w:val="Heading 1 Char"/>
-    <w:link w:val="614"/>
+    <w:link w:val="624"/>
     <w:uiPriority w:val="9"/>
     <w:rPr>
       <w:rFonts w:ascii="Arial" w:hAnsi="Arial" w:cs="Arial" w:eastAsia="Arial"/>
@@ -6310,18 +7592,18 @@
       <w:szCs w:val="40"/>
     </w:rPr>
   </w:style>
-  <w:style w:type="character" w:styleId="454">
+  <w:style w:type="character" w:styleId="464">
     <w:name w:val="Heading 2 Char"/>
-    <w:link w:val="615"/>
+    <w:link w:val="625"/>
     <w:uiPriority w:val="9"/>
     <w:rPr>
       <w:rFonts w:ascii="Arial" w:hAnsi="Arial" w:cs="Arial" w:eastAsia="Arial"/>
       <w:sz w:val="34"/>
     </w:rPr>
   </w:style>
-  <w:style w:type="character" w:styleId="455">
+  <w:style w:type="character" w:styleId="465">
     <w:name w:val="Heading 3 Char"/>
-    <w:link w:val="616"/>
+    <w:link w:val="626"/>
     <w:uiPriority w:val="9"/>
     <w:rPr>
       <w:rFonts w:ascii="Arial" w:hAnsi="Arial" w:cs="Arial" w:eastAsia="Arial"/>
@@ -6329,9 +7611,9 @@
       <w:szCs w:val="30"/>
     </w:rPr>
   </w:style>
-  <w:style w:type="character" w:styleId="456">
+  <w:style w:type="character" w:styleId="466">
     <w:name w:val="Heading 4 Char"/>
-    <w:link w:val="617"/>
+    <w:link w:val="627"/>
     <w:uiPriority w:val="9"/>
     <w:rPr>
       <w:rFonts w:ascii="Arial" w:hAnsi="Arial" w:cs="Arial" w:eastAsia="Arial"/>
@@ -6341,9 +7623,9 @@
       <w:szCs w:val="26"/>
     </w:rPr>
   </w:style>
-  <w:style w:type="character" w:styleId="457">
+  <w:style w:type="character" w:styleId="467">
     <w:name w:val="Heading 5 Char"/>
-    <w:link w:val="618"/>
+    <w:link w:val="628"/>
     <w:uiPriority w:val="9"/>
     <w:rPr>
       <w:rFonts w:ascii="Arial" w:hAnsi="Arial" w:cs="Arial" w:eastAsia="Arial"/>
@@ -6353,9 +7635,9 @@
       <w:szCs w:val="24"/>
     </w:rPr>
   </w:style>
-  <w:style w:type="character" w:styleId="458">
+  <w:style w:type="character" w:styleId="468">
     <w:name w:val="Heading 6 Char"/>
-    <w:link w:val="619"/>
+    <w:link w:val="629"/>
     <w:uiPriority w:val="9"/>
     <w:rPr>
       <w:rFonts w:ascii="Arial" w:hAnsi="Arial" w:cs="Arial" w:eastAsia="Arial"/>
@@ -6365,9 +7647,9 @@
       <w:szCs w:val="22"/>
     </w:rPr>
   </w:style>
-  <w:style w:type="character" w:styleId="459">
+  <w:style w:type="character" w:styleId="469">
     <w:name w:val="Heading 7 Char"/>
-    <w:link w:val="620"/>
+    <w:link w:val="630"/>
     <w:uiPriority w:val="9"/>
     <w:rPr>
       <w:rFonts w:ascii="Arial" w:hAnsi="Arial" w:cs="Arial" w:eastAsia="Arial"/>
@@ -6379,9 +7661,9 @@
       <w:szCs w:val="22"/>
     </w:rPr>
   </w:style>
-  <w:style w:type="character" w:styleId="460">
+  <w:style w:type="character" w:styleId="470">
     <w:name w:val="Heading 8 Char"/>
-    <w:link w:val="621"/>
+    <w:link w:val="631"/>
     <w:uiPriority w:val="9"/>
     <w:rPr>
       <w:rFonts w:ascii="Arial" w:hAnsi="Arial" w:cs="Arial" w:eastAsia="Arial"/>
@@ -6391,9 +7673,9 @@
       <w:szCs w:val="22"/>
     </w:rPr>
   </w:style>
-  <w:style w:type="character" w:styleId="461">
+  <w:style w:type="character" w:styleId="471">
     <w:name w:val="Heading 9 Char"/>
-    <w:link w:val="622"/>
+    <w:link w:val="632"/>
     <w:uiPriority w:val="9"/>
     <w:rPr>
       <w:rFonts w:ascii="Arial" w:hAnsi="Arial" w:cs="Arial" w:eastAsia="Arial"/>
@@ -6403,54 +7685,54 @@
       <w:szCs w:val="21"/>
     </w:rPr>
   </w:style>
-  <w:style w:type="character" w:styleId="462">
+  <w:style w:type="character" w:styleId="472">
     <w:name w:val="Title Char"/>
-    <w:link w:val="631"/>
+    <w:link w:val="641"/>
     <w:uiPriority w:val="10"/>
     <w:rPr>
       <w:sz w:val="48"/>
       <w:szCs w:val="48"/>
     </w:rPr>
   </w:style>
-  <w:style w:type="character" w:styleId="463">
+  <w:style w:type="character" w:styleId="473">
     <w:name w:val="Subtitle Char"/>
-    <w:link w:val="629"/>
+    <w:link w:val="639"/>
     <w:uiPriority w:val="11"/>
     <w:rPr>
       <w:sz w:val="24"/>
       <w:szCs w:val="24"/>
     </w:rPr>
   </w:style>
-  <w:style w:type="character" w:styleId="464">
+  <w:style w:type="character" w:styleId="474">
     <w:name w:val="Quote Char"/>
-    <w:link w:val="628"/>
+    <w:link w:val="638"/>
     <w:uiPriority w:val="29"/>
     <w:rPr>
       <w:i/>
     </w:rPr>
   </w:style>
-  <w:style w:type="character" w:styleId="465">
+  <w:style w:type="character" w:styleId="475">
     <w:name w:val="Intense Quote Char"/>
-    <w:link w:val="630"/>
+    <w:link w:val="640"/>
     <w:uiPriority w:val="30"/>
     <w:rPr>
       <w:i/>
     </w:rPr>
   </w:style>
-  <w:style w:type="character" w:styleId="466">
+  <w:style w:type="character" w:styleId="476">
     <w:name w:val="Header Char"/>
-    <w:link w:val="626"/>
+    <w:link w:val="636"/>
     <w:uiPriority w:val="99"/>
   </w:style>
-  <w:style w:type="character" w:styleId="467">
+  <w:style w:type="character" w:styleId="477">
     <w:name w:val="Footer Char"/>
-    <w:link w:val="625"/>
+    <w:link w:val="635"/>
     <w:uiPriority w:val="99"/>
   </w:style>
-  <w:style w:type="paragraph" w:styleId="468">
+  <w:style w:type="paragraph" w:styleId="478">
     <w:name w:val="Caption"/>
-    <w:basedOn w:val="613"/>
-    <w:next w:val="613"/>
+    <w:basedOn w:val="623"/>
+    <w:next w:val="623"/>
     <w:qFormat/>
     <w:uiPriority w:val="35"/>
     <w:semiHidden/>
@@ -6466,15 +7748,15 @@
       <w:spacing w:lineRule="auto" w:line="276"/>
     </w:pPr>
   </w:style>
-  <w:style w:type="character" w:styleId="469">
+  <w:style w:type="character" w:styleId="479">
     <w:name w:val="Caption Char"/>
-    <w:basedOn w:val="468"/>
-    <w:link w:val="625"/>
+    <w:basedOn w:val="478"/>
+    <w:link w:val="635"/>
     <w:uiPriority w:val="99"/>
   </w:style>
-  <w:style w:type="table" w:styleId="470">
+  <w:style w:type="table" w:styleId="480">
     <w:name w:val="Table Grid"/>
-    <w:basedOn w:val="623"/>
+    <w:basedOn w:val="633"/>
     <w:uiPriority w:val="59"/>
     <w:pPr>
       <w:spacing w:lineRule="auto" w:line="240" w:after="0"/>
@@ -6497,9 +7779,9 @@
       </w:tblCellMar>
     </w:tblPr>
   </w:style>
-  <w:style w:type="table" w:styleId="471">
+  <w:style w:type="table" w:styleId="481">
     <w:name w:val="Table Grid Light"/>
-    <w:basedOn w:val="623"/>
+    <w:basedOn w:val="633"/>
     <w:uiPriority w:val="59"/>
     <w:pPr>
       <w:spacing w:lineRule="auto" w:line="240" w:after="0"/>
@@ -6522,9 +7804,9 @@
       </w:tblCellMar>
     </w:tblPr>
   </w:style>
-  <w:style w:type="table" w:styleId="472">
+  <w:style w:type="table" w:styleId="482">
     <w:name w:val="Plain Table 1"/>
-    <w:basedOn w:val="623"/>
+    <w:basedOn w:val="633"/>
     <w:uiPriority w:val="59"/>
     <w:pPr>
       <w:spacing w:lineRule="auto" w:line="240" w:after="0"/>
@@ -6589,9 +7871,9 @@
       </w:rPr>
     </w:tblStylePr>
   </w:style>
-  <w:style w:type="table" w:styleId="473">
+  <w:style w:type="table" w:styleId="483">
     <w:name w:val="Plain Table 2"/>
-    <w:basedOn w:val="623"/>
+    <w:basedOn w:val="633"/>
     <w:uiPriority w:val="59"/>
     <w:pPr>
       <w:spacing w:lineRule="auto" w:line="240" w:after="0"/>
@@ -6674,9 +7956,9 @@
       </w:rPr>
     </w:tblStylePr>
   </w:style>
-  <w:style w:type="table" w:styleId="474">
+  <w:style w:type="table" w:styleId="484">
     <w:name w:val="Plain Table 3"/>
-    <w:basedOn w:val="623"/>
+    <w:basedOn w:val="633"/>
     <w:uiPriority w:val="99"/>
     <w:pPr>
       <w:spacing w:lineRule="auto" w:line="240" w:after="0"/>
@@ -6751,9 +8033,9 @@
       </w:rPr>
     </w:tblStylePr>
   </w:style>
-  <w:style w:type="table" w:styleId="475">
+  <w:style w:type="table" w:styleId="485">
     <w:name w:val="Plain Table 4"/>
-    <w:basedOn w:val="623"/>
+    <w:basedOn w:val="633"/>
     <w:uiPriority w:val="99"/>
     <w:pPr>
       <w:spacing w:lineRule="auto" w:line="240" w:after="0"/>
@@ -6808,9 +8090,9 @@
       </w:rPr>
     </w:tblStylePr>
   </w:style>
-  <w:style w:type="table" w:styleId="476">
+  <w:style w:type="table" w:styleId="486">
     <w:name w:val="Plain Table 5"/>
-    <w:basedOn w:val="623"/>
+    <w:basedOn w:val="633"/>
     <w:uiPriority w:val="99"/>
     <w:pPr>
       <w:spacing w:lineRule="auto" w:line="240" w:after="0"/>
@@ -6896,9 +8178,9 @@
       </w:tcPr>
     </w:tblStylePr>
   </w:style>
-  <w:style w:type="table" w:styleId="477">
+  <w:style w:type="table" w:styleId="487">
     <w:name w:val="Grid Table 1 Light"/>
-    <w:basedOn w:val="623"/>
+    <w:basedOn w:val="633"/>
     <w:uiPriority w:val="99"/>
     <w:pPr>
       <w:spacing w:lineRule="auto" w:line="240" w:after="0"/>
@@ -6961,9 +8243,9 @@
       </w:rPr>
     </w:tblStylePr>
   </w:style>
-  <w:style w:type="table" w:styleId="478">
+  <w:style w:type="table" w:styleId="488">
     <w:name w:val="Grid Table 1 Light - Accent 1"/>
-    <w:basedOn w:val="623"/>
+    <w:basedOn w:val="633"/>
     <w:uiPriority w:val="99"/>
     <w:pPr>
       <w:spacing w:lineRule="auto" w:line="240" w:after="0"/>
@@ -7026,9 +8308,9 @@
       </w:rPr>
     </w:tblStylePr>
   </w:style>
-  <w:style w:type="table" w:styleId="479">
+  <w:style w:type="table" w:styleId="489">
     <w:name w:val="Grid Table 1 Light - Accent 2"/>
-    <w:basedOn w:val="623"/>
+    <w:basedOn w:val="633"/>
     <w:uiPriority w:val="99"/>
     <w:pPr>
       <w:spacing w:lineRule="auto" w:line="240" w:after="0"/>
@@ -7091,9 +8373,9 @@
       </w:rPr>
     </w:tblStylePr>
   </w:style>
-  <w:style w:type="table" w:styleId="480">
+  <w:style w:type="table" w:styleId="490">
     <w:name w:val="Grid Table 1 Light - Accent 3"/>
-    <w:basedOn w:val="623"/>
+    <w:basedOn w:val="633"/>
     <w:uiPriority w:val="99"/>
     <w:pPr>
       <w:spacing w:lineRule="auto" w:line="240" w:after="0"/>
@@ -7156,9 +8438,9 @@
       </w:rPr>
     </w:tblStylePr>
   </w:style>
-  <w:style w:type="table" w:styleId="481">
+  <w:style w:type="table" w:styleId="491">
     <w:name w:val="Grid Table 1 Light - Accent 4"/>
-    <w:basedOn w:val="623"/>
+    <w:basedOn w:val="633"/>
     <w:uiPriority w:val="99"/>
     <w:pPr>
       <w:spacing w:lineRule="auto" w:line="240" w:after="0"/>
@@ -7221,9 +8503,9 @@
       </w:rPr>
     </w:tblStylePr>
   </w:style>
-  <w:style w:type="table" w:styleId="482">
+  <w:style w:type="table" w:styleId="492">
     <w:name w:val="Grid Table 1 Light - Accent 5"/>
-    <w:basedOn w:val="623"/>
+    <w:basedOn w:val="633"/>
     <w:uiPriority w:val="99"/>
     <w:pPr>
       <w:spacing w:lineRule="auto" w:line="240" w:after="0"/>
@@ -7286,9 +8568,9 @@
       </w:rPr>
     </w:tblStylePr>
   </w:style>
-  <w:style w:type="table" w:styleId="483">
+  <w:style w:type="table" w:styleId="493">
     <w:name w:val="Grid Table 1 Light - Accent 6"/>
-    <w:basedOn w:val="623"/>
+    <w:basedOn w:val="633"/>
     <w:uiPriority w:val="99"/>
     <w:pPr>
       <w:spacing w:lineRule="auto" w:line="240" w:after="0"/>
@@ -7351,9 +8633,9 @@
       </w:rPr>
     </w:tblStylePr>
   </w:style>
-  <w:style w:type="table" w:styleId="484">
+  <w:style w:type="table" w:styleId="494">
     <w:name w:val="Grid Table 2"/>
-    <w:basedOn w:val="623"/>
+    <w:basedOn w:val="633"/>
     <w:uiPriority w:val="99"/>
     <w:pPr>
       <w:spacing w:lineRule="auto" w:line="240" w:after="0"/>
@@ -7431,9 +8713,9 @@
       </w:tcPr>
     </w:tblStylePr>
   </w:style>
-  <w:style w:type="table" w:styleId="485">
+  <w:style w:type="table" w:styleId="495">
     <w:name w:val="Grid Table 2 - Accent 1"/>
-    <w:basedOn w:val="623"/>
+    <w:basedOn w:val="633"/>
     <w:uiPriority w:val="99"/>
     <w:pPr>
       <w:spacing w:lineRule="auto" w:line="240" w:after="0"/>
@@ -7511,9 +8793,9 @@
       </w:tcPr>
     </w:tblStylePr>
   </w:style>
-  <w:style w:type="table" w:styleId="486">
+  <w:style w:type="table" w:styleId="496">
     <w:name w:val="Grid Table 2 - Accent 2"/>
-    <w:basedOn w:val="623"/>
+    <w:basedOn w:val="633"/>
     <w:uiPriority w:val="99"/>
     <w:pPr>
       <w:spacing w:lineRule="auto" w:line="240" w:after="0"/>
@@ -7591,9 +8873,9 @@
       </w:tcPr>
     </w:tblStylePr>
   </w:style>
-  <w:style w:type="table" w:styleId="487">
+  <w:style w:type="table" w:styleId="497">
     <w:name w:val="Grid Table 2 - Accent 3"/>
-    <w:basedOn w:val="623"/>
+    <w:basedOn w:val="633"/>
     <w:uiPriority w:val="99"/>
     <w:pPr>
       <w:spacing w:lineRule="auto" w:line="240" w:after="0"/>
@@ -7671,9 +8953,9 @@
       </w:tcPr>
     </w:tblStylePr>
   </w:style>
-  <w:style w:type="table" w:styleId="488">
+  <w:style w:type="table" w:styleId="498">
     <w:name w:val="Grid Table 2 - Accent 4"/>
-    <w:basedOn w:val="623"/>
+    <w:basedOn w:val="633"/>
     <w:uiPriority w:val="99"/>
     <w:pPr>
       <w:spacing w:lineRule="auto" w:line="240" w:after="0"/>
@@ -7751,9 +9033,9 @@
       </w:tcPr>
     </w:tblStylePr>
   </w:style>
-  <w:style w:type="table" w:styleId="489">
+  <w:style w:type="table" w:styleId="499">
     <w:name w:val="Grid Table 2 - Accent 5"/>
-    <w:basedOn w:val="623"/>
+    <w:basedOn w:val="633"/>
     <w:uiPriority w:val="99"/>
     <w:pPr>
       <w:spacing w:lineRule="auto" w:line="240" w:after="0"/>
@@ -7831,9 +9113,9 @@
       </w:tcPr>
     </w:tblStylePr>
   </w:style>
-  <w:style w:type="table" w:styleId="490">
+  <w:style w:type="table" w:styleId="500">
     <w:name w:val="Grid Table 2 - Accent 6"/>
-    <w:basedOn w:val="623"/>
+    <w:basedOn w:val="633"/>
     <w:uiPriority w:val="99"/>
     <w:pPr>
       <w:spacing w:lineRule="auto" w:line="240" w:after="0"/>
@@ -7911,9 +9193,9 @@
       </w:tcPr>
     </w:tblStylePr>
   </w:style>
-  <w:style w:type="table" w:styleId="491">
+  <w:style w:type="table" w:styleId="501">
     <w:name w:val="Grid Table 3"/>
-    <w:basedOn w:val="623"/>
+    <w:basedOn w:val="633"/>
     <w:uiPriority w:val="99"/>
     <w:pPr>
       <w:spacing w:lineRule="auto" w:line="240" w:after="0"/>
@@ -8012,9 +9294,9 @@
       </w:tcPr>
     </w:tblStylePr>
   </w:style>
-  <w:style w:type="table" w:styleId="492">
+  <w:style w:type="table" w:styleId="502">
     <w:name w:val="Grid Table 3 - Accent 1"/>
-    <w:basedOn w:val="623"/>
+    <w:basedOn w:val="633"/>
     <w:uiPriority w:val="99"/>
     <w:pPr>
       <w:spacing w:lineRule="auto" w:line="240" w:after="0"/>
@@ -8113,9 +9395,9 @@
       </w:tcPr>
     </w:tblStylePr>
   </w:style>
-  <w:style w:type="table" w:styleId="493">
+  <w:style w:type="table" w:styleId="503">
     <w:name w:val="Grid Table 3 - Accent 2"/>
-    <w:basedOn w:val="623"/>
+    <w:basedOn w:val="633"/>
     <w:uiPriority w:val="99"/>
     <w:pPr>
       <w:spacing w:lineRule="auto" w:line="240" w:after="0"/>
@@ -8214,9 +9496,9 @@
       </w:tcPr>
     </w:tblStylePr>
   </w:style>
-  <w:style w:type="table" w:styleId="494">
+  <w:style w:type="table" w:styleId="504">
     <w:name w:val="Grid Table 3 - Accent 3"/>
-    <w:basedOn w:val="623"/>
+    <w:basedOn w:val="633"/>
     <w:uiPriority w:val="99"/>
     <w:pPr>
       <w:spacing w:lineRule="auto" w:line="240" w:after="0"/>
@@ -8315,9 +9597,9 @@
       </w:tcPr>
     </w:tblStylePr>
   </w:style>
-  <w:style w:type="table" w:styleId="495">
+  <w:style w:type="table" w:styleId="505">
     <w:name w:val="Grid Table 3 - Accent 4"/>
-    <w:basedOn w:val="623"/>
+    <w:basedOn w:val="633"/>
     <w:uiPriority w:val="99"/>
     <w:pPr>
       <w:spacing w:lineRule="auto" w:line="240" w:after="0"/>
@@ -8416,9 +9698,9 @@
       </w:tcPr>
     </w:tblStylePr>
   </w:style>
-  <w:style w:type="table" w:styleId="496">
+  <w:style w:type="table" w:styleId="506">
     <w:name w:val="Grid Table 3 - Accent 5"/>
-    <w:basedOn w:val="623"/>
+    <w:basedOn w:val="633"/>
     <w:uiPriority w:val="99"/>
     <w:pPr>
       <w:spacing w:lineRule="auto" w:line="240" w:after="0"/>
@@ -8517,9 +9799,9 @@
       </w:tcPr>
     </w:tblStylePr>
   </w:style>
-  <w:style w:type="table" w:styleId="497">
+  <w:style w:type="table" w:styleId="507">
     <w:name w:val="Grid Table 3 - Accent 6"/>
-    <w:basedOn w:val="623"/>
+    <w:basedOn w:val="633"/>
     <w:uiPriority w:val="99"/>
     <w:pPr>
       <w:spacing w:lineRule="auto" w:line="240" w:after="0"/>
@@ -8618,9 +9900,9 @@
       </w:tcPr>
     </w:tblStylePr>
   </w:style>
-  <w:style w:type="table" w:styleId="498">
+  <w:style w:type="table" w:styleId="508">
     <w:name w:val="Grid Table 4"/>
-    <w:basedOn w:val="623"/>
+    <w:basedOn w:val="633"/>
     <w:uiPriority w:val="59"/>
     <w:pPr>
       <w:spacing w:lineRule="auto" w:line="240" w:after="0"/>
@@ -8699,9 +9981,9 @@
       </w:tcPr>
     </w:tblStylePr>
   </w:style>
-  <w:style w:type="table" w:styleId="499">
+  <w:style w:type="table" w:styleId="509">
     <w:name w:val="Grid Table 4 - Accent 1"/>
-    <w:basedOn w:val="623"/>
+    <w:basedOn w:val="633"/>
     <w:uiPriority w:val="59"/>
     <w:pPr>
       <w:spacing w:lineRule="auto" w:line="240" w:after="0"/>
@@ -8780,9 +10062,9 @@
       </w:tcPr>
     </w:tblStylePr>
   </w:style>
-  <w:style w:type="table" w:styleId="500">
+  <w:style w:type="table" w:styleId="510">
     <w:name w:val="Grid Table 4 - Accent 2"/>
-    <w:basedOn w:val="623"/>
+    <w:basedOn w:val="633"/>
     <w:uiPriority w:val="59"/>
     <w:pPr>
       <w:spacing w:lineRule="auto" w:line="240" w:after="0"/>
@@ -8861,9 +10143,9 @@
       </w:tcPr>
     </w:tblStylePr>
   </w:style>
-  <w:style w:type="table" w:styleId="501">
+  <w:style w:type="table" w:styleId="511">
     <w:name w:val="Grid Table 4 - Accent 3"/>
-    <w:basedOn w:val="623"/>
+    <w:basedOn w:val="633"/>
     <w:uiPriority w:val="59"/>
     <w:pPr>
       <w:spacing w:lineRule="auto" w:line="240" w:after="0"/>
@@ -8942,9 +10224,9 @@
       </w:tcPr>
     </w:tblStylePr>
   </w:style>
-  <w:style w:type="table" w:styleId="502">
+  <w:style w:type="table" w:styleId="512">
     <w:name w:val="Grid Table 4 - Accent 4"/>
-    <w:basedOn w:val="623"/>
+    <w:basedOn w:val="633"/>
     <w:uiPriority w:val="59"/>
     <w:pPr>
       <w:spacing w:lineRule="auto" w:line="240" w:after="0"/>
@@ -9023,9 +10305,9 @@
       </w:tcPr>
     </w:tblStylePr>
   </w:style>
-  <w:style w:type="table" w:styleId="503">
+  <w:style w:type="table" w:styleId="513">
     <w:name w:val="Grid Table 4 - Accent 5"/>
-    <w:basedOn w:val="623"/>
+    <w:basedOn w:val="633"/>
     <w:uiPriority w:val="59"/>
     <w:pPr>
       <w:spacing w:lineRule="auto" w:line="240" w:after="0"/>
@@ -9104,9 +10386,9 @@
       </w:tcPr>
     </w:tblStylePr>
   </w:style>
-  <w:style w:type="table" w:styleId="504">
+  <w:style w:type="table" w:styleId="514">
     <w:name w:val="Grid Table 4 - Accent 6"/>
-    <w:basedOn w:val="623"/>
+    <w:basedOn w:val="633"/>
     <w:uiPriority w:val="59"/>
     <w:pPr>
       <w:spacing w:lineRule="auto" w:line="240" w:after="0"/>
@@ -9185,9 +10467,9 @@
       </w:tcPr>
     </w:tblStylePr>
   </w:style>
-  <w:style w:type="table" w:styleId="505">
+  <w:style w:type="table" w:styleId="515">
     <w:name w:val="Grid Table 5 Dark"/>
-    <w:basedOn w:val="623"/>
+    <w:basedOn w:val="633"/>
     <w:uiPriority w:val="99"/>
     <w:pPr>
       <w:spacing w:lineRule="auto" w:line="240" w:after="0"/>
@@ -9264,9 +10546,9 @@
       </w:tcPr>
     </w:tblStylePr>
   </w:style>
-  <w:style w:type="table" w:styleId="506">
+  <w:style w:type="table" w:styleId="516">
     <w:name w:val="Grid Table 5 Dark- Accent 1"/>
-    <w:basedOn w:val="623"/>
+    <w:basedOn w:val="633"/>
     <w:uiPriority w:val="99"/>
     <w:pPr>
       <w:spacing w:lineRule="auto" w:line="240" w:after="0"/>
@@ -9343,9 +10625,9 @@
       </w:tcPr>
     </w:tblStylePr>
   </w:style>
-  <w:style w:type="table" w:styleId="507">
+  <w:style w:type="table" w:styleId="517">
     <w:name w:val="Grid Table 5 Dark - Accent 2"/>
-    <w:basedOn w:val="623"/>
+    <w:basedOn w:val="633"/>
     <w:uiPriority w:val="99"/>
     <w:pPr>
       <w:spacing w:lineRule="auto" w:line="240" w:after="0"/>
@@ -9422,9 +10704,9 @@
       </w:tcPr>
     </w:tblStylePr>
   </w:style>
-  <w:style w:type="table" w:styleId="508">
+  <w:style w:type="table" w:styleId="518">
     <w:name w:val="Grid Table 5 Dark - Accent 3"/>
-    <w:basedOn w:val="623"/>
+    <w:basedOn w:val="633"/>
     <w:uiPriority w:val="99"/>
     <w:pPr>
       <w:spacing w:lineRule="auto" w:line="240" w:after="0"/>
@@ -9501,9 +10783,9 @@
       </w:tcPr>
     </w:tblStylePr>
   </w:style>
-  <w:style w:type="table" w:styleId="509">
+  <w:style w:type="table" w:styleId="519">
     <w:name w:val="Grid Table 5 Dark- Accent 4"/>
-    <w:basedOn w:val="623"/>
+    <w:basedOn w:val="633"/>
     <w:uiPriority w:val="99"/>
     <w:pPr>
       <w:spacing w:lineRule="auto" w:line="240" w:after="0"/>
@@ -9580,9 +10862,9 @@
       </w:tcPr>
     </w:tblStylePr>
   </w:style>
-  <w:style w:type="table" w:styleId="510">
+  <w:style w:type="table" w:styleId="520">
     <w:name w:val="Grid Table 5 Dark - Accent 5"/>
-    <w:basedOn w:val="623"/>
+    <w:basedOn w:val="633"/>
     <w:uiPriority w:val="99"/>
     <w:pPr>
       <w:spacing w:lineRule="auto" w:line="240" w:after="0"/>
@@ -9659,9 +10941,9 @@
       </w:tcPr>
     </w:tblStylePr>
   </w:style>
-  <w:style w:type="table" w:styleId="511">
+  <w:style w:type="table" w:styleId="521">
     <w:name w:val="Grid Table 5 Dark - Accent 6"/>
-    <w:basedOn w:val="623"/>
+    <w:basedOn w:val="633"/>
     <w:uiPriority w:val="99"/>
     <w:pPr>
       <w:spacing w:lineRule="auto" w:line="240" w:after="0"/>
@@ -9738,9 +11020,9 @@
       </w:tcPr>
     </w:tblStylePr>
   </w:style>
-  <w:style w:type="table" w:styleId="512">
+  <w:style w:type="table" w:styleId="522">
     <w:name w:val="Grid Table 6 Colorful"/>
-    <w:basedOn w:val="623"/>
+    <w:basedOn w:val="633"/>
     <w:uiPriority w:val="99"/>
     <w:pPr>
       <w:spacing w:lineRule="auto" w:line="240" w:after="0"/>
@@ -9817,9 +11099,9 @@
       </w:rPr>
     </w:tblStylePr>
   </w:style>
-  <w:style w:type="table" w:styleId="513">
+  <w:style w:type="table" w:styleId="523">
     <w:name w:val="Grid Table 6 Colorful - Accent 1"/>
-    <w:basedOn w:val="623"/>
+    <w:basedOn w:val="633"/>
     <w:uiPriority w:val="99"/>
     <w:pPr>
       <w:spacing w:lineRule="auto" w:line="240" w:after="0"/>
@@ -9896,9 +11178,9 @@
       </w:rPr>
     </w:tblStylePr>
   </w:style>
-  <w:style w:type="table" w:styleId="514">
+  <w:style w:type="table" w:styleId="524">
     <w:name w:val="Grid Table 6 Colorful - Accent 2"/>
-    <w:basedOn w:val="623"/>
+    <w:basedOn w:val="633"/>
     <w:uiPriority w:val="99"/>
     <w:pPr>
       <w:spacing w:lineRule="auto" w:line="240" w:after="0"/>
@@ -9975,9 +11257,9 @@
       </w:rPr>
     </w:tblStylePr>
   </w:style>
-  <w:style w:type="table" w:styleId="515">
+  <w:style w:type="table" w:styleId="525">
     <w:name w:val="Grid Table 6 Colorful - Accent 3"/>
-    <w:basedOn w:val="623"/>
+    <w:basedOn w:val="633"/>
     <w:uiPriority w:val="99"/>
     <w:pPr>
       <w:spacing w:lineRule="auto" w:line="240" w:after="0"/>
@@ -10054,9 +11336,9 @@
       </w:rPr>
     </w:tblStylePr>
   </w:style>
-  <w:style w:type="table" w:styleId="516">
+  <w:style w:type="table" w:styleId="526">
     <w:name w:val="Grid Table 6 Colorful - Accent 4"/>
-    <w:basedOn w:val="623"/>
+    <w:basedOn w:val="633"/>
     <w:uiPriority w:val="99"/>
     <w:pPr>
       <w:spacing w:lineRule="auto" w:line="240" w:after="0"/>
@@ -10133,9 +11415,9 @@
       </w:rPr>
     </w:tblStylePr>
   </w:style>
-  <w:style w:type="table" w:styleId="517">
+  <w:style w:type="table" w:styleId="527">
     <w:name w:val="Grid Table 6 Colorful - Accent 5"/>
-    <w:basedOn w:val="623"/>
+    <w:basedOn w:val="633"/>
     <w:uiPriority w:val="99"/>
     <w:pPr>
       <w:spacing w:lineRule="auto" w:line="240" w:after="0"/>
@@ -10212,9 +11494,9 @@
       </w:rPr>
     </w:tblStylePr>
   </w:style>
-  <w:style w:type="table" w:styleId="518">
+  <w:style w:type="table" w:styleId="528">
     <w:name w:val="Grid Table 6 Colorful - Accent 6"/>
-    <w:basedOn w:val="623"/>
+    <w:basedOn w:val="633"/>
     <w:uiPriority w:val="99"/>
     <w:pPr>
       <w:spacing w:lineRule="auto" w:line="240" w:after="0"/>
@@ -10291,9 +11573,9 @@
       </w:rPr>
     </w:tblStylePr>
   </w:style>
-  <w:style w:type="table" w:styleId="519">
+  <w:style w:type="table" w:styleId="529">
     <w:name w:val="Grid Table 7 Colorful"/>
-    <w:basedOn w:val="623"/>
+    <w:basedOn w:val="633"/>
     <w:uiPriority w:val="99"/>
     <w:pPr>
       <w:spacing w:lineRule="auto" w:line="240" w:after="0"/>
@@ -10403,9 +11685,9 @@
       </w:tcPr>
     </w:tblStylePr>
   </w:style>
-  <w:style w:type="table" w:styleId="520">
+  <w:style w:type="table" w:styleId="530">
     <w:name w:val="Grid Table 7 Colorful - Accent 1"/>
-    <w:basedOn w:val="623"/>
+    <w:basedOn w:val="633"/>
     <w:uiPriority w:val="99"/>
     <w:pPr>
       <w:spacing w:lineRule="auto" w:line="240" w:after="0"/>
@@ -10515,9 +11797,9 @@
       </w:tcPr>
     </w:tblStylePr>
   </w:style>
-  <w:style w:type="table" w:styleId="521">
+  <w:style w:type="table" w:styleId="531">
     <w:name w:val="Grid Table 7 Colorful - Accent 2"/>
-    <w:basedOn w:val="623"/>
+    <w:basedOn w:val="633"/>
     <w:uiPriority w:val="99"/>
     <w:pPr>
       <w:spacing w:lineRule="auto" w:line="240" w:after="0"/>
@@ -10627,9 +11909,9 @@
       </w:tcPr>
     </w:tblStylePr>
   </w:style>
-  <w:style w:type="table" w:styleId="522">
+  <w:style w:type="table" w:styleId="532">
     <w:name w:val="Grid Table 7 Colorful - Accent 3"/>
-    <w:basedOn w:val="623"/>
+    <w:basedOn w:val="633"/>
     <w:uiPriority w:val="99"/>
     <w:pPr>
       <w:spacing w:lineRule="auto" w:line="240" w:after="0"/>
@@ -10739,9 +12021,9 @@
       </w:tcPr>
     </w:tblStylePr>
   </w:style>
-  <w:style w:type="table" w:styleId="523">
+  <w:style w:type="table" w:styleId="533">
     <w:name w:val="Grid Table 7 Colorful - Accent 4"/>
-    <w:basedOn w:val="623"/>
+    <w:basedOn w:val="633"/>
     <w:uiPriority w:val="99"/>
     <w:pPr>
       <w:spacing w:lineRule="auto" w:line="240" w:after="0"/>
@@ -10851,9 +12133,9 @@
       </w:tcPr>
     </w:tblStylePr>
   </w:style>
-  <w:style w:type="table" w:styleId="524">
+  <w:style w:type="table" w:styleId="534">
     <w:name w:val="Grid Table 7 Colorful - Accent 5"/>
-    <w:basedOn w:val="623"/>
+    <w:basedOn w:val="633"/>
     <w:uiPriority w:val="99"/>
     <w:pPr>
       <w:spacing w:lineRule="auto" w:line="240" w:after="0"/>
@@ -10963,9 +12245,9 @@
       </w:tcPr>
     </w:tblStylePr>
   </w:style>
-  <w:style w:type="table" w:styleId="525">
+  <w:style w:type="table" w:styleId="535">
     <w:name w:val="Grid Table 7 Colorful - Accent 6"/>
-    <w:basedOn w:val="623"/>
+    <w:basedOn w:val="633"/>
     <w:uiPriority w:val="99"/>
     <w:pPr>
       <w:spacing w:lineRule="auto" w:line="240" w:after="0"/>
@@ -11075,9 +12357,9 @@
       </w:tcPr>
     </w:tblStylePr>
   </w:style>
-  <w:style w:type="table" w:styleId="526">
+  <w:style w:type="table" w:styleId="536">
     <w:name w:val="List Table 1 Light"/>
-    <w:basedOn w:val="623"/>
+    <w:basedOn w:val="633"/>
     <w:uiPriority w:val="99"/>
     <w:pPr>
       <w:spacing w:lineRule="auto" w:line="240" w:after="0"/>
@@ -11138,9 +12420,9 @@
       </w:tcPr>
     </w:tblStylePr>
   </w:style>
-  <w:style w:type="table" w:styleId="527">
+  <w:style w:type="table" w:styleId="537">
     <w:name w:val="List Table 1 Light - Accent 1"/>
-    <w:basedOn w:val="623"/>
+    <w:basedOn w:val="633"/>
     <w:uiPriority w:val="99"/>
     <w:pPr>
       <w:spacing w:lineRule="auto" w:line="240" w:after="0"/>
@@ -11201,9 +12483,9 @@
       </w:tcPr>
     </w:tblStylePr>
   </w:style>
-  <w:style w:type="table" w:styleId="528">
+  <w:style w:type="table" w:styleId="538">
     <w:name w:val="List Table 1 Light - Accent 2"/>
-    <w:basedOn w:val="623"/>
+    <w:basedOn w:val="633"/>
     <w:uiPriority w:val="99"/>
     <w:pPr>
       <w:spacing w:lineRule="auto" w:line="240" w:after="0"/>
@@ -11264,9 +12546,9 @@
       </w:tcPr>
     </w:tblStylePr>
   </w:style>
-  <w:style w:type="table" w:styleId="529">
+  <w:style w:type="table" w:styleId="539">
     <w:name w:val="List Table 1 Light - Accent 3"/>
-    <w:basedOn w:val="623"/>
+    <w:basedOn w:val="633"/>
     <w:uiPriority w:val="99"/>
     <w:pPr>
       <w:spacing w:lineRule="auto" w:line="240" w:after="0"/>
@@ -11327,9 +12609,9 @@
       </w:tcPr>
     </w:tblStylePr>
   </w:style>
-  <w:style w:type="table" w:styleId="530">
+  <w:style w:type="table" w:styleId="540">
     <w:name w:val="List Table 1 Light - Accent 4"/>
-    <w:basedOn w:val="623"/>
+    <w:basedOn w:val="633"/>
     <w:uiPriority w:val="99"/>
     <w:pPr>
       <w:spacing w:lineRule="auto" w:line="240" w:after="0"/>
@@ -11390,9 +12672,9 @@
       </w:tcPr>
     </w:tblStylePr>
   </w:style>
-  <w:style w:type="table" w:styleId="531">
+  <w:style w:type="table" w:styleId="541">
     <w:name w:val="List Table 1 Light - Accent 5"/>
-    <w:basedOn w:val="623"/>
+    <w:basedOn w:val="633"/>
     <w:uiPriority w:val="99"/>
     <w:pPr>
       <w:spacing w:lineRule="auto" w:line="240" w:after="0"/>
@@ -11453,9 +12735,9 @@
       </w:tcPr>
     </w:tblStylePr>
   </w:style>
-  <w:style w:type="table" w:styleId="532">
+  <w:style w:type="table" w:styleId="542">
     <w:name w:val="List Table 1 Light - Accent 6"/>
-    <w:basedOn w:val="623"/>
+    <w:basedOn w:val="633"/>
     <w:uiPriority w:val="99"/>
     <w:pPr>
       <w:spacing w:lineRule="auto" w:line="240" w:after="0"/>
@@ -11516,9 +12798,9 @@
       </w:tcPr>
     </w:tblStylePr>
   </w:style>
-  <w:style w:type="table" w:styleId="533">
+  <w:style w:type="table" w:styleId="543">
     <w:name w:val="List Table 2"/>
-    <w:basedOn w:val="623"/>
+    <w:basedOn w:val="633"/>
     <w:uiPriority w:val="99"/>
     <w:pPr>
       <w:spacing w:lineRule="auto" w:line="240" w:after="0"/>
@@ -11602,9 +12884,9 @@
       </w:tcPr>
     </w:tblStylePr>
   </w:style>
-  <w:style w:type="table" w:styleId="534">
+  <w:style w:type="table" w:styleId="544">
     <w:name w:val="List Table 2 - Accent 1"/>
-    <w:basedOn w:val="623"/>
+    <w:basedOn w:val="633"/>
     <w:uiPriority w:val="99"/>
     <w:pPr>
       <w:spacing w:lineRule="auto" w:line="240" w:after="0"/>
@@ -11688,9 +12970,9 @@
       </w:tcPr>
     </w:tblStylePr>
   </w:style>
-  <w:style w:type="table" w:styleId="535">
+  <w:style w:type="table" w:styleId="545">
     <w:name w:val="List Table 2 - Accent 2"/>
-    <w:basedOn w:val="623"/>
+    <w:basedOn w:val="633"/>
     <w:uiPriority w:val="99"/>
     <w:pPr>
       <w:spacing w:lineRule="auto" w:line="240" w:after="0"/>
@@ -11774,9 +13056,9 @@
       </w:tcPr>
     </w:tblStylePr>
   </w:style>
-  <w:style w:type="table" w:styleId="536">
+  <w:style w:type="table" w:styleId="546">
     <w:name w:val="List Table 2 - Accent 3"/>
-    <w:basedOn w:val="623"/>
+    <w:basedOn w:val="633"/>
     <w:uiPriority w:val="99"/>
     <w:pPr>
       <w:spacing w:lineRule="auto" w:line="240" w:after="0"/>
@@ -11860,9 +13142,9 @@
       </w:tcPr>
     </w:tblStylePr>
   </w:style>
-  <w:style w:type="table" w:styleId="537">
+  <w:style w:type="table" w:styleId="547">
     <w:name w:val="List Table 2 - Accent 4"/>
-    <w:basedOn w:val="623"/>
+    <w:basedOn w:val="633"/>
     <w:uiPriority w:val="99"/>
     <w:pPr>
       <w:spacing w:lineRule="auto" w:line="240" w:after="0"/>
@@ -11946,9 +13228,9 @@
       </w:tcPr>
     </w:tblStylePr>
   </w:style>
-  <w:style w:type="table" w:styleId="538">
+  <w:style w:type="table" w:styleId="548">
     <w:name w:val="List Table 2 - Accent 5"/>
-    <w:basedOn w:val="623"/>
+    <w:basedOn w:val="633"/>
     <w:uiPriority w:val="99"/>
     <w:pPr>
       <w:spacing w:lineRule="auto" w:line="240" w:after="0"/>
@@ -12032,9 +13314,9 @@
       </w:tcPr>
     </w:tblStylePr>
   </w:style>
-  <w:style w:type="table" w:styleId="539">
+  <w:style w:type="table" w:styleId="549">
     <w:name w:val="List Table 2 - Accent 6"/>
-    <w:basedOn w:val="623"/>
+    <w:basedOn w:val="633"/>
     <w:uiPriority w:val="99"/>
     <w:pPr>
       <w:spacing w:lineRule="auto" w:line="240" w:after="0"/>
@@ -12118,9 +13400,9 @@
       </w:tcPr>
     </w:tblStylePr>
   </w:style>
-  <w:style w:type="table" w:styleId="540">
+  <w:style w:type="table" w:styleId="550">
     <w:name w:val="List Table 3"/>
-    <w:basedOn w:val="623"/>
+    <w:basedOn w:val="633"/>
     <w:uiPriority w:val="99"/>
     <w:pPr>
       <w:spacing w:lineRule="auto" w:line="240" w:after="0"/>
@@ -12192,9 +13474,9 @@
       </w:rPr>
     </w:tblStylePr>
   </w:style>
-  <w:style w:type="table" w:styleId="541">
+  <w:style w:type="table" w:styleId="551">
     <w:name w:val="List Table 3 - Accent 1"/>
-    <w:basedOn w:val="623"/>
+    <w:basedOn w:val="633"/>
     <w:uiPriority w:val="99"/>
     <w:pPr>
       <w:spacing w:lineRule="auto" w:line="240" w:after="0"/>
@@ -12266,9 +13548,9 @@
       </w:rPr>
     </w:tblStylePr>
   </w:style>
-  <w:style w:type="table" w:styleId="542">
+  <w:style w:type="table" w:styleId="552">
     <w:name w:val="List Table 3 - Accent 2"/>
-    <w:basedOn w:val="623"/>
+    <w:basedOn w:val="633"/>
     <w:uiPriority w:val="99"/>
     <w:pPr>
       <w:spacing w:lineRule="auto" w:line="240" w:after="0"/>
@@ -12340,9 +13622,9 @@
       </w:rPr>
     </w:tblStylePr>
   </w:style>
-  <w:style w:type="table" w:styleId="543">
+  <w:style w:type="table" w:styleId="553">
     <w:name w:val="List Table 3 - Accent 3"/>
-    <w:basedOn w:val="623"/>
+    <w:basedOn w:val="633"/>
     <w:uiPriority w:val="99"/>
     <w:pPr>
       <w:spacing w:lineRule="auto" w:line="240" w:after="0"/>
@@ -12414,9 +13696,9 @@
       </w:rPr>
     </w:tblStylePr>
   </w:style>
-  <w:style w:type="table" w:styleId="544">
+  <w:style w:type="table" w:styleId="554">
     <w:name w:val="List Table 3 - Accent 4"/>
-    <w:basedOn w:val="623"/>
+    <w:basedOn w:val="633"/>
     <w:uiPriority w:val="99"/>
     <w:pPr>
       <w:spacing w:lineRule="auto" w:line="240" w:after="0"/>
@@ -12488,9 +13770,9 @@
       </w:rPr>
     </w:tblStylePr>
   </w:style>
-  <w:style w:type="table" w:styleId="545">
+  <w:style w:type="table" w:styleId="555">
     <w:name w:val="List Table 3 - Accent 5"/>
-    <w:basedOn w:val="623"/>
+    <w:basedOn w:val="633"/>
     <w:uiPriority w:val="99"/>
     <w:pPr>
       <w:spacing w:lineRule="auto" w:line="240" w:after="0"/>
@@ -12562,9 +13844,9 @@
       </w:rPr>
     </w:tblStylePr>
   </w:style>
-  <w:style w:type="table" w:styleId="546">
+  <w:style w:type="table" w:styleId="556">
     <w:name w:val="List Table 3 - Accent 6"/>
-    <w:basedOn w:val="623"/>
+    <w:basedOn w:val="633"/>
     <w:uiPriority w:val="99"/>
     <w:pPr>
       <w:spacing w:lineRule="auto" w:line="240" w:after="0"/>
@@ -12636,9 +13918,9 @@
       </w:rPr>
     </w:tblStylePr>
   </w:style>
-  <w:style w:type="table" w:styleId="547">
+  <w:style w:type="table" w:styleId="557">
     <w:name w:val="List Table 4"/>
-    <w:basedOn w:val="623"/>
+    <w:basedOn w:val="633"/>
     <w:uiPriority w:val="99"/>
     <w:pPr>
       <w:spacing w:lineRule="auto" w:line="240" w:after="0"/>
@@ -12705,9 +13987,9 @@
       </w:rPr>
     </w:tblStylePr>
   </w:style>
-  <w:style w:type="table" w:styleId="548">
+  <w:style w:type="table" w:styleId="558">
     <w:name w:val="List Table 4 - Accent 1"/>
-    <w:basedOn w:val="623"/>
+    <w:basedOn w:val="633"/>
     <w:uiPriority w:val="99"/>
     <w:pPr>
       <w:spacing w:lineRule="auto" w:line="240" w:after="0"/>
@@ -12774,9 +14056,9 @@
       </w:rPr>
     </w:tblStylePr>
   </w:style>
-  <w:style w:type="table" w:styleId="549">
+  <w:style w:type="table" w:styleId="559">
     <w:name w:val="List Table 4 - Accent 2"/>
-    <w:basedOn w:val="623"/>
+    <w:basedOn w:val="633"/>
     <w:uiPriority w:val="99"/>
     <w:pPr>
       <w:spacing w:lineRule="auto" w:line="240" w:after="0"/>
@@ -12843,9 +14125,9 @@
       </w:rPr>
     </w:tblStylePr>
   </w:style>
-  <w:style w:type="table" w:styleId="550">
+  <w:style w:type="table" w:styleId="560">
     <w:name w:val="List Table 4 - Accent 3"/>
-    <w:basedOn w:val="623"/>
+    <w:basedOn w:val="633"/>
     <w:uiPriority w:val="99"/>
     <w:pPr>
       <w:spacing w:lineRule="auto" w:line="240" w:after="0"/>
@@ -12912,9 +14194,9 @@
       </w:rPr>
     </w:tblStylePr>
   </w:style>
-  <w:style w:type="table" w:styleId="551">
+  <w:style w:type="table" w:styleId="561">
     <w:name w:val="List Table 4 - Accent 4"/>
-    <w:basedOn w:val="623"/>
+    <w:basedOn w:val="633"/>
     <w:uiPriority w:val="99"/>
     <w:pPr>
       <w:spacing w:lineRule="auto" w:line="240" w:after="0"/>
@@ -12981,9 +14263,9 @@
       </w:rPr>
     </w:tblStylePr>
   </w:style>
-  <w:style w:type="table" w:styleId="552">
+  <w:style w:type="table" w:styleId="562">
     <w:name w:val="List Table 4 - Accent 5"/>
-    <w:basedOn w:val="623"/>
+    <w:basedOn w:val="633"/>
     <w:uiPriority w:val="99"/>
     <w:pPr>
       <w:spacing w:lineRule="auto" w:line="240" w:after="0"/>
@@ -13050,9 +14332,9 @@
       </w:rPr>
     </w:tblStylePr>
   </w:style>
-  <w:style w:type="table" w:styleId="553">
+  <w:style w:type="table" w:styleId="563">
     <w:name w:val="List Table 4 - Accent 6"/>
-    <w:basedOn w:val="623"/>
+    <w:basedOn w:val="633"/>
     <w:uiPriority w:val="99"/>
     <w:pPr>
       <w:spacing w:lineRule="auto" w:line="240" w:after="0"/>
@@ -13119,9 +14401,9 @@
       </w:rPr>
     </w:tblStylePr>
   </w:style>
-  <w:style w:type="table" w:styleId="554">
+  <w:style w:type="table" w:styleId="564">
     <w:name w:val="List Table 5 Dark"/>
-    <w:basedOn w:val="623"/>
+    <w:basedOn w:val="633"/>
     <w:uiPriority w:val="99"/>
     <w:pPr>
       <w:spacing w:lineRule="auto" w:line="240" w:after="0"/>
@@ -13226,9 +14508,9 @@
       </w:rPr>
     </w:tblStylePr>
   </w:style>
-  <w:style w:type="table" w:styleId="555">
+  <w:style w:type="table" w:styleId="565">
     <w:name w:val="List Table 5 Dark - Accent 1"/>
-    <w:basedOn w:val="623"/>
+    <w:basedOn w:val="633"/>
     <w:uiPriority w:val="99"/>
     <w:pPr>
       <w:spacing w:lineRule="auto" w:line="240" w:after="0"/>
@@ -13333,9 +14615,9 @@
       </w:rPr>
     </w:tblStylePr>
   </w:style>
-  <w:style w:type="table" w:styleId="556">
+  <w:style w:type="table" w:styleId="566">
     <w:name w:val="List Table 5 Dark - Accent 2"/>
-    <w:basedOn w:val="623"/>
+    <w:basedOn w:val="633"/>
     <w:uiPriority w:val="99"/>
     <w:pPr>
       <w:spacing w:lineRule="auto" w:line="240" w:after="0"/>
@@ -13440,9 +14722,9 @@
       </w:rPr>
     </w:tblStylePr>
   </w:style>
-  <w:style w:type="table" w:styleId="557">
+  <w:style w:type="table" w:styleId="567">
     <w:name w:val="List Table 5 Dark - Accent 3"/>
-    <w:basedOn w:val="623"/>
+    <w:basedOn w:val="633"/>
     <w:uiPriority w:val="99"/>
     <w:pPr>
       <w:spacing w:lineRule="auto" w:line="240" w:after="0"/>
@@ -13547,9 +14829,9 @@
       </w:rPr>
     </w:tblStylePr>
   </w:style>
-  <w:style w:type="table" w:styleId="558">
+  <w:style w:type="table" w:styleId="568">
     <w:name w:val="List Table 5 Dark - Accent 4"/>
-    <w:basedOn w:val="623"/>
+    <w:basedOn w:val="633"/>
     <w:uiPriority w:val="99"/>
     <w:pPr>
       <w:spacing w:lineRule="auto" w:line="240" w:after="0"/>
@@ -13654,9 +14936,9 @@
       </w:rPr>
     </w:tblStylePr>
   </w:style>
-  <w:style w:type="table" w:styleId="559">
+  <w:style w:type="table" w:styleId="569">
     <w:name w:val="List Table 5 Dark - Accent 5"/>
-    <w:basedOn w:val="623"/>
+    <w:basedOn w:val="633"/>
     <w:uiPriority w:val="99"/>
     <w:pPr>
       <w:spacing w:lineRule="auto" w:line="240" w:after="0"/>
@@ -13761,9 +15043,9 @@
       </w:rPr>
     </w:tblStylePr>
   </w:style>
-  <w:style w:type="table" w:styleId="560">
+  <w:style w:type="table" w:styleId="570">
     <w:name w:val="List Table 5 Dark - Accent 6"/>
-    <w:basedOn w:val="623"/>
+    <w:basedOn w:val="633"/>
     <w:uiPriority w:val="99"/>
     <w:pPr>
       <w:spacing w:lineRule="auto" w:line="240" w:after="0"/>
@@ -13868,9 +15150,9 @@
       </w:rPr>
     </w:tblStylePr>
   </w:style>
-  <w:style w:type="table" w:styleId="561">
+  <w:style w:type="table" w:styleId="571">
     <w:name w:val="List Table 6 Colorful"/>
-    <w:basedOn w:val="623"/>
+    <w:basedOn w:val="633"/>
     <w:uiPriority w:val="99"/>
     <w:pPr>
       <w:spacing w:lineRule="auto" w:line="240" w:after="0"/>
@@ -13941,9 +15223,9 @@
       </w:tcPr>
     </w:tblStylePr>
   </w:style>
-  <w:style w:type="table" w:styleId="562">
+  <w:style w:type="table" w:styleId="572">
     <w:name w:val="List Table 6 Colorful - Accent 1"/>
-    <w:basedOn w:val="623"/>
+    <w:basedOn w:val="633"/>
     <w:uiPriority w:val="99"/>
     <w:pPr>
       <w:spacing w:lineRule="auto" w:line="240" w:after="0"/>
@@ -14014,9 +15296,9 @@
       </w:tcPr>
     </w:tblStylePr>
   </w:style>
-  <w:style w:type="table" w:styleId="563">
+  <w:style w:type="table" w:styleId="573">
     <w:name w:val="List Table 6 Colorful - Accent 2"/>
-    <w:basedOn w:val="623"/>
+    <w:basedOn w:val="633"/>
     <w:uiPriority w:val="99"/>
     <w:pPr>
       <w:spacing w:lineRule="auto" w:line="240" w:after="0"/>
@@ -14087,9 +15369,9 @@
       </w:tcPr>
     </w:tblStylePr>
   </w:style>
-  <w:style w:type="table" w:styleId="564">
+  <w:style w:type="table" w:styleId="574">
     <w:name w:val="List Table 6 Colorful - Accent 3"/>
-    <w:basedOn w:val="623"/>
+    <w:basedOn w:val="633"/>
     <w:uiPriority w:val="99"/>
     <w:pPr>
       <w:spacing w:lineRule="auto" w:line="240" w:after="0"/>
@@ -14160,9 +15442,9 @@
       </w:tcPr>
     </w:tblStylePr>
   </w:style>
-  <w:style w:type="table" w:styleId="565">
+  <w:style w:type="table" w:styleId="575">
     <w:name w:val="List Table 6 Colorful - Accent 4"/>
-    <w:basedOn w:val="623"/>
+    <w:basedOn w:val="633"/>
     <w:uiPriority w:val="99"/>
     <w:pPr>
       <w:spacing w:lineRule="auto" w:line="240" w:after="0"/>
@@ -14233,9 +15515,9 @@
       </w:tcPr>
     </w:tblStylePr>
   </w:style>
-  <w:style w:type="table" w:styleId="566">
+  <w:style w:type="table" w:styleId="576">
     <w:name w:val="List Table 6 Colorful - Accent 5"/>
-    <w:basedOn w:val="623"/>
+    <w:basedOn w:val="633"/>
     <w:uiPriority w:val="99"/>
     <w:pPr>
       <w:spacing w:lineRule="auto" w:line="240" w:after="0"/>
@@ -14306,9 +15588,9 @@
       </w:tcPr>
     </w:tblStylePr>
   </w:style>
-  <w:style w:type="table" w:styleId="567">
+  <w:style w:type="table" w:styleId="577">
     <w:name w:val="List Table 6 Colorful - Accent 6"/>
-    <w:basedOn w:val="623"/>
+    <w:basedOn w:val="633"/>
     <w:uiPriority w:val="99"/>
     <w:pPr>
       <w:spacing w:lineRule="auto" w:line="240" w:after="0"/>
@@ -14379,9 +15661,9 @@
       </w:tcPr>
     </w:tblStylePr>
   </w:style>
-  <w:style w:type="table" w:styleId="568">
+  <w:style w:type="table" w:styleId="578">
     <w:name w:val="List Table 7 Colorful"/>
-    <w:basedOn w:val="623"/>
+    <w:basedOn w:val="633"/>
     <w:uiPriority w:val="99"/>
     <w:pPr>
       <w:spacing w:lineRule="auto" w:line="240" w:after="0"/>
@@ -14495,9 +15777,9 @@
       </w:rPr>
     </w:tblStylePr>
   </w:style>
-  <w:style w:type="table" w:styleId="569">
+  <w:style w:type="table" w:styleId="579">
     <w:name w:val="List Table 7 Colorful - Accent 1"/>
-    <w:basedOn w:val="623"/>
+    <w:basedOn w:val="633"/>
     <w:uiPriority w:val="99"/>
     <w:pPr>
       <w:spacing w:lineRule="auto" w:line="240" w:after="0"/>
@@ -14611,9 +15893,9 @@
       </w:rPr>
     </w:tblStylePr>
   </w:style>
-  <w:style w:type="table" w:styleId="570">
+  <w:style w:type="table" w:styleId="580">
     <w:name w:val="List Table 7 Colorful - Accent 2"/>
-    <w:basedOn w:val="623"/>
+    <w:basedOn w:val="633"/>
     <w:uiPriority w:val="99"/>
     <w:pPr>
       <w:spacing w:lineRule="auto" w:line="240" w:after="0"/>
@@ -14727,9 +16009,9 @@
       </w:rPr>
     </w:tblStylePr>
   </w:style>
-  <w:style w:type="table" w:styleId="571">
+  <w:style w:type="table" w:styleId="581">
     <w:name w:val="List Table 7 Colorful - Accent 3"/>
-    <w:basedOn w:val="623"/>
+    <w:basedOn w:val="633"/>
     <w:uiPriority w:val="99"/>
     <w:pPr>
       <w:spacing w:lineRule="auto" w:line="240" w:after="0"/>
@@ -14843,9 +16125,9 @@
       </w:rPr>
     </w:tblStylePr>
   </w:style>
-  <w:style w:type="table" w:styleId="572">
+  <w:style w:type="table" w:styleId="582">
     <w:name w:val="List Table 7 Colorful - Accent 4"/>
-    <w:basedOn w:val="623"/>
+    <w:basedOn w:val="633"/>
     <w:uiPriority w:val="99"/>
     <w:pPr>
       <w:spacing w:lineRule="auto" w:line="240" w:after="0"/>
@@ -14959,9 +16241,9 @@
       </w:rPr>
     </w:tblStylePr>
   </w:style>
-  <w:style w:type="table" w:styleId="573">
+  <w:style w:type="table" w:styleId="583">
     <w:name w:val="List Table 7 Colorful - Accent 5"/>
-    <w:basedOn w:val="623"/>
+    <w:basedOn w:val="633"/>
     <w:uiPriority w:val="99"/>
     <w:pPr>
       <w:spacing w:lineRule="auto" w:line="240" w:after="0"/>
@@ -15075,9 +16357,9 @@
       </w:rPr>
     </w:tblStylePr>
   </w:style>
-  <w:style w:type="table" w:styleId="574">
+  <w:style w:type="table" w:styleId="584">
     <w:name w:val="List Table 7 Colorful - Accent 6"/>
-    <w:basedOn w:val="623"/>
+    <w:basedOn w:val="633"/>
     <w:uiPriority w:val="99"/>
     <w:pPr>
       <w:spacing w:lineRule="auto" w:line="240" w:after="0"/>
@@ -15191,9 +16473,9 @@
       </w:rPr>
     </w:tblStylePr>
   </w:style>
-  <w:style w:type="table" w:styleId="575">
+  <w:style w:type="table" w:styleId="585">
     <w:name w:val="Lined - Accent"/>
-    <w:basedOn w:val="623"/>
+    <w:basedOn w:val="633"/>
     <w:uiPriority w:val="99"/>
     <w:rPr>
       <w:color w:val="404040"/>
@@ -15281,9 +16563,9 @@
       </w:tcPr>
     </w:tblStylePr>
   </w:style>
-  <w:style w:type="table" w:styleId="576">
+  <w:style w:type="table" w:styleId="586">
     <w:name w:val="Lined - Accent 1"/>
-    <w:basedOn w:val="623"/>
+    <w:basedOn w:val="633"/>
     <w:uiPriority w:val="99"/>
     <w:rPr>
       <w:color w:val="404040"/>
@@ -15371,9 +16653,9 @@
       </w:tcPr>
     </w:tblStylePr>
   </w:style>
-  <w:style w:type="table" w:styleId="577">
+  <w:style w:type="table" w:styleId="587">
     <w:name w:val="Lined - Accent 2"/>
-    <w:basedOn w:val="623"/>
+    <w:basedOn w:val="633"/>
     <w:uiPriority w:val="99"/>
     <w:rPr>
       <w:color w:val="404040"/>
@@ -15461,9 +16743,9 @@
       </w:tcPr>
     </w:tblStylePr>
   </w:style>
-  <w:style w:type="table" w:styleId="578">
+  <w:style w:type="table" w:styleId="588">
     <w:name w:val="Lined - Accent 3"/>
-    <w:basedOn w:val="623"/>
+    <w:basedOn w:val="633"/>
     <w:uiPriority w:val="99"/>
     <w:rPr>
       <w:color w:val="404040"/>
@@ -15551,9 +16833,9 @@
       </w:tcPr>
     </w:tblStylePr>
   </w:style>
-  <w:style w:type="table" w:styleId="579">
+  <w:style w:type="table" w:styleId="589">
     <w:name w:val="Lined - Accent 4"/>
-    <w:basedOn w:val="623"/>
+    <w:basedOn w:val="633"/>
     <w:uiPriority w:val="99"/>
     <w:rPr>
       <w:color w:val="404040"/>
@@ -15641,9 +16923,9 @@
       </w:tcPr>
     </w:tblStylePr>
   </w:style>
-  <w:style w:type="table" w:styleId="580">
+  <w:style w:type="table" w:styleId="590">
     <w:name w:val="Lined - Accent 5"/>
-    <w:basedOn w:val="623"/>
+    <w:basedOn w:val="633"/>
     <w:uiPriority w:val="99"/>
     <w:rPr>
       <w:color w:val="404040"/>
@@ -15731,9 +17013,9 @@
       </w:tcPr>
     </w:tblStylePr>
   </w:style>
-  <w:style w:type="table" w:styleId="581">
+  <w:style w:type="table" w:styleId="591">
     <w:name w:val="Lined - Accent 6"/>
-    <w:basedOn w:val="623"/>
+    <w:basedOn w:val="633"/>
     <w:uiPriority w:val="99"/>
     <w:rPr>
       <w:color w:val="404040"/>
@@ -15821,9 +17103,9 @@
       </w:tcPr>
     </w:tblStylePr>
   </w:style>
-  <w:style w:type="table" w:styleId="582">
+  <w:style w:type="table" w:styleId="592">
     <w:name w:val="Bordered &amp; Lined - Accent"/>
-    <w:basedOn w:val="623"/>
+    <w:basedOn w:val="633"/>
     <w:uiPriority w:val="99"/>
     <w:rPr>
       <w:color w:val="404040"/>
@@ -15919,9 +17201,9 @@
       </w:tcPr>
     </w:tblStylePr>
   </w:style>
-  <w:style w:type="table" w:styleId="583">
+  <w:style w:type="table" w:styleId="593">
     <w:name w:val="Bordered &amp; Lined - Accent 1"/>
-    <w:basedOn w:val="623"/>
+    <w:basedOn w:val="633"/>
     <w:uiPriority w:val="99"/>
     <w:rPr>
       <w:color w:val="404040"/>
@@ -16017,9 +17299,9 @@
       </w:tcPr>
     </w:tblStylePr>
   </w:style>
-  <w:style w:type="table" w:styleId="584">
+  <w:style w:type="table" w:styleId="594">
     <w:name w:val="Bordered &amp; Lined - Accent 2"/>
-    <w:basedOn w:val="623"/>
+    <w:basedOn w:val="633"/>
     <w:uiPriority w:val="99"/>
     <w:rPr>
       <w:color w:val="404040"/>
@@ -16115,9 +17397,9 @@
       </w:tcPr>
     </w:tblStylePr>
   </w:style>
-  <w:style w:type="table" w:styleId="585">
+  <w:style w:type="table" w:styleId="595">
     <w:name w:val="Bordered &amp; Lined - Accent 3"/>
-    <w:basedOn w:val="623"/>
+    <w:basedOn w:val="633"/>
     <w:uiPriority w:val="99"/>
     <w:rPr>
       <w:color w:val="404040"/>
@@ -16213,9 +17495,9 @@
       </w:tcPr>
     </w:tblStylePr>
   </w:style>
-  <w:style w:type="table" w:styleId="586">
+  <w:style w:type="table" w:styleId="596">
     <w:name w:val="Bordered &amp; Lined - Accent 4"/>
-    <w:basedOn w:val="623"/>
+    <w:basedOn w:val="633"/>
     <w:uiPriority w:val="99"/>
     <w:rPr>
       <w:color w:val="404040"/>
@@ -16311,9 +17593,9 @@
       </w:tcPr>
     </w:tblStylePr>
   </w:style>
-  <w:style w:type="table" w:styleId="587">
+  <w:style w:type="table" w:styleId="597">
     <w:name w:val="Bordered &amp; Lined - Accent 5"/>
-    <w:basedOn w:val="623"/>
+    <w:basedOn w:val="633"/>
     <w:uiPriority w:val="99"/>
     <w:rPr>
       <w:color w:val="404040"/>
@@ -16409,9 +17691,9 @@
       </w:tcPr>
     </w:tblStylePr>
   </w:style>
-  <w:style w:type="table" w:styleId="588">
+  <w:style w:type="table" w:styleId="598">
     <w:name w:val="Bordered &amp; Lined - Accent 6"/>
-    <w:basedOn w:val="623"/>
+    <w:basedOn w:val="633"/>
     <w:uiPriority w:val="99"/>
     <w:rPr>
       <w:color w:val="404040"/>
@@ -16507,9 +17789,9 @@
       </w:tcPr>
     </w:tblStylePr>
   </w:style>
-  <w:style w:type="table" w:styleId="589">
+  <w:style w:type="table" w:styleId="599">
     <w:name w:val="Bordered"/>
-    <w:basedOn w:val="623"/>
+    <w:basedOn w:val="633"/>
     <w:uiPriority w:val="99"/>
     <w:pPr>
       <w:spacing w:lineRule="auto" w:line="240" w:after="0"/>
@@ -16586,9 +17868,9 @@
       </w:tcPr>
     </w:tblStylePr>
   </w:style>
-  <w:style w:type="table" w:styleId="590">
+  <w:style w:type="table" w:styleId="600">
     <w:name w:val="Bordered - Accent 1"/>
-    <w:basedOn w:val="623"/>
+    <w:basedOn w:val="633"/>
     <w:uiPriority w:val="99"/>
     <w:pPr>
       <w:spacing w:lineRule="auto" w:line="240" w:after="0"/>
@@ -16665,9 +17947,9 @@
       </w:tcPr>
     </w:tblStylePr>
   </w:style>
-  <w:style w:type="table" w:styleId="591">
+  <w:style w:type="table" w:styleId="601">
     <w:name w:val="Bordered - Accent 2"/>
-    <w:basedOn w:val="623"/>
+    <w:basedOn w:val="633"/>
     <w:uiPriority w:val="99"/>
     <w:pPr>
       <w:spacing w:lineRule="auto" w:line="240" w:after="0"/>
@@ -16744,9 +18026,9 @@
       </w:tcPr>
     </w:tblStylePr>
   </w:style>
-  <w:style w:type="table" w:styleId="592">
+  <w:style w:type="table" w:styleId="602">
     <w:name w:val="Bordered - Accent 3"/>
-    <w:basedOn w:val="623"/>
+    <w:basedOn w:val="633"/>
     <w:uiPriority w:val="99"/>
     <w:pPr>
       <w:spacing w:lineRule="auto" w:line="240" w:after="0"/>
@@ -16823,9 +18105,9 @@
       </w:tcPr>
     </w:tblStylePr>
   </w:style>
-  <w:style w:type="table" w:styleId="593">
+  <w:style w:type="table" w:styleId="603">
     <w:name w:val="Bordered - Accent 4"/>
-    <w:basedOn w:val="623"/>
+    <w:basedOn w:val="633"/>
     <w:uiPriority w:val="99"/>
     <w:pPr>
       <w:spacing w:lineRule="auto" w:line="240" w:after="0"/>
@@ -16902,9 +18184,9 @@
       </w:tcPr>
     </w:tblStylePr>
   </w:style>
-  <w:style w:type="table" w:styleId="594">
+  <w:style w:type="table" w:styleId="604">
     <w:name w:val="Bordered - Accent 5"/>
-    <w:basedOn w:val="623"/>
+    <w:basedOn w:val="633"/>
     <w:uiPriority w:val="99"/>
     <w:pPr>
       <w:spacing w:lineRule="auto" w:line="240" w:after="0"/>
@@ -16981,9 +18263,9 @@
       </w:tcPr>
     </w:tblStylePr>
   </w:style>
-  <w:style w:type="table" w:styleId="595">
+  <w:style w:type="table" w:styleId="605">
     <w:name w:val="Bordered - Accent 6"/>
-    <w:basedOn w:val="623"/>
+    <w:basedOn w:val="633"/>
     <w:uiPriority w:val="99"/>
     <w:pPr>
       <w:spacing w:lineRule="auto" w:line="240" w:after="0"/>
@@ -17060,7 +18342,7 @@
       </w:tcPr>
     </w:tblStylePr>
   </w:style>
-  <w:style w:type="character" w:styleId="596">
+  <w:style w:type="character" w:styleId="606">
     <w:name w:val="Hyperlink"/>
     <w:uiPriority w:val="99"/>
     <w:unhideWhenUsed/>
@@ -17069,10 +18351,10 @@
       <w:u w:val="single"/>
     </w:rPr>
   </w:style>
-  <w:style w:type="paragraph" w:styleId="597">
+  <w:style w:type="paragraph" w:styleId="607">
     <w:name w:val="footnote text"/>
-    <w:basedOn w:val="613"/>
-    <w:link w:val="598"/>
+    <w:basedOn w:val="623"/>
+    <w:link w:val="608"/>
     <w:uiPriority w:val="99"/>
     <w:semiHidden/>
     <w:unhideWhenUsed/>
@@ -17083,15 +18365,15 @@
       <w:spacing w:lineRule="auto" w:line="240" w:after="40"/>
     </w:pPr>
   </w:style>
-  <w:style w:type="character" w:styleId="598">
+  <w:style w:type="character" w:styleId="608">
     <w:name w:val="Footnote Text Char"/>
-    <w:link w:val="597"/>
+    <w:link w:val="607"/>
     <w:uiPriority w:val="99"/>
     <w:rPr>
       <w:sz w:val="18"/>
     </w:rPr>
   </w:style>
-  <w:style w:type="character" w:styleId="599">
+  <w:style w:type="character" w:styleId="609">
     <w:name w:val="footnote reference"/>
     <w:uiPriority w:val="99"/>
     <w:unhideWhenUsed/>
@@ -17099,10 +18381,10 @@
       <w:vertAlign w:val="superscript"/>
     </w:rPr>
   </w:style>
-  <w:style w:type="paragraph" w:styleId="600">
+  <w:style w:type="paragraph" w:styleId="610">
     <w:name w:val="endnote text"/>
-    <w:basedOn w:val="613"/>
-    <w:link w:val="601"/>
+    <w:basedOn w:val="623"/>
+    <w:link w:val="611"/>
     <w:uiPriority w:val="99"/>
     <w:semiHidden/>
     <w:unhideWhenUsed/>
@@ -17113,15 +18395,15 @@
       <w:spacing w:lineRule="auto" w:line="240" w:after="0"/>
     </w:pPr>
   </w:style>
-  <w:style w:type="character" w:styleId="601">
+  <w:style w:type="character" w:styleId="611">
     <w:name w:val="Endnote Text Char"/>
-    <w:link w:val="600"/>
+    <w:link w:val="610"/>
     <w:uiPriority w:val="99"/>
     <w:rPr>
       <w:sz w:val="20"/>
     </w:rPr>
   </w:style>
-  <w:style w:type="character" w:styleId="602">
+  <w:style w:type="character" w:styleId="612">
     <w:name w:val="endnote reference"/>
     <w:uiPriority w:val="99"/>
     <w:semiHidden/>
@@ -17130,10 +18412,10 @@
       <w:vertAlign w:val="superscript"/>
     </w:rPr>
   </w:style>
-  <w:style w:type="paragraph" w:styleId="603">
+  <w:style w:type="paragraph" w:styleId="613">
     <w:name w:val="toc 1"/>
-    <w:basedOn w:val="613"/>
-    <w:next w:val="613"/>
+    <w:basedOn w:val="623"/>
+    <w:next w:val="623"/>
     <w:uiPriority w:val="39"/>
     <w:unhideWhenUsed/>
     <w:pPr>
@@ -17141,10 +18423,10 @@
       <w:spacing w:after="57"/>
     </w:pPr>
   </w:style>
-  <w:style w:type="paragraph" w:styleId="604">
+  <w:style w:type="paragraph" w:styleId="614">
     <w:name w:val="toc 2"/>
-    <w:basedOn w:val="613"/>
-    <w:next w:val="613"/>
+    <w:basedOn w:val="623"/>
+    <w:next w:val="623"/>
     <w:uiPriority w:val="39"/>
     <w:unhideWhenUsed/>
     <w:pPr>
@@ -17152,10 +18434,10 @@
       <w:spacing w:after="57"/>
     </w:pPr>
   </w:style>
-  <w:style w:type="paragraph" w:styleId="605">
+  <w:style w:type="paragraph" w:styleId="615">
     <w:name w:val="toc 3"/>
-    <w:basedOn w:val="613"/>
-    <w:next w:val="613"/>
+    <w:basedOn w:val="623"/>
+    <w:next w:val="623"/>
     <w:uiPriority w:val="39"/>
     <w:unhideWhenUsed/>
     <w:pPr>
@@ -17163,10 +18445,10 @@
       <w:spacing w:after="57"/>
     </w:pPr>
   </w:style>
-  <w:style w:type="paragraph" w:styleId="606">
+  <w:style w:type="paragraph" w:styleId="616">
     <w:name w:val="toc 4"/>
-    <w:basedOn w:val="613"/>
-    <w:next w:val="613"/>
+    <w:basedOn w:val="623"/>
+    <w:next w:val="623"/>
     <w:uiPriority w:val="39"/>
     <w:unhideWhenUsed/>
     <w:pPr>
@@ -17174,10 +18456,10 @@
       <w:spacing w:after="57"/>
     </w:pPr>
   </w:style>
-  <w:style w:type="paragraph" w:styleId="607">
+  <w:style w:type="paragraph" w:styleId="617">
     <w:name w:val="toc 5"/>
-    <w:basedOn w:val="613"/>
-    <w:next w:val="613"/>
+    <w:basedOn w:val="623"/>
+    <w:next w:val="623"/>
     <w:uiPriority w:val="39"/>
     <w:unhideWhenUsed/>
     <w:pPr>
@@ -17185,10 +18467,10 @@
       <w:spacing w:after="57"/>
     </w:pPr>
   </w:style>
-  <w:style w:type="paragraph" w:styleId="608">
+  <w:style w:type="paragraph" w:styleId="618">
     <w:name w:val="toc 6"/>
-    <w:basedOn w:val="613"/>
-    <w:next w:val="613"/>
+    <w:basedOn w:val="623"/>
+    <w:next w:val="623"/>
     <w:uiPriority w:val="39"/>
     <w:unhideWhenUsed/>
     <w:pPr>
@@ -17196,10 +18478,10 @@
       <w:spacing w:after="57"/>
     </w:pPr>
   </w:style>
-  <w:style w:type="paragraph" w:styleId="609">
+  <w:style w:type="paragraph" w:styleId="619">
     <w:name w:val="toc 7"/>
-    <w:basedOn w:val="613"/>
-    <w:next w:val="613"/>
+    <w:basedOn w:val="623"/>
+    <w:next w:val="623"/>
     <w:uiPriority w:val="39"/>
     <w:unhideWhenUsed/>
     <w:pPr>
@@ -17207,10 +18489,10 @@
       <w:spacing w:after="57"/>
     </w:pPr>
   </w:style>
-  <w:style w:type="paragraph" w:styleId="610">
+  <w:style w:type="paragraph" w:styleId="620">
     <w:name w:val="toc 8"/>
-    <w:basedOn w:val="613"/>
-    <w:next w:val="613"/>
+    <w:basedOn w:val="623"/>
+    <w:next w:val="623"/>
     <w:uiPriority w:val="39"/>
     <w:unhideWhenUsed/>
     <w:pPr>
@@ -17218,10 +18500,10 @@
       <w:spacing w:after="57"/>
     </w:pPr>
   </w:style>
-  <w:style w:type="paragraph" w:styleId="611">
+  <w:style w:type="paragraph" w:styleId="621">
     <w:name w:val="toc 9"/>
-    <w:basedOn w:val="613"/>
-    <w:next w:val="613"/>
+    <w:basedOn w:val="623"/>
+    <w:next w:val="623"/>
     <w:uiPriority w:val="39"/>
     <w:unhideWhenUsed/>
     <w:pPr>
@@ -17229,12 +18511,12 @@
       <w:spacing w:after="57"/>
     </w:pPr>
   </w:style>
-  <w:style w:type="paragraph" w:styleId="612">
+  <w:style w:type="paragraph" w:styleId="622">
     <w:name w:val="TOC Heading"/>
     <w:uiPriority w:val="39"/>
     <w:unhideWhenUsed/>
   </w:style>
-  <w:style w:type="paragraph" w:styleId="613" w:default="1">
+  <w:style w:type="paragraph" w:styleId="623" w:default="1">
     <w:name w:val="Normal"/>
     <w:qFormat/>
     <w:rPr>
@@ -17248,10 +18530,10 @@
       <w:spacing w:lineRule="auto" w:line="360" w:after="0" w:afterAutospacing="0"/>
     </w:pPr>
   </w:style>
-  <w:style w:type="paragraph" w:styleId="614">
+  <w:style w:type="paragraph" w:styleId="624">
     <w:name w:val="Heading 1"/>
-    <w:basedOn w:val="613"/>
-    <w:next w:val="613"/>
+    <w:basedOn w:val="623"/>
+    <w:next w:val="623"/>
     <w:qFormat/>
     <w:uiPriority w:val="9"/>
     <w:rPr>
@@ -17271,19 +18553,19 @@
       <w:outlineLvl w:val="0"/>
     </w:pPr>
   </w:style>
-  <w:style w:type="paragraph" w:styleId="615">
+  <w:style w:type="paragraph" w:styleId="625">
     <w:name w:val="Heading 2"/>
-    <w:basedOn w:val="613"/>
-    <w:next w:val="613"/>
+    <w:basedOn w:val="623"/>
+    <w:next w:val="623"/>
     <w:qFormat/>
     <w:uiPriority w:val="9"/>
     <w:unhideWhenUsed/>
     <w:rPr>
-      <w:rFonts w:ascii="Arial" w:hAnsi="Arial" w:cs="Arial" w:eastAsia="Arial"/>
+      <w:rFonts w:ascii="Times New Roman" w:hAnsi="Times New Roman" w:cs="Times New Roman" w:eastAsia="Times New Roman"/>
       <w:b/>
       <w:bCs/>
       <w:color w:val="000000" w:themeColor="text1"/>
-      <w:sz w:val="40"/>
+      <w:sz w:val="28"/>
     </w:rPr>
     <w:pPr>
       <w:keepLines/>
@@ -17292,10 +18574,10 @@
       <w:outlineLvl w:val="1"/>
     </w:pPr>
   </w:style>
-  <w:style w:type="paragraph" w:styleId="616">
+  <w:style w:type="paragraph" w:styleId="626">
     <w:name w:val="Heading 3"/>
-    <w:basedOn w:val="613"/>
-    <w:next w:val="613"/>
+    <w:basedOn w:val="623"/>
+    <w:next w:val="623"/>
     <w:qFormat/>
     <w:uiPriority w:val="9"/>
     <w:unhideWhenUsed/>
@@ -17316,10 +18598,10 @@
       <w:outlineLvl w:val="2"/>
     </w:pPr>
   </w:style>
-  <w:style w:type="paragraph" w:styleId="617">
+  <w:style w:type="paragraph" w:styleId="627">
     <w:name w:val="Heading 4"/>
-    <w:basedOn w:val="613"/>
-    <w:next w:val="613"/>
+    <w:basedOn w:val="623"/>
+    <w:next w:val="623"/>
     <w:qFormat/>
     <w:uiPriority w:val="9"/>
     <w:unhideWhenUsed/>
@@ -17336,10 +18618,10 @@
       <w:outlineLvl w:val="3"/>
     </w:pPr>
   </w:style>
-  <w:style w:type="paragraph" w:styleId="618">
+  <w:style w:type="paragraph" w:styleId="628">
     <w:name w:val="Heading 5"/>
-    <w:basedOn w:val="613"/>
-    <w:next w:val="613"/>
+    <w:basedOn w:val="623"/>
+    <w:next w:val="623"/>
     <w:qFormat/>
     <w:uiPriority w:val="9"/>
     <w:unhideWhenUsed/>
@@ -17358,10 +18640,10 @@
       <w:outlineLvl w:val="4"/>
     </w:pPr>
   </w:style>
-  <w:style w:type="paragraph" w:styleId="619">
+  <w:style w:type="paragraph" w:styleId="629">
     <w:name w:val="Heading 6"/>
-    <w:basedOn w:val="613"/>
-    <w:next w:val="613"/>
+    <w:basedOn w:val="623"/>
+    <w:next w:val="623"/>
     <w:qFormat/>
     <w:uiPriority w:val="9"/>
     <w:unhideWhenUsed/>
@@ -17380,10 +18662,10 @@
       <w:outlineLvl w:val="5"/>
     </w:pPr>
   </w:style>
-  <w:style w:type="paragraph" w:styleId="620">
+  <w:style w:type="paragraph" w:styleId="630">
     <w:name w:val="Heading 7"/>
-    <w:basedOn w:val="613"/>
-    <w:next w:val="613"/>
+    <w:basedOn w:val="623"/>
+    <w:next w:val="623"/>
     <w:qFormat/>
     <w:uiPriority w:val="9"/>
     <w:unhideWhenUsed/>
@@ -17402,10 +18684,10 @@
       <w:outlineLvl w:val="6"/>
     </w:pPr>
   </w:style>
-  <w:style w:type="paragraph" w:styleId="621">
+  <w:style w:type="paragraph" w:styleId="631">
     <w:name w:val="Heading 8"/>
-    <w:basedOn w:val="613"/>
-    <w:next w:val="613"/>
+    <w:basedOn w:val="623"/>
+    <w:next w:val="623"/>
     <w:qFormat/>
     <w:uiPriority w:val="9"/>
     <w:unhideWhenUsed/>
@@ -17422,10 +18704,10 @@
       <w:outlineLvl w:val="7"/>
     </w:pPr>
   </w:style>
-  <w:style w:type="paragraph" w:styleId="622">
+  <w:style w:type="paragraph" w:styleId="632">
     <w:name w:val="Heading 9"/>
-    <w:basedOn w:val="613"/>
-    <w:next w:val="613"/>
+    <w:basedOn w:val="623"/>
+    <w:next w:val="623"/>
     <w:qFormat/>
     <w:uiPriority w:val="9"/>
     <w:unhideWhenUsed/>
@@ -17444,7 +18726,7 @@
       <w:outlineLvl w:val="8"/>
     </w:pPr>
   </w:style>
-  <w:style w:type="table" w:styleId="623" w:default="1">
+  <w:style w:type="table" w:styleId="633" w:default="1">
     <w:name w:val="Normal Table"/>
     <w:uiPriority w:val="99"/>
     <w:semiHidden/>
@@ -17459,15 +18741,15 @@
       </w:tblCellMar>
     </w:tblPr>
   </w:style>
-  <w:style w:type="numbering" w:styleId="624" w:default="1">
+  <w:style w:type="numbering" w:styleId="634" w:default="1">
     <w:name w:val="No List"/>
     <w:uiPriority w:val="99"/>
     <w:semiHidden/>
     <w:unhideWhenUsed/>
   </w:style>
-  <w:style w:type="paragraph" w:styleId="625">
+  <w:style w:type="paragraph" w:styleId="635">
     <w:name w:val="Footer"/>
-    <w:basedOn w:val="613"/>
+    <w:basedOn w:val="623"/>
     <w:uiPriority w:val="99"/>
     <w:unhideWhenUsed/>
     <w:pPr>
@@ -17478,9 +18760,9 @@
       </w:tabs>
     </w:pPr>
   </w:style>
-  <w:style w:type="paragraph" w:styleId="626">
+  <w:style w:type="paragraph" w:styleId="636">
     <w:name w:val="Header"/>
-    <w:basedOn w:val="613"/>
+    <w:basedOn w:val="623"/>
     <w:uiPriority w:val="99"/>
     <w:unhideWhenUsed/>
     <w:pPr>
@@ -17491,7 +18773,7 @@
       </w:tabs>
     </w:pPr>
   </w:style>
-  <w:style w:type="paragraph" w:styleId="627">
+  <w:style w:type="paragraph" w:styleId="637">
     <w:name w:val="No Spacing"/>
     <w:qFormat/>
     <w:uiPriority w:val="1"/>
@@ -17499,10 +18781,10 @@
       <w:spacing w:lineRule="auto" w:line="240" w:after="0"/>
     </w:pPr>
   </w:style>
-  <w:style w:type="paragraph" w:styleId="628">
+  <w:style w:type="paragraph" w:styleId="638">
     <w:name w:val="Quote"/>
-    <w:basedOn w:val="613"/>
-    <w:next w:val="613"/>
+    <w:basedOn w:val="623"/>
+    <w:next w:val="623"/>
     <w:qFormat/>
     <w:uiPriority w:val="29"/>
     <w:rPr>
@@ -17517,10 +18799,10 @@
       <w:jc w:val="both"/>
     </w:pPr>
   </w:style>
-  <w:style w:type="paragraph" w:styleId="629">
+  <w:style w:type="paragraph" w:styleId="639">
     <w:name w:val="Subtitle"/>
-    <w:basedOn w:val="613"/>
-    <w:next w:val="613"/>
+    <w:basedOn w:val="623"/>
+    <w:next w:val="623"/>
     <w:qFormat/>
     <w:uiPriority w:val="11"/>
     <w:rPr>
@@ -17539,10 +18821,10 @@
       <w:outlineLvl w:val="0"/>
     </w:pPr>
   </w:style>
-  <w:style w:type="paragraph" w:styleId="630">
+  <w:style w:type="paragraph" w:styleId="640">
     <w:name w:val="Intense Quote"/>
-    <w:basedOn w:val="613"/>
-    <w:next w:val="613"/>
+    <w:basedOn w:val="623"/>
+    <w:next w:val="623"/>
     <w:qFormat/>
     <w:uiPriority w:val="30"/>
     <w:rPr>
@@ -17566,10 +18848,10 @@
       </w:pBdr>
     </w:pPr>
   </w:style>
-  <w:style w:type="paragraph" w:styleId="631">
+  <w:style w:type="paragraph" w:styleId="641">
     <w:name w:val="Title"/>
-    <w:basedOn w:val="613"/>
-    <w:next w:val="613"/>
+    <w:basedOn w:val="623"/>
+    <w:next w:val="623"/>
     <w:qFormat/>
     <w:uiPriority w:val="10"/>
     <w:rPr>
@@ -17589,9 +18871,9 @@
       <w:outlineLvl w:val="0"/>
     </w:pPr>
   </w:style>
-  <w:style w:type="paragraph" w:styleId="632">
+  <w:style w:type="paragraph" w:styleId="642">
     <w:name w:val="List Paragraph"/>
-    <w:basedOn w:val="613"/>
+    <w:basedOn w:val="623"/>
     <w:qFormat/>
     <w:uiPriority w:val="34"/>
     <w:rPr>
@@ -17608,24 +18890,24 @@
       <w:spacing w:lineRule="auto" w:line="360"/>
     </w:pPr>
   </w:style>
-  <w:style w:type="character" w:styleId="633" w:default="1">
+  <w:style w:type="character" w:styleId="643" w:default="1">
     <w:name w:val="Default Paragraph Font"/>
     <w:uiPriority w:val="1"/>
     <w:semiHidden/>
     <w:unhideWhenUsed/>
   </w:style>
-  <w:style w:type="character" w:styleId="634" w:customStyle="1">
+  <w:style w:type="character" w:styleId="644" w:customStyle="1">
     <w:name w:val="code_character"/>
-    <w:link w:val="635"/>
+    <w:link w:val="645"/>
     <w:rPr>
       <w:rFonts w:ascii="Source Code Pro" w:hAnsi="Source Code Pro" w:cs="Source Code Pro" w:eastAsia="Source Code Pro"/>
       <w:color w:val="000000" w:themeColor="text1"/>
     </w:rPr>
   </w:style>
-  <w:style w:type="paragraph" w:styleId="635" w:customStyle="1">
+  <w:style w:type="paragraph" w:styleId="645" w:customStyle="1">
     <w:name w:val="code"/>
-    <w:basedOn w:val="613"/>
-    <w:link w:val="634"/>
+    <w:basedOn w:val="623"/>
+    <w:link w:val="644"/>
     <w:qFormat/>
     <w:rPr>
       <w:rFonts w:ascii="Source Code Pro" w:hAnsi="Source Code Pro" w:cs="Source Code Pro" w:eastAsia="Source Code Pro"/>

</xml_diff>